<commit_message>
Documentation for the params
</commit_message>
<xml_diff>
--- a/Documentation/DTC-OSTI-MatlabCancerModelling-A-Report.docx
+++ b/Documentation/DTC-OSTI-MatlabCancerModelling-A-Report.docx
@@ -167,39 +167,13 @@
             <w:rStyle w:val="Hyperlink"/>
             <w:b/>
           </w:rPr>
-          <w:t>2</w:t>
-        </w:r>
-        <w:r>
-          <w:rPr>
-            <w:rStyle w:val="Hyperlink"/>
-            <w:b/>
-          </w:rPr>
-          <w:t>4</w:t>
-        </w:r>
-        <w:r>
-          <w:rPr>
-            <w:rStyle w:val="Hyperlink"/>
-            <w:b/>
-          </w:rPr>
-          <w:t>4</w:t>
+          <w:t>244</w:t>
         </w:r>
         <w:r>
           <w:rPr>
             <w:rStyle w:val="Hyperlink"/>
           </w:rPr>
-          <w:t>, 703-71</w:t>
-        </w:r>
-        <w:r>
-          <w:rPr>
-            <w:rStyle w:val="Hyperlink"/>
-          </w:rPr>
-          <w:t>3</w:t>
-        </w:r>
-        <w:r>
-          <w:rPr>
-            <w:rStyle w:val="Hyperlink"/>
-          </w:rPr>
-          <w:t xml:space="preserve"> (</w:t>
+          <w:t>, 703-713 (</w:t>
         </w:r>
         <w:r>
           <w:rPr>
@@ -1075,42 +1049,7 @@
           <w:sz w:val="20"/>
           <w:szCs w:val="20"/>
         </w:rPr>
-        <w:t xml:space="preserve">Glucose: </w:t>
-      </w:r>
-      <w:r>
-        <w:rPr>
-          <w:sz w:val="20"/>
-          <w:szCs w:val="20"/>
-        </w:rPr>
-        <w:t xml:space="preserve">All elements with state &gt; 0 marked as </w:t>
-      </w:r>
-      <w:r>
-        <w:rPr>
-          <w:sz w:val="20"/>
-          <w:szCs w:val="20"/>
-        </w:rPr>
-        <w:t>g</w:t>
-      </w:r>
-      <w:r>
-        <w:rPr>
-          <w:sz w:val="20"/>
-          <w:szCs w:val="20"/>
-        </w:rPr>
-        <w:t xml:space="preserve">=1. Otherwise </w:t>
-      </w:r>
-      <w:r>
-        <w:rPr>
-          <w:sz w:val="20"/>
-          <w:szCs w:val="20"/>
-        </w:rPr>
-        <w:t>g</w:t>
-      </w:r>
-      <w:r>
-        <w:rPr>
-          <w:sz w:val="20"/>
-          <w:szCs w:val="20"/>
-        </w:rPr>
-        <w:t>=0.</w:t>
+        <w:t>Glucose: All elements with state &gt; 0 marked as g=1. Otherwise g=0.</w:t>
       </w:r>
     </w:p>
     <w:p>
@@ -1131,42 +1070,7 @@
           <w:sz w:val="20"/>
           <w:szCs w:val="20"/>
         </w:rPr>
-        <w:t xml:space="preserve">Oxygen: </w:t>
-      </w:r>
-      <w:r>
-        <w:rPr>
-          <w:sz w:val="20"/>
-          <w:szCs w:val="20"/>
-        </w:rPr>
-        <w:t xml:space="preserve">All elements with state &gt; 0 marked as </w:t>
-      </w:r>
-      <w:r>
-        <w:rPr>
-          <w:sz w:val="20"/>
-          <w:szCs w:val="20"/>
-        </w:rPr>
-        <w:t>c</w:t>
-      </w:r>
-      <w:r>
-        <w:rPr>
-          <w:sz w:val="20"/>
-          <w:szCs w:val="20"/>
-        </w:rPr>
-        <w:t xml:space="preserve">=1. Otherwise </w:t>
-      </w:r>
-      <w:r>
-        <w:rPr>
-          <w:sz w:val="20"/>
-          <w:szCs w:val="20"/>
-        </w:rPr>
-        <w:t>c</w:t>
-      </w:r>
-      <w:r>
-        <w:rPr>
-          <w:sz w:val="20"/>
-          <w:szCs w:val="20"/>
-        </w:rPr>
-        <w:t>=0.</w:t>
+        <w:t>Oxygen: All elements with state &gt; 0 marked as c=1. Otherwise c=0.</w:t>
       </w:r>
     </w:p>
     <w:p>
@@ -1687,10 +1591,14 @@
         <w:t xml:space="preserve">. </w:t>
       </w:r>
       <w:r>
-        <w:t>Below they are listed in alphabetical order for reference:</w:t>
-      </w:r>
-      <w:bookmarkStart w:id="0" w:name="_GoBack"/>
-      <w:bookmarkEnd w:id="0"/>
+        <w:t xml:space="preserve">Below </w:t>
+      </w:r>
+      <w:r>
+        <w:t>are all important variables</w:t>
+      </w:r>
+      <w:r>
+        <w:t xml:space="preserve"> listed in alphabetical order for reference:</w:t>
+      </w:r>
     </w:p>
     <w:p>
       <w:pPr>
@@ -1811,8 +1719,8 @@
         <w:spacing w:after="0"/>
         <w:rPr>
           <w:rFonts w:ascii="Courier New" w:hAnsi="Courier New" w:cs="Courier New"/>
-          <w:sz w:val="24"/>
-          <w:szCs w:val="24"/>
+          <w:sz w:val="20"/>
+          <w:szCs w:val="20"/>
         </w:rPr>
       </w:pPr>
       <w:r>
@@ -1856,13 +1764,6 @@
           <w:szCs w:val="20"/>
         </w:rPr>
         <w:tab/>
-      </w:r>
-      <w:r>
-        <w:rPr>
-          <w:rFonts w:ascii="Courier New" w:hAnsi="Courier New" w:cs="Courier New"/>
-          <w:sz w:val="20"/>
-          <w:szCs w:val="20"/>
-        </w:rPr>
         <w:t>D</w:t>
       </w:r>
       <w:r>
@@ -1882,8 +1783,8 @@
         <w:spacing w:after="0"/>
         <w:rPr>
           <w:rFonts w:ascii="Courier New" w:hAnsi="Courier New" w:cs="Courier New"/>
-          <w:sz w:val="20"/>
-          <w:szCs w:val="20"/>
+          <w:sz w:val="24"/>
+          <w:szCs w:val="24"/>
         </w:rPr>
       </w:pPr>
       <w:r>
@@ -1894,6 +1795,7 @@
         </w:rPr>
         <w:t xml:space="preserve">    </w:t>
       </w:r>
+      <w:proofErr w:type="spellStart"/>
       <w:proofErr w:type="gramStart"/>
       <w:r>
         <w:rPr>
@@ -1901,7 +1803,32 @@
           <w:sz w:val="20"/>
           <w:szCs w:val="20"/>
         </w:rPr>
-        <w:t>dg :</w:t>
+        <w:t>vec_</w:t>
+      </w:r>
+      <w:r>
+        <w:rPr>
+          <w:rFonts w:ascii="Courier New" w:hAnsi="Courier New" w:cs="Courier New"/>
+          <w:sz w:val="20"/>
+          <w:szCs w:val="20"/>
+        </w:rPr>
+        <w:t>delta</w:t>
+      </w:r>
+      <w:proofErr w:type="spellEnd"/>
+      <w:r>
+        <w:rPr>
+          <w:rFonts w:ascii="Courier New" w:hAnsi="Courier New" w:cs="Courier New"/>
+          <w:sz w:val="20"/>
+          <w:szCs w:val="20"/>
+        </w:rPr>
+        <w:t xml:space="preserve"> :</w:t>
+      </w:r>
+      <w:r>
+        <w:rPr>
+          <w:rFonts w:ascii="Courier New" w:hAnsi="Courier New" w:cs="Courier New"/>
+          <w:sz w:val="20"/>
+          <w:szCs w:val="20"/>
+        </w:rPr>
+        <w:t>Used</w:t>
       </w:r>
       <w:proofErr w:type="gramEnd"/>
       <w:r>
@@ -1910,39 +1837,25 @@
           <w:sz w:val="20"/>
           <w:szCs w:val="20"/>
         </w:rPr>
-        <w:t xml:space="preserve"> </w:t>
-      </w:r>
-      <w:r>
-        <w:rPr>
-          <w:rFonts w:ascii="Courier New" w:hAnsi="Courier New" w:cs="Courier New"/>
-          <w:sz w:val="20"/>
-          <w:szCs w:val="20"/>
-        </w:rPr>
-        <w:tab/>
-      </w:r>
-      <w:r>
-        <w:rPr>
-          <w:rFonts w:ascii="Courier New" w:hAnsi="Courier New" w:cs="Courier New"/>
-          <w:sz w:val="20"/>
-          <w:szCs w:val="20"/>
-        </w:rPr>
-        <w:t>D</w:t>
-      </w:r>
-      <w:r>
-        <w:rPr>
-          <w:rFonts w:ascii="Courier New" w:hAnsi="Courier New" w:cs="Courier New"/>
-          <w:sz w:val="20"/>
-          <w:szCs w:val="20"/>
-        </w:rPr>
-        <w:t>if</w:t>
-      </w:r>
-      <w:r>
-        <w:rPr>
-          <w:rFonts w:ascii="Courier New" w:hAnsi="Courier New" w:cs="Courier New"/>
-          <w:sz w:val="20"/>
-          <w:szCs w:val="20"/>
-        </w:rPr>
-        <w:t>fusion coefficient for glucose.</w:t>
+        <w:t xml:space="preserve"> to describe eq.(16), used in the paper by </w:t>
+      </w:r>
+      <w:proofErr w:type="spellStart"/>
+      <w:r>
+        <w:rPr>
+          <w:rFonts w:ascii="Courier New" w:hAnsi="Courier New" w:cs="Courier New"/>
+          <w:sz w:val="20"/>
+          <w:szCs w:val="20"/>
+        </w:rPr>
+        <w:t>Smallbone</w:t>
+      </w:r>
+      <w:proofErr w:type="spellEnd"/>
+      <w:r>
+        <w:rPr>
+          <w:rFonts w:ascii="Courier New" w:hAnsi="Courier New" w:cs="Courier New"/>
+          <w:sz w:val="20"/>
+          <w:szCs w:val="20"/>
+        </w:rPr>
+        <w:t xml:space="preserve"> et al.</w:t>
       </w:r>
     </w:p>
     <w:p>
@@ -1953,18 +1866,28 @@
         <w:spacing w:after="0"/>
         <w:rPr>
           <w:rFonts w:ascii="Courier New" w:hAnsi="Courier New" w:cs="Courier New"/>
-          <w:sz w:val="24"/>
-          <w:szCs w:val="24"/>
-        </w:rPr>
-      </w:pPr>
-      <w:r>
-        <w:rPr>
-          <w:rFonts w:ascii="Courier New" w:hAnsi="Courier New" w:cs="Courier New"/>
-          <w:sz w:val="20"/>
-          <w:szCs w:val="20"/>
-        </w:rPr>
-        <w:t xml:space="preserve">   </w:t>
-      </w:r>
+          <w:sz w:val="20"/>
+          <w:szCs w:val="20"/>
+        </w:rPr>
+      </w:pPr>
+      <w:r>
+        <w:rPr>
+          <w:rFonts w:ascii="Courier New" w:hAnsi="Courier New" w:cs="Courier New"/>
+          <w:sz w:val="20"/>
+          <w:szCs w:val="20"/>
+        </w:rPr>
+        <w:t xml:space="preserve">    </w:t>
+      </w:r>
+      <w:proofErr w:type="gramStart"/>
+      <w:r>
+        <w:rPr>
+          <w:rFonts w:ascii="Courier New" w:hAnsi="Courier New" w:cs="Courier New"/>
+          <w:sz w:val="20"/>
+          <w:szCs w:val="20"/>
+        </w:rPr>
+        <w:t>dg :</w:t>
+      </w:r>
+      <w:proofErr w:type="gramEnd"/>
       <w:r>
         <w:rPr>
           <w:rFonts w:ascii="Courier New" w:hAnsi="Courier New" w:cs="Courier New"/>
@@ -1973,63 +1896,30 @@
         </w:rPr>
         <w:t xml:space="preserve"> </w:t>
       </w:r>
-      <w:proofErr w:type="gramStart"/>
-      <w:r>
-        <w:rPr>
-          <w:rFonts w:ascii="Courier New" w:hAnsi="Courier New" w:cs="Courier New"/>
-          <w:sz w:val="20"/>
-          <w:szCs w:val="20"/>
-        </w:rPr>
-        <w:t>height</w:t>
-      </w:r>
-      <w:proofErr w:type="gramEnd"/>
-      <w:r>
-        <w:rPr>
-          <w:rFonts w:ascii="Courier New" w:hAnsi="Courier New" w:cs="Courier New"/>
-          <w:sz w:val="20"/>
-          <w:szCs w:val="20"/>
-        </w:rPr>
-        <w:t xml:space="preserve"> </w:t>
-      </w:r>
-      <w:r>
-        <w:rPr>
-          <w:rFonts w:ascii="Courier New" w:hAnsi="Courier New" w:cs="Courier New"/>
-          <w:sz w:val="20"/>
-          <w:szCs w:val="20"/>
-        </w:rPr>
-        <w:t>:</w:t>
-      </w:r>
-      <w:r>
-        <w:rPr>
-          <w:rFonts w:ascii="Courier New" w:hAnsi="Courier New" w:cs="Courier New"/>
-          <w:sz w:val="20"/>
-          <w:szCs w:val="20"/>
-        </w:rPr>
-        <w:t>H</w:t>
-      </w:r>
-      <w:r>
-        <w:rPr>
-          <w:rFonts w:ascii="Courier New" w:hAnsi="Courier New" w:cs="Courier New"/>
-          <w:sz w:val="20"/>
-          <w:szCs w:val="20"/>
-        </w:rPr>
-        <w:t>eight of the grid</w:t>
-      </w:r>
-      <w:r>
-        <w:rPr>
-          <w:rFonts w:ascii="Courier New" w:hAnsi="Courier New" w:cs="Courier New"/>
-          <w:sz w:val="20"/>
-          <w:szCs w:val="20"/>
-        </w:rPr>
-        <w:t>.</w:t>
-      </w:r>
-      <w:r>
-        <w:rPr>
-          <w:rFonts w:ascii="Courier New" w:hAnsi="Courier New" w:cs="Courier New"/>
-          <w:sz w:val="20"/>
-          <w:szCs w:val="20"/>
-        </w:rPr>
-        <w:t xml:space="preserve"> </w:t>
+      <w:r>
+        <w:rPr>
+          <w:rFonts w:ascii="Courier New" w:hAnsi="Courier New" w:cs="Courier New"/>
+          <w:sz w:val="20"/>
+          <w:szCs w:val="20"/>
+        </w:rPr>
+        <w:tab/>
+        <w:t>D</w:t>
+      </w:r>
+      <w:r>
+        <w:rPr>
+          <w:rFonts w:ascii="Courier New" w:hAnsi="Courier New" w:cs="Courier New"/>
+          <w:sz w:val="20"/>
+          <w:szCs w:val="20"/>
+        </w:rPr>
+        <w:t>if</w:t>
+      </w:r>
+      <w:r>
+        <w:rPr>
+          <w:rFonts w:ascii="Courier New" w:hAnsi="Courier New" w:cs="Courier New"/>
+          <w:sz w:val="20"/>
+          <w:szCs w:val="20"/>
+        </w:rPr>
+        <w:t>fusion coefficient for glucose.</w:t>
       </w:r>
     </w:p>
     <w:p>
@@ -2050,9 +1940,16 @@
           <w:sz w:val="20"/>
           <w:szCs w:val="20"/>
         </w:rPr>
-        <w:t xml:space="preserve">    </w:t>
-      </w:r>
-      <w:proofErr w:type="spellStart"/>
+        <w:t xml:space="preserve">   </w:t>
+      </w:r>
+      <w:r>
+        <w:rPr>
+          <w:rFonts w:ascii="Courier New" w:hAnsi="Courier New" w:cs="Courier New"/>
+          <w:sz w:val="20"/>
+          <w:szCs w:val="20"/>
+        </w:rPr>
+        <w:t xml:space="preserve"> </w:t>
+      </w:r>
       <w:proofErr w:type="gramStart"/>
       <w:r>
         <w:rPr>
@@ -2060,16 +1957,7 @@
           <w:sz w:val="20"/>
           <w:szCs w:val="20"/>
         </w:rPr>
-        <w:t>hn</w:t>
-      </w:r>
-      <w:proofErr w:type="spellEnd"/>
-      <w:r>
-        <w:rPr>
-          <w:rFonts w:ascii="Courier New" w:hAnsi="Courier New" w:cs="Courier New"/>
-          <w:sz w:val="20"/>
-          <w:szCs w:val="20"/>
-        </w:rPr>
-        <w:t xml:space="preserve"> :</w:t>
+        <w:t>height</w:t>
       </w:r>
       <w:proofErr w:type="gramEnd"/>
       <w:r>
@@ -2078,31 +1966,31 @@
           <w:sz w:val="20"/>
           <w:szCs w:val="20"/>
         </w:rPr>
-        <w:tab/>
-      </w:r>
-      <w:r>
-        <w:rPr>
-          <w:rFonts w:ascii="Courier New" w:hAnsi="Courier New" w:cs="Courier New"/>
-          <w:sz w:val="20"/>
-          <w:szCs w:val="20"/>
-        </w:rPr>
-        <w:t>N</w:t>
-      </w:r>
-      <w:r>
-        <w:rPr>
-          <w:rFonts w:ascii="Courier New" w:hAnsi="Courier New" w:cs="Courier New"/>
-          <w:sz w:val="20"/>
-          <w:szCs w:val="20"/>
-        </w:rPr>
-        <w:t xml:space="preserve">ormal cell acidity </w:t>
-      </w:r>
-      <w:r>
-        <w:rPr>
-          <w:rFonts w:ascii="Courier New" w:hAnsi="Courier New" w:cs="Courier New"/>
-          <w:sz w:val="20"/>
-          <w:szCs w:val="20"/>
-        </w:rPr>
-        <w:t>threshold</w:t>
+        <w:t xml:space="preserve"> </w:t>
+      </w:r>
+      <w:r>
+        <w:rPr>
+          <w:rFonts w:ascii="Courier New" w:hAnsi="Courier New" w:cs="Courier New"/>
+          <w:sz w:val="20"/>
+          <w:szCs w:val="20"/>
+        </w:rPr>
+        <w:t>:</w:t>
+      </w:r>
+      <w:r>
+        <w:rPr>
+          <w:rFonts w:ascii="Courier New" w:hAnsi="Courier New" w:cs="Courier New"/>
+          <w:sz w:val="20"/>
+          <w:szCs w:val="20"/>
+        </w:rPr>
+        <w:t>H</w:t>
+      </w:r>
+      <w:r>
+        <w:rPr>
+          <w:rFonts w:ascii="Courier New" w:hAnsi="Courier New" w:cs="Courier New"/>
+          <w:sz w:val="20"/>
+          <w:szCs w:val="20"/>
+        </w:rPr>
+        <w:t>eight of the grid</w:t>
       </w:r>
       <w:r>
         <w:rPr>
@@ -2121,8 +2009,8 @@
         <w:spacing w:after="0"/>
         <w:rPr>
           <w:rFonts w:ascii="Courier New" w:hAnsi="Courier New" w:cs="Courier New"/>
-          <w:sz w:val="24"/>
-          <w:szCs w:val="24"/>
+          <w:sz w:val="20"/>
+          <w:szCs w:val="20"/>
         </w:rPr>
       </w:pPr>
       <w:r>
@@ -2141,7 +2029,7 @@
           <w:sz w:val="20"/>
           <w:szCs w:val="20"/>
         </w:rPr>
-        <w:t>ht</w:t>
+        <w:t>hypl</w:t>
       </w:r>
       <w:proofErr w:type="spellEnd"/>
       <w:r>
@@ -2160,30 +2048,7 @@
           <w:szCs w:val="20"/>
         </w:rPr>
         <w:tab/>
-      </w:r>
-      <w:r>
-        <w:rPr>
-          <w:rFonts w:ascii="Courier New" w:hAnsi="Courier New" w:cs="Courier New"/>
-          <w:sz w:val="20"/>
-          <w:szCs w:val="20"/>
-        </w:rPr>
-        <w:t>T</w:t>
-      </w:r>
-      <w:r>
-        <w:rPr>
-          <w:rFonts w:ascii="Courier New" w:hAnsi="Courier New" w:cs="Courier New"/>
-          <w:sz w:val="20"/>
-          <w:szCs w:val="20"/>
-        </w:rPr>
-        <w:t>umour cell acidity threshold</w:t>
-      </w:r>
-      <w:r>
-        <w:rPr>
-          <w:rFonts w:ascii="Courier New" w:hAnsi="Courier New" w:cs="Courier New"/>
-          <w:sz w:val="20"/>
-          <w:szCs w:val="20"/>
-        </w:rPr>
-        <w:t>.</w:t>
+        <w:t>Cells in hyperplastic state.</w:t>
       </w:r>
     </w:p>
     <w:p>
@@ -2206,6 +2071,7 @@
         </w:rPr>
         <w:t xml:space="preserve">    </w:t>
       </w:r>
+      <w:proofErr w:type="spellStart"/>
       <w:proofErr w:type="gramStart"/>
       <w:r>
         <w:rPr>
@@ -2213,6 +2079,242 @@
           <w:sz w:val="20"/>
           <w:szCs w:val="20"/>
         </w:rPr>
+        <w:t>hyplgly</w:t>
+      </w:r>
+      <w:proofErr w:type="spellEnd"/>
+      <w:r>
+        <w:rPr>
+          <w:rFonts w:ascii="Courier New" w:hAnsi="Courier New" w:cs="Courier New"/>
+          <w:sz w:val="20"/>
+          <w:szCs w:val="20"/>
+        </w:rPr>
+        <w:t xml:space="preserve"> :</w:t>
+      </w:r>
+      <w:proofErr w:type="gramEnd"/>
+      <w:r>
+        <w:rPr>
+          <w:rFonts w:ascii="Courier New" w:hAnsi="Courier New" w:cs="Courier New"/>
+          <w:sz w:val="20"/>
+          <w:szCs w:val="20"/>
+        </w:rPr>
+        <w:t xml:space="preserve"> Cells in hyperplastic and glycolytic state.</w:t>
+      </w:r>
+    </w:p>
+    <w:p>
+      <w:pPr>
+        <w:autoSpaceDE w:val="0"/>
+        <w:autoSpaceDN w:val="0"/>
+        <w:adjustRightInd w:val="0"/>
+        <w:spacing w:after="0"/>
+        <w:rPr>
+          <w:rFonts w:ascii="Courier New" w:hAnsi="Courier New" w:cs="Courier New"/>
+          <w:sz w:val="24"/>
+          <w:szCs w:val="24"/>
+        </w:rPr>
+      </w:pPr>
+      <w:r>
+        <w:rPr>
+          <w:rFonts w:ascii="Courier New" w:hAnsi="Courier New" w:cs="Courier New"/>
+          <w:sz w:val="20"/>
+          <w:szCs w:val="20"/>
+        </w:rPr>
+        <w:t xml:space="preserve">    </w:t>
+      </w:r>
+      <w:proofErr w:type="spellStart"/>
+      <w:proofErr w:type="gramStart"/>
+      <w:r>
+        <w:rPr>
+          <w:rFonts w:ascii="Courier New" w:hAnsi="Courier New" w:cs="Courier New"/>
+          <w:sz w:val="20"/>
+          <w:szCs w:val="20"/>
+        </w:rPr>
+        <w:t>hyplglyar</w:t>
+      </w:r>
+      <w:proofErr w:type="spellEnd"/>
+      <w:r>
+        <w:rPr>
+          <w:rFonts w:ascii="Courier New" w:hAnsi="Courier New" w:cs="Courier New"/>
+          <w:sz w:val="20"/>
+          <w:szCs w:val="20"/>
+        </w:rPr>
+        <w:t xml:space="preserve"> :</w:t>
+      </w:r>
+      <w:proofErr w:type="gramEnd"/>
+      <w:r>
+        <w:rPr>
+          <w:rFonts w:ascii="Courier New" w:hAnsi="Courier New" w:cs="Courier New"/>
+          <w:sz w:val="20"/>
+          <w:szCs w:val="20"/>
+        </w:rPr>
+        <w:t xml:space="preserve"> Cells in hyperplastic, glycolytic and acid-resistant state.</w:t>
+      </w:r>
+    </w:p>
+    <w:p>
+      <w:pPr>
+        <w:autoSpaceDE w:val="0"/>
+        <w:autoSpaceDN w:val="0"/>
+        <w:adjustRightInd w:val="0"/>
+        <w:spacing w:after="0"/>
+        <w:rPr>
+          <w:rFonts w:ascii="Courier New" w:hAnsi="Courier New" w:cs="Courier New"/>
+          <w:sz w:val="20"/>
+          <w:szCs w:val="20"/>
+        </w:rPr>
+      </w:pPr>
+      <w:r>
+        <w:rPr>
+          <w:rFonts w:ascii="Courier New" w:hAnsi="Courier New" w:cs="Courier New"/>
+          <w:sz w:val="20"/>
+          <w:szCs w:val="20"/>
+        </w:rPr>
+        <w:t xml:space="preserve">    </w:t>
+      </w:r>
+      <w:proofErr w:type="spellStart"/>
+      <w:proofErr w:type="gramStart"/>
+      <w:r>
+        <w:rPr>
+          <w:rFonts w:ascii="Courier New" w:hAnsi="Courier New" w:cs="Courier New"/>
+          <w:sz w:val="20"/>
+          <w:szCs w:val="20"/>
+        </w:rPr>
+        <w:t>hn</w:t>
+      </w:r>
+      <w:proofErr w:type="spellEnd"/>
+      <w:r>
+        <w:rPr>
+          <w:rFonts w:ascii="Courier New" w:hAnsi="Courier New" w:cs="Courier New"/>
+          <w:sz w:val="20"/>
+          <w:szCs w:val="20"/>
+        </w:rPr>
+        <w:t xml:space="preserve"> :</w:t>
+      </w:r>
+      <w:proofErr w:type="gramEnd"/>
+      <w:r>
+        <w:rPr>
+          <w:rFonts w:ascii="Courier New" w:hAnsi="Courier New" w:cs="Courier New"/>
+          <w:sz w:val="20"/>
+          <w:szCs w:val="20"/>
+        </w:rPr>
+        <w:tab/>
+      </w:r>
+      <w:r>
+        <w:rPr>
+          <w:rFonts w:ascii="Courier New" w:hAnsi="Courier New" w:cs="Courier New"/>
+          <w:sz w:val="20"/>
+          <w:szCs w:val="20"/>
+        </w:rPr>
+        <w:t>N</w:t>
+      </w:r>
+      <w:r>
+        <w:rPr>
+          <w:rFonts w:ascii="Courier New" w:hAnsi="Courier New" w:cs="Courier New"/>
+          <w:sz w:val="20"/>
+          <w:szCs w:val="20"/>
+        </w:rPr>
+        <w:t>ormal cell acidity threshold</w:t>
+      </w:r>
+      <w:r>
+        <w:rPr>
+          <w:rFonts w:ascii="Courier New" w:hAnsi="Courier New" w:cs="Courier New"/>
+          <w:sz w:val="20"/>
+          <w:szCs w:val="20"/>
+        </w:rPr>
+        <w:t>.</w:t>
+      </w:r>
+    </w:p>
+    <w:p>
+      <w:pPr>
+        <w:autoSpaceDE w:val="0"/>
+        <w:autoSpaceDN w:val="0"/>
+        <w:adjustRightInd w:val="0"/>
+        <w:spacing w:after="0"/>
+        <w:rPr>
+          <w:rFonts w:ascii="Courier New" w:hAnsi="Courier New" w:cs="Courier New"/>
+          <w:sz w:val="24"/>
+          <w:szCs w:val="24"/>
+        </w:rPr>
+      </w:pPr>
+      <w:r>
+        <w:rPr>
+          <w:rFonts w:ascii="Courier New" w:hAnsi="Courier New" w:cs="Courier New"/>
+          <w:sz w:val="20"/>
+          <w:szCs w:val="20"/>
+        </w:rPr>
+        <w:t xml:space="preserve">    </w:t>
+      </w:r>
+      <w:proofErr w:type="spellStart"/>
+      <w:proofErr w:type="gramStart"/>
+      <w:r>
+        <w:rPr>
+          <w:rFonts w:ascii="Courier New" w:hAnsi="Courier New" w:cs="Courier New"/>
+          <w:sz w:val="20"/>
+          <w:szCs w:val="20"/>
+        </w:rPr>
+        <w:t>ht</w:t>
+      </w:r>
+      <w:proofErr w:type="spellEnd"/>
+      <w:r>
+        <w:rPr>
+          <w:rFonts w:ascii="Courier New" w:hAnsi="Courier New" w:cs="Courier New"/>
+          <w:sz w:val="20"/>
+          <w:szCs w:val="20"/>
+        </w:rPr>
+        <w:t xml:space="preserve"> :</w:t>
+      </w:r>
+      <w:proofErr w:type="gramEnd"/>
+      <w:r>
+        <w:rPr>
+          <w:rFonts w:ascii="Courier New" w:hAnsi="Courier New" w:cs="Courier New"/>
+          <w:sz w:val="20"/>
+          <w:szCs w:val="20"/>
+        </w:rPr>
+        <w:tab/>
+        <w:t>T</w:t>
+      </w:r>
+      <w:r>
+        <w:rPr>
+          <w:rFonts w:ascii="Courier New" w:hAnsi="Courier New" w:cs="Courier New"/>
+          <w:sz w:val="20"/>
+          <w:szCs w:val="20"/>
+        </w:rPr>
+        <w:t>umour cell acidity threshold</w:t>
+      </w:r>
+      <w:r>
+        <w:rPr>
+          <w:rFonts w:ascii="Courier New" w:hAnsi="Courier New" w:cs="Courier New"/>
+          <w:sz w:val="20"/>
+          <w:szCs w:val="20"/>
+        </w:rPr>
+        <w:t>.</w:t>
+      </w:r>
+    </w:p>
+    <w:p>
+      <w:pPr>
+        <w:autoSpaceDE w:val="0"/>
+        <w:autoSpaceDN w:val="0"/>
+        <w:adjustRightInd w:val="0"/>
+        <w:spacing w:after="0"/>
+        <w:rPr>
+          <w:rFonts w:ascii="Courier New" w:hAnsi="Courier New" w:cs="Courier New"/>
+          <w:sz w:val="20"/>
+          <w:szCs w:val="20"/>
+        </w:rPr>
+      </w:pPr>
+      <w:r>
+        <w:rPr>
+          <w:rFonts w:ascii="Courier New" w:hAnsi="Courier New" w:cs="Courier New"/>
+          <w:sz w:val="20"/>
+          <w:szCs w:val="20"/>
+        </w:rPr>
+        <w:t xml:space="preserve">    </w:t>
+      </w:r>
+      <w:proofErr w:type="gramStart"/>
+      <w:r>
+        <w:rPr>
+          <w:rFonts w:ascii="Courier New" w:hAnsi="Courier New" w:cs="Courier New"/>
+          <w:sz w:val="20"/>
+          <w:szCs w:val="20"/>
+        </w:rPr>
         <w:t>k :</w:t>
       </w:r>
       <w:proofErr w:type="gramEnd"/>
@@ -2231,13 +2333,6 @@
           <w:szCs w:val="20"/>
         </w:rPr>
         <w:tab/>
-      </w:r>
-      <w:r>
-        <w:rPr>
-          <w:rFonts w:ascii="Courier New" w:hAnsi="Courier New" w:cs="Courier New"/>
-          <w:sz w:val="20"/>
-          <w:szCs w:val="20"/>
-        </w:rPr>
         <w:t>G</w:t>
       </w:r>
       <w:r>
@@ -2337,6 +2432,7 @@
         <w:autoSpaceDN w:val="0"/>
         <w:adjustRightInd w:val="0"/>
         <w:spacing w:after="0"/>
+        <w:ind w:left="1440" w:hanging="1440"/>
         <w:rPr>
           <w:rFonts w:ascii="Courier New" w:hAnsi="Courier New" w:cs="Courier New"/>
           <w:sz w:val="20"/>
@@ -2351,6 +2447,7 @@
         </w:rPr>
         <w:t xml:space="preserve">    </w:t>
       </w:r>
+      <w:proofErr w:type="spellStart"/>
       <w:proofErr w:type="gramStart"/>
       <w:r>
         <w:rPr>
@@ -2358,7 +2455,16 @@
           <w:sz w:val="20"/>
           <w:szCs w:val="20"/>
         </w:rPr>
-        <w:t>pa :</w:t>
+        <w:t>Niter</w:t>
+      </w:r>
+      <w:proofErr w:type="spellEnd"/>
+      <w:r>
+        <w:rPr>
+          <w:rFonts w:ascii="Courier New" w:hAnsi="Courier New" w:cs="Courier New"/>
+          <w:sz w:val="20"/>
+          <w:szCs w:val="20"/>
+        </w:rPr>
+        <w:t xml:space="preserve"> :</w:t>
       </w:r>
       <w:proofErr w:type="gramEnd"/>
       <w:r>
@@ -2367,24 +2473,7 @@
           <w:sz w:val="20"/>
           <w:szCs w:val="20"/>
         </w:rPr>
-        <w:t xml:space="preserve"> </w:t>
-      </w:r>
-      <w:r>
-        <w:rPr>
-          <w:rFonts w:ascii="Courier New" w:hAnsi="Courier New" w:cs="Courier New"/>
-          <w:sz w:val="20"/>
-          <w:szCs w:val="20"/>
-        </w:rPr>
-        <w:tab/>
-        <w:t>Adap</w:t>
-      </w:r>
-      <w:r>
-        <w:rPr>
-          <w:rFonts w:ascii="Courier New" w:hAnsi="Courier New" w:cs="Courier New"/>
-          <w:sz w:val="20"/>
-          <w:szCs w:val="20"/>
-        </w:rPr>
-        <w:t>tation rate.</w:t>
+        <w:t xml:space="preserve"> Number of iterations.</w:t>
       </w:r>
     </w:p>
     <w:p>
@@ -2395,8 +2484,8 @@
         <w:spacing w:after="0"/>
         <w:rPr>
           <w:rFonts w:ascii="Courier New" w:hAnsi="Courier New" w:cs="Courier New"/>
-          <w:sz w:val="24"/>
-          <w:szCs w:val="24"/>
+          <w:sz w:val="20"/>
+          <w:szCs w:val="20"/>
         </w:rPr>
       </w:pPr>
       <w:r>
@@ -2407,15 +2496,6 @@
         </w:rPr>
         <w:t xml:space="preserve">    </w:t>
       </w:r>
-      <w:proofErr w:type="spellStart"/>
-      <w:r>
-        <w:rPr>
-          <w:rFonts w:ascii="Courier New" w:hAnsi="Courier New" w:cs="Courier New"/>
-          <w:sz w:val="20"/>
-          <w:szCs w:val="20"/>
-        </w:rPr>
-        <w:t>phi_</w:t>
-      </w:r>
       <w:proofErr w:type="gramStart"/>
       <w:r>
         <w:rPr>
@@ -2423,16 +2503,7 @@
           <w:sz w:val="20"/>
           <w:szCs w:val="20"/>
         </w:rPr>
-        <w:t>g</w:t>
-      </w:r>
-      <w:proofErr w:type="spellEnd"/>
-      <w:r>
-        <w:rPr>
-          <w:rFonts w:ascii="Courier New" w:hAnsi="Courier New" w:cs="Courier New"/>
-          <w:sz w:val="20"/>
-          <w:szCs w:val="20"/>
-        </w:rPr>
-        <w:t xml:space="preserve"> :</w:t>
+        <w:t>pa :</w:t>
       </w:r>
       <w:proofErr w:type="gramEnd"/>
       <w:r>
@@ -2441,7 +2512,24 @@
           <w:sz w:val="20"/>
           <w:szCs w:val="20"/>
         </w:rPr>
-        <w:t xml:space="preserve"> Rate of glucose uptake by cells.</w:t>
+        <w:t xml:space="preserve"> </w:t>
+      </w:r>
+      <w:r>
+        <w:rPr>
+          <w:rFonts w:ascii="Courier New" w:hAnsi="Courier New" w:cs="Courier New"/>
+          <w:sz w:val="20"/>
+          <w:szCs w:val="20"/>
+        </w:rPr>
+        <w:tab/>
+        <w:t>Adap</w:t>
+      </w:r>
+      <w:r>
+        <w:rPr>
+          <w:rFonts w:ascii="Courier New" w:hAnsi="Courier New" w:cs="Courier New"/>
+          <w:sz w:val="20"/>
+          <w:szCs w:val="20"/>
+        </w:rPr>
+        <w:t>tation rate.</w:t>
       </w:r>
     </w:p>
     <w:p>
@@ -2452,8 +2540,8 @@
         <w:spacing w:after="0"/>
         <w:rPr>
           <w:rFonts w:ascii="Courier New" w:hAnsi="Courier New" w:cs="Courier New"/>
-          <w:sz w:val="24"/>
-          <w:szCs w:val="24"/>
+          <w:sz w:val="20"/>
+          <w:szCs w:val="20"/>
         </w:rPr>
       </w:pPr>
       <w:r>
@@ -2464,6 +2552,7 @@
         </w:rPr>
         <w:t xml:space="preserve">    </w:t>
       </w:r>
+      <w:proofErr w:type="spellStart"/>
       <w:proofErr w:type="gramStart"/>
       <w:r>
         <w:rPr>
@@ -2471,7 +2560,16 @@
           <w:sz w:val="20"/>
           <w:szCs w:val="20"/>
         </w:rPr>
-        <w:t>width :</w:t>
+        <w:t>phiGlucose</w:t>
+      </w:r>
+      <w:proofErr w:type="spellEnd"/>
+      <w:r>
+        <w:rPr>
+          <w:rFonts w:ascii="Courier New" w:hAnsi="Courier New" w:cs="Courier New"/>
+          <w:sz w:val="20"/>
+          <w:szCs w:val="20"/>
+        </w:rPr>
+        <w:t xml:space="preserve"> :</w:t>
       </w:r>
       <w:proofErr w:type="gramEnd"/>
       <w:r>
@@ -2480,15 +2578,7 @@
           <w:sz w:val="20"/>
           <w:szCs w:val="20"/>
         </w:rPr>
-        <w:t xml:space="preserve"> </w:t>
-      </w:r>
-      <w:r>
-        <w:rPr>
-          <w:rFonts w:ascii="Courier New" w:hAnsi="Courier New" w:cs="Courier New"/>
-          <w:sz w:val="20"/>
-          <w:szCs w:val="20"/>
-        </w:rPr>
-        <w:t>Width of the grid.</w:t>
+        <w:t xml:space="preserve"> Rate of glucose uptake by cells.</w:t>
       </w:r>
     </w:p>
     <w:p>
@@ -2499,9 +2589,253 @@
         <w:spacing w:after="0"/>
         <w:rPr>
           <w:rFonts w:ascii="Courier New" w:hAnsi="Courier New" w:cs="Courier New"/>
+          <w:sz w:val="20"/>
+          <w:szCs w:val="20"/>
+        </w:rPr>
+      </w:pPr>
+      <w:r>
+        <w:rPr>
+          <w:rFonts w:ascii="Courier New" w:hAnsi="Courier New" w:cs="Courier New"/>
+          <w:sz w:val="20"/>
+          <w:szCs w:val="20"/>
+        </w:rPr>
+        <w:t xml:space="preserve">    </w:t>
+      </w:r>
+      <w:proofErr w:type="gramStart"/>
+      <w:r>
+        <w:rPr>
+          <w:rFonts w:ascii="Courier New" w:hAnsi="Courier New" w:cs="Courier New"/>
+          <w:sz w:val="20"/>
+          <w:szCs w:val="20"/>
+        </w:rPr>
+        <w:t>u :</w:t>
+      </w:r>
+      <w:proofErr w:type="gramEnd"/>
+      <w:r>
+        <w:rPr>
+          <w:rFonts w:ascii="Courier New" w:hAnsi="Courier New" w:cs="Courier New"/>
+          <w:sz w:val="20"/>
+          <w:szCs w:val="20"/>
+        </w:rPr>
+        <w:tab/>
+      </w:r>
+      <w:r>
+        <w:rPr>
+          <w:rFonts w:ascii="Courier New" w:hAnsi="Courier New" w:cs="Courier New"/>
+          <w:sz w:val="20"/>
+          <w:szCs w:val="20"/>
+        </w:rPr>
+        <w:t xml:space="preserve">Random number generated to determine any </w:t>
+      </w:r>
+      <w:proofErr w:type="spellStart"/>
+      <w:r>
+        <w:rPr>
+          <w:rFonts w:ascii="Courier New" w:hAnsi="Courier New" w:cs="Courier New"/>
+          <w:sz w:val="20"/>
+          <w:szCs w:val="20"/>
+        </w:rPr>
+        <w:t>probalistic</w:t>
+      </w:r>
+      <w:proofErr w:type="spellEnd"/>
+      <w:r>
+        <w:rPr>
+          <w:rFonts w:ascii="Courier New" w:hAnsi="Courier New" w:cs="Courier New"/>
+          <w:sz w:val="20"/>
+          <w:szCs w:val="20"/>
+        </w:rPr>
+        <w:t xml:space="preserve"> change of state (cell division or cell death).</w:t>
+      </w:r>
+    </w:p>
+    <w:p>
+      <w:pPr>
+        <w:autoSpaceDE w:val="0"/>
+        <w:autoSpaceDN w:val="0"/>
+        <w:adjustRightInd w:val="0"/>
+        <w:spacing w:after="0"/>
+        <w:rPr>
+          <w:rFonts w:ascii="Courier New" w:hAnsi="Courier New" w:cs="Courier New"/>
           <w:sz w:val="24"/>
           <w:szCs w:val="24"/>
         </w:rPr>
+      </w:pPr>
+      <w:r>
+        <w:rPr>
+          <w:rFonts w:ascii="Courier New" w:hAnsi="Courier New" w:cs="Courier New"/>
+          <w:sz w:val="20"/>
+          <w:szCs w:val="20"/>
+        </w:rPr>
+        <w:t xml:space="preserve">    </w:t>
+      </w:r>
+      <w:proofErr w:type="spellStart"/>
+      <w:proofErr w:type="gramStart"/>
+      <w:r>
+        <w:rPr>
+          <w:rFonts w:ascii="Courier New" w:hAnsi="Courier New" w:cs="Courier New"/>
+          <w:sz w:val="20"/>
+          <w:szCs w:val="20"/>
+        </w:rPr>
+        <w:t>va</w:t>
+      </w:r>
+      <w:proofErr w:type="spellEnd"/>
+      <w:r>
+        <w:rPr>
+          <w:rFonts w:ascii="Courier New" w:hAnsi="Courier New" w:cs="Courier New"/>
+          <w:sz w:val="20"/>
+          <w:szCs w:val="20"/>
+        </w:rPr>
+        <w:t xml:space="preserve"> :</w:t>
+      </w:r>
+      <w:proofErr w:type="gramEnd"/>
+      <w:r>
+        <w:rPr>
+          <w:rFonts w:ascii="Courier New" w:hAnsi="Courier New" w:cs="Courier New"/>
+          <w:sz w:val="20"/>
+          <w:szCs w:val="20"/>
+        </w:rPr>
+        <w:tab/>
+      </w:r>
+    </w:p>
+    <w:p>
+      <w:pPr>
+        <w:autoSpaceDE w:val="0"/>
+        <w:autoSpaceDN w:val="0"/>
+        <w:adjustRightInd w:val="0"/>
+        <w:spacing w:after="0"/>
+        <w:rPr>
+          <w:rFonts w:ascii="Courier New" w:hAnsi="Courier New" w:cs="Courier New"/>
+          <w:sz w:val="20"/>
+          <w:szCs w:val="20"/>
+        </w:rPr>
+      </w:pPr>
+      <w:r>
+        <w:rPr>
+          <w:rFonts w:ascii="Courier New" w:hAnsi="Courier New" w:cs="Courier New"/>
+          <w:sz w:val="20"/>
+          <w:szCs w:val="20"/>
+        </w:rPr>
+        <w:t xml:space="preserve">    </w:t>
+      </w:r>
+      <w:proofErr w:type="gramStart"/>
+      <w:r>
+        <w:rPr>
+          <w:rFonts w:ascii="Courier New" w:hAnsi="Courier New" w:cs="Courier New"/>
+          <w:sz w:val="20"/>
+          <w:szCs w:val="20"/>
+        </w:rPr>
+        <w:t>width :</w:t>
+      </w:r>
+      <w:proofErr w:type="gramEnd"/>
+      <w:r>
+        <w:rPr>
+          <w:rFonts w:ascii="Courier New" w:hAnsi="Courier New" w:cs="Courier New"/>
+          <w:sz w:val="20"/>
+          <w:szCs w:val="20"/>
+        </w:rPr>
+        <w:t xml:space="preserve"> </w:t>
+      </w:r>
+      <w:r>
+        <w:rPr>
+          <w:rFonts w:ascii="Courier New" w:hAnsi="Courier New" w:cs="Courier New"/>
+          <w:sz w:val="20"/>
+          <w:szCs w:val="20"/>
+        </w:rPr>
+        <w:t>Width of the grid.</w:t>
+      </w:r>
+    </w:p>
+    <w:p>
+      <w:pPr>
+        <w:autoSpaceDE w:val="0"/>
+        <w:autoSpaceDN w:val="0"/>
+        <w:adjustRightInd w:val="0"/>
+        <w:spacing w:after="0"/>
+        <w:rPr>
+          <w:rFonts w:ascii="Courier New" w:hAnsi="Courier New" w:cs="Courier New"/>
+          <w:sz w:val="24"/>
+          <w:szCs w:val="24"/>
+        </w:rPr>
+      </w:pPr>
+      <w:r>
+        <w:rPr>
+          <w:rFonts w:ascii="Courier New" w:hAnsi="Courier New" w:cs="Courier New"/>
+          <w:sz w:val="20"/>
+          <w:szCs w:val="20"/>
+        </w:rPr>
+        <w:t xml:space="preserve">    </w:t>
+      </w:r>
+      <w:proofErr w:type="gramStart"/>
+      <w:r>
+        <w:rPr>
+          <w:rFonts w:ascii="Courier New" w:hAnsi="Courier New" w:cs="Courier New"/>
+          <w:sz w:val="20"/>
+          <w:szCs w:val="20"/>
+        </w:rPr>
+        <w:t>y :</w:t>
+      </w:r>
+      <w:proofErr w:type="gramEnd"/>
+      <w:r>
+        <w:rPr>
+          <w:rFonts w:ascii="Courier New" w:hAnsi="Courier New" w:cs="Courier New"/>
+          <w:sz w:val="20"/>
+          <w:szCs w:val="20"/>
+        </w:rPr>
+        <w:tab/>
+      </w:r>
+      <w:r>
+        <w:rPr>
+          <w:rFonts w:ascii="Courier New" w:hAnsi="Courier New" w:cs="Courier New"/>
+          <w:sz w:val="20"/>
+          <w:szCs w:val="20"/>
+        </w:rPr>
+        <w:t>Matrix of 0s and 1s to describe any changes of state (cell division or cell death).</w:t>
+      </w:r>
+    </w:p>
+    <w:p>
+      <w:pPr>
+        <w:autoSpaceDE w:val="0"/>
+        <w:autoSpaceDN w:val="0"/>
+        <w:adjustRightInd w:val="0"/>
+        <w:spacing w:after="0"/>
+        <w:rPr>
+          <w:rFonts w:ascii="Courier New" w:hAnsi="Courier New" w:cs="Courier New"/>
+          <w:sz w:val="24"/>
+          <w:szCs w:val="24"/>
+        </w:rPr>
+      </w:pPr>
+    </w:p>
+    <w:p>
+      <w:pPr>
+        <w:jc w:val="both"/>
+      </w:pPr>
+    </w:p>
+    <w:p>
+      <w:pPr>
+        <w:jc w:val="both"/>
+      </w:pPr>
+    </w:p>
+    <w:p>
+      <w:pPr>
+        <w:jc w:val="both"/>
+      </w:pPr>
+      <w:r>
+        <w:lastRenderedPageBreak/>
+        <w:t>Equations:</w:t>
+      </w:r>
+    </w:p>
+    <w:p>
+      <w:pPr>
+        <w:jc w:val="both"/>
+      </w:pPr>
+    </w:p>
+    <w:p>
+      <w:pPr>
+        <w:jc w:val="both"/>
+      </w:pPr>
+      <w:bookmarkStart w:id="0" w:name="_GoBack"/>
+      <w:bookmarkEnd w:id="0"/>
+    </w:p>
+    <w:p>
+      <w:pPr>
+        <w:jc w:val="both"/>
       </w:pPr>
     </w:p>
     <w:p>
@@ -2523,61 +2857,19 @@
           <w:rPr>
             <w:rStyle w:val="Hyperlink"/>
           </w:rPr>
-          <w:t>A ni</w:t>
+          <w:t>A nice descr</w:t>
         </w:r>
         <w:r>
           <w:rPr>
             <w:rStyle w:val="Hyperlink"/>
           </w:rPr>
-          <w:t>c</w:t>
+          <w:t>i</w:t>
         </w:r>
         <w:r>
           <w:rPr>
             <w:rStyle w:val="Hyperlink"/>
           </w:rPr>
-          <w:t>e desc</w:t>
-        </w:r>
-        <w:r>
-          <w:rPr>
-            <w:rStyle w:val="Hyperlink"/>
-          </w:rPr>
-          <w:t>r</w:t>
-        </w:r>
-        <w:r>
-          <w:rPr>
-            <w:rStyle w:val="Hyperlink"/>
-          </w:rPr>
-          <w:t>iptiv</w:t>
-        </w:r>
-        <w:r>
-          <w:rPr>
-            <w:rStyle w:val="Hyperlink"/>
-          </w:rPr>
-          <w:t>e</w:t>
-        </w:r>
-        <w:r>
-          <w:rPr>
-            <w:rStyle w:val="Hyperlink"/>
-          </w:rPr>
-          <w:t xml:space="preserve"> </w:t>
-        </w:r>
-        <w:r>
-          <w:rPr>
-            <w:rStyle w:val="Hyperlink"/>
-          </w:rPr>
-          <w:t>fi</w:t>
-        </w:r>
-        <w:r>
-          <w:rPr>
-            <w:rStyle w:val="Hyperlink"/>
-          </w:rPr>
-          <w:t>g</w:t>
-        </w:r>
-        <w:r>
-          <w:rPr>
-            <w:rStyle w:val="Hyperlink"/>
-          </w:rPr>
-          <w:t>ure</w:t>
+          <w:t>ptive figure</w:t>
         </w:r>
       </w:hyperlink>
     </w:p>
@@ -3001,6 +3293,36 @@
       <w:contextualSpacing/>
     </w:pPr>
   </w:style>
+  <w:style w:type="paragraph" w:styleId="BalloonText">
+    <w:name w:val="Balloon Text"/>
+    <w:basedOn w:val="Normal"/>
+    <w:link w:val="BalloonTextChar"/>
+    <w:uiPriority w:val="99"/>
+    <w:semiHidden/>
+    <w:unhideWhenUsed/>
+    <w:rsid w:val="00CD6ED5"/>
+    <w:pPr>
+      <w:spacing w:after="0" w:line="240" w:lineRule="auto"/>
+    </w:pPr>
+    <w:rPr>
+      <w:rFonts w:ascii="Tahoma" w:hAnsi="Tahoma" w:cs="Tahoma"/>
+      <w:sz w:val="16"/>
+      <w:szCs w:val="16"/>
+    </w:rPr>
+  </w:style>
+  <w:style w:type="character" w:customStyle="1" w:styleId="BalloonTextChar">
+    <w:name w:val="Balloon Text Char"/>
+    <w:basedOn w:val="DefaultParagraphFont"/>
+    <w:link w:val="BalloonText"/>
+    <w:uiPriority w:val="99"/>
+    <w:semiHidden/>
+    <w:rsid w:val="00CD6ED5"/>
+    <w:rPr>
+      <w:rFonts w:ascii="Tahoma" w:hAnsi="Tahoma" w:cs="Tahoma"/>
+      <w:sz w:val="16"/>
+      <w:szCs w:val="16"/>
+    </w:rPr>
+  </w:style>
 </w:styles>
 </file>
 
@@ -3224,6 +3546,36 @@
       <w:ind w:left="720"/>
       <w:contextualSpacing/>
     </w:pPr>
+  </w:style>
+  <w:style w:type="paragraph" w:styleId="BalloonText">
+    <w:name w:val="Balloon Text"/>
+    <w:basedOn w:val="Normal"/>
+    <w:link w:val="BalloonTextChar"/>
+    <w:uiPriority w:val="99"/>
+    <w:semiHidden/>
+    <w:unhideWhenUsed/>
+    <w:rsid w:val="00CD6ED5"/>
+    <w:pPr>
+      <w:spacing w:after="0" w:line="240" w:lineRule="auto"/>
+    </w:pPr>
+    <w:rPr>
+      <w:rFonts w:ascii="Tahoma" w:hAnsi="Tahoma" w:cs="Tahoma"/>
+      <w:sz w:val="16"/>
+      <w:szCs w:val="16"/>
+    </w:rPr>
+  </w:style>
+  <w:style w:type="character" w:customStyle="1" w:styleId="BalloonTextChar">
+    <w:name w:val="Balloon Text Char"/>
+    <w:basedOn w:val="DefaultParagraphFont"/>
+    <w:link w:val="BalloonText"/>
+    <w:uiPriority w:val="99"/>
+    <w:semiHidden/>
+    <w:rsid w:val="00CD6ED5"/>
+    <w:rPr>
+      <w:rFonts w:ascii="Tahoma" w:hAnsi="Tahoma" w:cs="Tahoma"/>
+      <w:sz w:val="16"/>
+      <w:szCs w:val="16"/>
+    </w:rPr>
   </w:style>
 </w:styles>
 </file>

</xml_diff>

<commit_message>
Cell death and divide equations
</commit_message>
<xml_diff>
--- a/Documentation/DTC-OSTI-MatlabCancerModelling-A-Report.docx
+++ b/Documentation/DTC-OSTI-MatlabCancerModelling-A-Report.docx
@@ -1652,6 +1652,14 @@
           <w:sz w:val="20"/>
           <w:szCs w:val="20"/>
         </w:rPr>
+        <w:tab/>
+      </w:r>
+      <w:r>
+        <w:rPr>
+          <w:rFonts w:ascii="Courier New" w:hAnsi="Courier New" w:cs="Courier New"/>
+          <w:sz w:val="20"/>
+          <w:szCs w:val="20"/>
+        </w:rPr>
         <w:t>Min</w:t>
       </w:r>
       <w:r>
@@ -1708,7 +1716,22 @@
           <w:szCs w:val="20"/>
         </w:rPr>
         <w:tab/>
-        <w:t>Rate of oxygen uptake by cells.</w:t>
+      </w:r>
+      <w:r>
+        <w:rPr>
+          <w:rFonts w:ascii="Courier New" w:hAnsi="Courier New" w:cs="Courier New"/>
+          <w:sz w:val="20"/>
+          <w:szCs w:val="20"/>
+        </w:rPr>
+        <w:tab/>
+      </w:r>
+      <w:r>
+        <w:rPr>
+          <w:rFonts w:ascii="Courier New" w:hAnsi="Courier New" w:cs="Courier New"/>
+          <w:sz w:val="20"/>
+          <w:szCs w:val="20"/>
+        </w:rPr>
+        <w:t>Oxygen level.</w:t>
       </w:r>
     </w:p>
     <w:p>
@@ -1764,6 +1787,21 @@
           <w:szCs w:val="20"/>
         </w:rPr>
         <w:tab/>
+      </w:r>
+      <w:r>
+        <w:rPr>
+          <w:rFonts w:ascii="Courier New" w:hAnsi="Courier New" w:cs="Courier New"/>
+          <w:sz w:val="20"/>
+          <w:szCs w:val="20"/>
+        </w:rPr>
+        <w:tab/>
+      </w:r>
+      <w:r>
+        <w:rPr>
+          <w:rFonts w:ascii="Courier New" w:hAnsi="Courier New" w:cs="Courier New"/>
+          <w:sz w:val="20"/>
+          <w:szCs w:val="20"/>
+        </w:rPr>
         <w:t>D</w:t>
       </w:r>
       <w:r>
@@ -1781,6 +1819,7 @@
         <w:autoSpaceDN w:val="0"/>
         <w:adjustRightInd w:val="0"/>
         <w:spacing w:after="0"/>
+        <w:ind w:left="2160" w:hanging="2160"/>
         <w:rPr>
           <w:rFonts w:ascii="Courier New" w:hAnsi="Courier New" w:cs="Courier New"/>
           <w:sz w:val="24"/>
@@ -1796,6 +1835,14 @@
         <w:t xml:space="preserve">    </w:t>
       </w:r>
       <w:proofErr w:type="spellStart"/>
+      <w:r>
+        <w:rPr>
+          <w:rFonts w:ascii="Courier New" w:hAnsi="Courier New" w:cs="Courier New"/>
+          <w:sz w:val="20"/>
+          <w:szCs w:val="20"/>
+        </w:rPr>
+        <w:t>vec_</w:t>
+      </w:r>
       <w:proofErr w:type="gramStart"/>
       <w:r>
         <w:rPr>
@@ -1803,14 +1850,6 @@
           <w:sz w:val="20"/>
           <w:szCs w:val="20"/>
         </w:rPr>
-        <w:t>vec_</w:t>
-      </w:r>
-      <w:r>
-        <w:rPr>
-          <w:rFonts w:ascii="Courier New" w:hAnsi="Courier New" w:cs="Courier New"/>
-          <w:sz w:val="20"/>
-          <w:szCs w:val="20"/>
-        </w:rPr>
         <w:t>delta</w:t>
       </w:r>
       <w:proofErr w:type="spellEnd"/>
@@ -1822,14 +1861,6 @@
         </w:rPr>
         <w:t xml:space="preserve"> :</w:t>
       </w:r>
-      <w:r>
-        <w:rPr>
-          <w:rFonts w:ascii="Courier New" w:hAnsi="Courier New" w:cs="Courier New"/>
-          <w:sz w:val="20"/>
-          <w:szCs w:val="20"/>
-        </w:rPr>
-        <w:t>Used</w:t>
-      </w:r>
       <w:proofErr w:type="gramEnd"/>
       <w:r>
         <w:rPr>
@@ -1837,7 +1868,15 @@
           <w:sz w:val="20"/>
           <w:szCs w:val="20"/>
         </w:rPr>
-        <w:t xml:space="preserve"> to describe eq.(16), used in the paper by </w:t>
+        <w:tab/>
+      </w:r>
+      <w:r>
+        <w:rPr>
+          <w:rFonts w:ascii="Courier New" w:hAnsi="Courier New" w:cs="Courier New"/>
+          <w:sz w:val="20"/>
+          <w:szCs w:val="20"/>
+        </w:rPr>
+        <w:t xml:space="preserve">Used to describe eq.(16), used in the paper by </w:t>
       </w:r>
       <w:proofErr w:type="spellStart"/>
       <w:r>
@@ -1903,6 +1942,21 @@
           <w:szCs w:val="20"/>
         </w:rPr>
         <w:tab/>
+      </w:r>
+      <w:r>
+        <w:rPr>
+          <w:rFonts w:ascii="Courier New" w:hAnsi="Courier New" w:cs="Courier New"/>
+          <w:sz w:val="20"/>
+          <w:szCs w:val="20"/>
+        </w:rPr>
+        <w:tab/>
+      </w:r>
+      <w:r>
+        <w:rPr>
+          <w:rFonts w:ascii="Courier New" w:hAnsi="Courier New" w:cs="Courier New"/>
+          <w:sz w:val="20"/>
+          <w:szCs w:val="20"/>
+        </w:rPr>
         <w:t>D</w:t>
       </w:r>
       <w:r>
@@ -1957,7 +2011,15 @@
           <w:sz w:val="20"/>
           <w:szCs w:val="20"/>
         </w:rPr>
-        <w:t>height</w:t>
+        <w:t xml:space="preserve">height </w:t>
+      </w:r>
+      <w:r>
+        <w:rPr>
+          <w:rFonts w:ascii="Courier New" w:hAnsi="Courier New" w:cs="Courier New"/>
+          <w:sz w:val="20"/>
+          <w:szCs w:val="20"/>
+        </w:rPr>
+        <w:t>:</w:t>
       </w:r>
       <w:proofErr w:type="gramEnd"/>
       <w:r>
@@ -1966,15 +2028,7 @@
           <w:sz w:val="20"/>
           <w:szCs w:val="20"/>
         </w:rPr>
-        <w:t xml:space="preserve"> </w:t>
-      </w:r>
-      <w:r>
-        <w:rPr>
-          <w:rFonts w:ascii="Courier New" w:hAnsi="Courier New" w:cs="Courier New"/>
-          <w:sz w:val="20"/>
-          <w:szCs w:val="20"/>
-        </w:rPr>
-        <w:t>:</w:t>
+        <w:tab/>
       </w:r>
       <w:r>
         <w:rPr>
@@ -2048,6 +2102,21 @@
           <w:szCs w:val="20"/>
         </w:rPr>
         <w:tab/>
+      </w:r>
+      <w:r>
+        <w:rPr>
+          <w:rFonts w:ascii="Courier New" w:hAnsi="Courier New" w:cs="Courier New"/>
+          <w:sz w:val="20"/>
+          <w:szCs w:val="20"/>
+        </w:rPr>
+        <w:tab/>
+      </w:r>
+      <w:r>
+        <w:rPr>
+          <w:rFonts w:ascii="Courier New" w:hAnsi="Courier New" w:cs="Courier New"/>
+          <w:sz w:val="20"/>
+          <w:szCs w:val="20"/>
+        </w:rPr>
         <w:t>Cells in hyperplastic state.</w:t>
       </w:r>
     </w:p>
@@ -2097,7 +2166,23 @@
           <w:sz w:val="20"/>
           <w:szCs w:val="20"/>
         </w:rPr>
-        <w:t xml:space="preserve"> Cells in hyperplastic and glycolytic state.</w:t>
+        <w:t xml:space="preserve"> </w:t>
+      </w:r>
+      <w:r>
+        <w:rPr>
+          <w:rFonts w:ascii="Courier New" w:hAnsi="Courier New" w:cs="Courier New"/>
+          <w:sz w:val="20"/>
+          <w:szCs w:val="20"/>
+        </w:rPr>
+        <w:tab/>
+      </w:r>
+      <w:r>
+        <w:rPr>
+          <w:rFonts w:ascii="Courier New" w:hAnsi="Courier New" w:cs="Courier New"/>
+          <w:sz w:val="20"/>
+          <w:szCs w:val="20"/>
+        </w:rPr>
+        <w:t>Cells in hyperplastic and glycolytic state.</w:t>
       </w:r>
     </w:p>
     <w:p>
@@ -2106,6 +2191,7 @@
         <w:autoSpaceDN w:val="0"/>
         <w:adjustRightInd w:val="0"/>
         <w:spacing w:after="0"/>
+        <w:ind w:left="2160" w:hanging="2160"/>
         <w:rPr>
           <w:rFonts w:ascii="Courier New" w:hAnsi="Courier New" w:cs="Courier New"/>
           <w:sz w:val="24"/>
@@ -2146,7 +2232,23 @@
           <w:sz w:val="20"/>
           <w:szCs w:val="20"/>
         </w:rPr>
-        <w:t xml:space="preserve"> Cells in hyperplastic, glycolytic and acid-resistant state.</w:t>
+        <w:t xml:space="preserve"> </w:t>
+      </w:r>
+      <w:r>
+        <w:rPr>
+          <w:rFonts w:ascii="Courier New" w:hAnsi="Courier New" w:cs="Courier New"/>
+          <w:sz w:val="20"/>
+          <w:szCs w:val="20"/>
+        </w:rPr>
+        <w:tab/>
+      </w:r>
+      <w:r>
+        <w:rPr>
+          <w:rFonts w:ascii="Courier New" w:hAnsi="Courier New" w:cs="Courier New"/>
+          <w:sz w:val="20"/>
+          <w:szCs w:val="20"/>
+        </w:rPr>
+        <w:t>Cells in hyperplastic, glycolytic and acid-resistant state.</w:t>
       </w:r>
     </w:p>
     <w:p>
@@ -2203,6 +2305,14 @@
           <w:sz w:val="20"/>
           <w:szCs w:val="20"/>
         </w:rPr>
+        <w:tab/>
+      </w:r>
+      <w:r>
+        <w:rPr>
+          <w:rFonts w:ascii="Courier New" w:hAnsi="Courier New" w:cs="Courier New"/>
+          <w:sz w:val="20"/>
+          <w:szCs w:val="20"/>
+        </w:rPr>
         <w:t>N</w:t>
       </w:r>
       <w:r>
@@ -2269,6 +2379,21 @@
           <w:szCs w:val="20"/>
         </w:rPr>
         <w:tab/>
+      </w:r>
+      <w:r>
+        <w:rPr>
+          <w:rFonts w:ascii="Courier New" w:hAnsi="Courier New" w:cs="Courier New"/>
+          <w:sz w:val="20"/>
+          <w:szCs w:val="20"/>
+        </w:rPr>
+        <w:tab/>
+      </w:r>
+      <w:r>
+        <w:rPr>
+          <w:rFonts w:ascii="Courier New" w:hAnsi="Courier New" w:cs="Courier New"/>
+          <w:sz w:val="20"/>
+          <w:szCs w:val="20"/>
+        </w:rPr>
         <w:t>T</w:t>
       </w:r>
       <w:r>
@@ -2277,7 +2402,23 @@
           <w:sz w:val="20"/>
           <w:szCs w:val="20"/>
         </w:rPr>
-        <w:t>umour cell acidity threshold</w:t>
+        <w:t>umour</w:t>
+      </w:r>
+      <w:r>
+        <w:rPr>
+          <w:rFonts w:ascii="Courier New" w:hAnsi="Courier New" w:cs="Courier New"/>
+          <w:sz w:val="20"/>
+          <w:szCs w:val="20"/>
+        </w:rPr>
+        <w:t xml:space="preserve"> (acid-resistant)</w:t>
+      </w:r>
+      <w:r>
+        <w:rPr>
+          <w:rFonts w:ascii="Courier New" w:hAnsi="Courier New" w:cs="Courier New"/>
+          <w:sz w:val="20"/>
+          <w:szCs w:val="20"/>
+        </w:rPr>
+        <w:t xml:space="preserve"> cell acidity threshold</w:t>
       </w:r>
       <w:r>
         <w:rPr>
@@ -2333,6 +2474,21 @@
           <w:szCs w:val="20"/>
         </w:rPr>
         <w:tab/>
+      </w:r>
+      <w:r>
+        <w:rPr>
+          <w:rFonts w:ascii="Courier New" w:hAnsi="Courier New" w:cs="Courier New"/>
+          <w:sz w:val="20"/>
+          <w:szCs w:val="20"/>
+        </w:rPr>
+        <w:tab/>
+      </w:r>
+      <w:r>
+        <w:rPr>
+          <w:rFonts w:ascii="Courier New" w:hAnsi="Courier New" w:cs="Courier New"/>
+          <w:sz w:val="20"/>
+          <w:szCs w:val="20"/>
+        </w:rPr>
         <w:t>G</w:t>
       </w:r>
       <w:r>
@@ -2350,6 +2506,80 @@
           <w:szCs w:val="20"/>
         </w:rPr>
         <w:t xml:space="preserve"> constant.</w:t>
+      </w:r>
+    </w:p>
+    <w:p>
+      <w:pPr>
+        <w:autoSpaceDE w:val="0"/>
+        <w:autoSpaceDN w:val="0"/>
+        <w:adjustRightInd w:val="0"/>
+        <w:spacing w:after="0"/>
+        <w:ind w:left="2160" w:hanging="2160"/>
+        <w:rPr>
+          <w:rFonts w:ascii="Courier New" w:hAnsi="Courier New" w:cs="Courier New"/>
+          <w:sz w:val="20"/>
+          <w:szCs w:val="20"/>
+        </w:rPr>
+      </w:pPr>
+      <w:r>
+        <w:rPr>
+          <w:rFonts w:ascii="Courier New" w:hAnsi="Courier New" w:cs="Courier New"/>
+          <w:sz w:val="20"/>
+          <w:szCs w:val="20"/>
+        </w:rPr>
+        <w:t xml:space="preserve">    </w:t>
+      </w:r>
+      <w:proofErr w:type="spellStart"/>
+      <w:proofErr w:type="gramStart"/>
+      <w:r>
+        <w:rPr>
+          <w:rFonts w:ascii="Courier New" w:hAnsi="Courier New" w:cs="Courier New"/>
+          <w:sz w:val="20"/>
+          <w:szCs w:val="20"/>
+        </w:rPr>
+        <w:t>na</w:t>
+      </w:r>
+      <w:proofErr w:type="spellEnd"/>
+      <w:r>
+        <w:rPr>
+          <w:rFonts w:ascii="Courier New" w:hAnsi="Courier New" w:cs="Courier New"/>
+          <w:sz w:val="20"/>
+          <w:szCs w:val="20"/>
+        </w:rPr>
+        <w:t xml:space="preserve"> :</w:t>
+      </w:r>
+      <w:proofErr w:type="gramEnd"/>
+      <w:r>
+        <w:rPr>
+          <w:rFonts w:ascii="Courier New" w:hAnsi="Courier New" w:cs="Courier New"/>
+          <w:sz w:val="20"/>
+          <w:szCs w:val="20"/>
+        </w:rPr>
+        <w:t xml:space="preserve"> </w:t>
+      </w:r>
+      <w:r>
+        <w:rPr>
+          <w:rFonts w:ascii="Courier New" w:hAnsi="Courier New" w:cs="Courier New"/>
+          <w:sz w:val="20"/>
+          <w:szCs w:val="20"/>
+        </w:rPr>
+        <w:tab/>
+      </w:r>
+      <w:r>
+        <w:rPr>
+          <w:rFonts w:ascii="Courier New" w:hAnsi="Courier New" w:cs="Courier New"/>
+          <w:sz w:val="20"/>
+          <w:szCs w:val="20"/>
+        </w:rPr>
+        <w:t xml:space="preserve">Number of ATP molecules produced during complete </w:t>
+      </w:r>
+      <w:r>
+        <w:rPr>
+          <w:rFonts w:ascii="Courier New" w:hAnsi="Courier New" w:cs="Courier New"/>
+          <w:sz w:val="20"/>
+          <w:szCs w:val="20"/>
+        </w:rPr>
+        <w:t>oxidation.</w:t>
       </w:r>
     </w:p>
     <w:p>
@@ -2381,7 +2611,7 @@
           <w:sz w:val="20"/>
           <w:szCs w:val="20"/>
         </w:rPr>
-        <w:t>na</w:t>
+        <w:t>Niter</w:t>
       </w:r>
       <w:proofErr w:type="spellEnd"/>
       <w:r>
@@ -2399,31 +2629,23 @@
           <w:sz w:val="20"/>
           <w:szCs w:val="20"/>
         </w:rPr>
-        <w:t xml:space="preserve"> </w:t>
-      </w:r>
-      <w:r>
-        <w:rPr>
-          <w:rFonts w:ascii="Courier New" w:hAnsi="Courier New" w:cs="Courier New"/>
-          <w:sz w:val="20"/>
-          <w:szCs w:val="20"/>
-        </w:rPr>
-        <w:tab/>
-      </w:r>
-      <w:r>
-        <w:rPr>
-          <w:rFonts w:ascii="Courier New" w:hAnsi="Courier New" w:cs="Courier New"/>
-          <w:sz w:val="20"/>
-          <w:szCs w:val="20"/>
-        </w:rPr>
-        <w:t xml:space="preserve">Number of ATP molecules produced during complete </w:t>
-      </w:r>
-      <w:r>
-        <w:rPr>
-          <w:rFonts w:ascii="Courier New" w:hAnsi="Courier New" w:cs="Courier New"/>
-          <w:sz w:val="20"/>
-          <w:szCs w:val="20"/>
-        </w:rPr>
-        <w:t>oxidation.</w:t>
+        <w:tab/>
+      </w:r>
+      <w:r>
+        <w:rPr>
+          <w:rFonts w:ascii="Courier New" w:hAnsi="Courier New" w:cs="Courier New"/>
+          <w:sz w:val="20"/>
+          <w:szCs w:val="20"/>
+        </w:rPr>
+        <w:tab/>
+      </w:r>
+      <w:r>
+        <w:rPr>
+          <w:rFonts w:ascii="Courier New" w:hAnsi="Courier New" w:cs="Courier New"/>
+          <w:sz w:val="20"/>
+          <w:szCs w:val="20"/>
+        </w:rPr>
+        <w:t>Number of iterations.</w:t>
       </w:r>
     </w:p>
     <w:p>
@@ -2432,7 +2654,6 @@
         <w:autoSpaceDN w:val="0"/>
         <w:adjustRightInd w:val="0"/>
         <w:spacing w:after="0"/>
-        <w:ind w:left="1440" w:hanging="1440"/>
         <w:rPr>
           <w:rFonts w:ascii="Courier New" w:hAnsi="Courier New" w:cs="Courier New"/>
           <w:sz w:val="20"/>
@@ -2447,7 +2668,6 @@
         </w:rPr>
         <w:t xml:space="preserve">    </w:t>
       </w:r>
-      <w:proofErr w:type="spellStart"/>
       <w:proofErr w:type="gramStart"/>
       <w:r>
         <w:rPr>
@@ -2455,16 +2675,7 @@
           <w:sz w:val="20"/>
           <w:szCs w:val="20"/>
         </w:rPr>
-        <w:t>Niter</w:t>
-      </w:r>
-      <w:proofErr w:type="spellEnd"/>
-      <w:r>
-        <w:rPr>
-          <w:rFonts w:ascii="Courier New" w:hAnsi="Courier New" w:cs="Courier New"/>
-          <w:sz w:val="20"/>
-          <w:szCs w:val="20"/>
-        </w:rPr>
-        <w:t xml:space="preserve"> :</w:t>
+        <w:t>pa :</w:t>
       </w:r>
       <w:proofErr w:type="gramEnd"/>
       <w:r>
@@ -2473,7 +2684,39 @@
           <w:sz w:val="20"/>
           <w:szCs w:val="20"/>
         </w:rPr>
-        <w:t xml:space="preserve"> Number of iterations.</w:t>
+        <w:t xml:space="preserve"> </w:t>
+      </w:r>
+      <w:r>
+        <w:rPr>
+          <w:rFonts w:ascii="Courier New" w:hAnsi="Courier New" w:cs="Courier New"/>
+          <w:sz w:val="20"/>
+          <w:szCs w:val="20"/>
+        </w:rPr>
+        <w:tab/>
+      </w:r>
+      <w:r>
+        <w:rPr>
+          <w:rFonts w:ascii="Courier New" w:hAnsi="Courier New" w:cs="Courier New"/>
+          <w:sz w:val="20"/>
+          <w:szCs w:val="20"/>
+        </w:rPr>
+        <w:tab/>
+      </w:r>
+      <w:r>
+        <w:rPr>
+          <w:rFonts w:ascii="Courier New" w:hAnsi="Courier New" w:cs="Courier New"/>
+          <w:sz w:val="20"/>
+          <w:szCs w:val="20"/>
+        </w:rPr>
+        <w:t>Adap</w:t>
+      </w:r>
+      <w:r>
+        <w:rPr>
+          <w:rFonts w:ascii="Courier New" w:hAnsi="Courier New" w:cs="Courier New"/>
+          <w:sz w:val="20"/>
+          <w:szCs w:val="20"/>
+        </w:rPr>
+        <w:t>tation rate.</w:t>
       </w:r>
     </w:p>
     <w:p>
@@ -2496,6 +2739,7 @@
         </w:rPr>
         <w:t xml:space="preserve">    </w:t>
       </w:r>
+      <w:proofErr w:type="spellStart"/>
       <w:proofErr w:type="gramStart"/>
       <w:r>
         <w:rPr>
@@ -2503,7 +2747,16 @@
           <w:sz w:val="20"/>
           <w:szCs w:val="20"/>
         </w:rPr>
-        <w:t>pa :</w:t>
+        <w:t>phiGlucose</w:t>
+      </w:r>
+      <w:proofErr w:type="spellEnd"/>
+      <w:r>
+        <w:rPr>
+          <w:rFonts w:ascii="Courier New" w:hAnsi="Courier New" w:cs="Courier New"/>
+          <w:sz w:val="20"/>
+          <w:szCs w:val="20"/>
+        </w:rPr>
+        <w:t xml:space="preserve"> :</w:t>
       </w:r>
       <w:proofErr w:type="gramEnd"/>
       <w:r>
@@ -2521,15 +2774,14 @@
           <w:szCs w:val="20"/>
         </w:rPr>
         <w:tab/>
-        <w:t>Adap</w:t>
-      </w:r>
-      <w:r>
-        <w:rPr>
-          <w:rFonts w:ascii="Courier New" w:hAnsi="Courier New" w:cs="Courier New"/>
-          <w:sz w:val="20"/>
-          <w:szCs w:val="20"/>
-        </w:rPr>
-        <w:t>tation rate.</w:t>
+      </w:r>
+      <w:r>
+        <w:rPr>
+          <w:rFonts w:ascii="Courier New" w:hAnsi="Courier New" w:cs="Courier New"/>
+          <w:sz w:val="20"/>
+          <w:szCs w:val="20"/>
+        </w:rPr>
+        <w:t>Rate of glucose uptake by cells.</w:t>
       </w:r>
     </w:p>
     <w:p>
@@ -2538,6 +2790,7 @@
         <w:autoSpaceDN w:val="0"/>
         <w:adjustRightInd w:val="0"/>
         <w:spacing w:after="0"/>
+        <w:ind w:left="2160" w:hanging="2160"/>
         <w:rPr>
           <w:rFonts w:ascii="Courier New" w:hAnsi="Courier New" w:cs="Courier New"/>
           <w:sz w:val="20"/>
@@ -2552,15 +2805,40 @@
         </w:rPr>
         <w:t xml:space="preserve">    </w:t>
       </w:r>
+      <w:proofErr w:type="gramStart"/>
+      <w:r>
+        <w:rPr>
+          <w:rFonts w:ascii="Courier New" w:hAnsi="Courier New" w:cs="Courier New"/>
+          <w:sz w:val="20"/>
+          <w:szCs w:val="20"/>
+        </w:rPr>
+        <w:t>u :</w:t>
+      </w:r>
+      <w:proofErr w:type="gramEnd"/>
+      <w:r>
+        <w:rPr>
+          <w:rFonts w:ascii="Courier New" w:hAnsi="Courier New" w:cs="Courier New"/>
+          <w:sz w:val="20"/>
+          <w:szCs w:val="20"/>
+        </w:rPr>
+        <w:tab/>
+      </w:r>
+      <w:r>
+        <w:rPr>
+          <w:rFonts w:ascii="Courier New" w:hAnsi="Courier New" w:cs="Courier New"/>
+          <w:sz w:val="20"/>
+          <w:szCs w:val="20"/>
+        </w:rPr>
+        <w:t xml:space="preserve">Random number generated to determine any </w:t>
+      </w:r>
       <w:proofErr w:type="spellStart"/>
-      <w:proofErr w:type="gramStart"/>
-      <w:r>
-        <w:rPr>
-          <w:rFonts w:ascii="Courier New" w:hAnsi="Courier New" w:cs="Courier New"/>
-          <w:sz w:val="20"/>
-          <w:szCs w:val="20"/>
-        </w:rPr>
-        <w:t>phiGlucose</w:t>
+      <w:r>
+        <w:rPr>
+          <w:rFonts w:ascii="Courier New" w:hAnsi="Courier New" w:cs="Courier New"/>
+          <w:sz w:val="20"/>
+          <w:szCs w:val="20"/>
+        </w:rPr>
+        <w:t>probalistic</w:t>
       </w:r>
       <w:proofErr w:type="spellEnd"/>
       <w:r>
@@ -2569,16 +2847,7 @@
           <w:sz w:val="20"/>
           <w:szCs w:val="20"/>
         </w:rPr>
-        <w:t xml:space="preserve"> :</w:t>
-      </w:r>
-      <w:proofErr w:type="gramEnd"/>
-      <w:r>
-        <w:rPr>
-          <w:rFonts w:ascii="Courier New" w:hAnsi="Courier New" w:cs="Courier New"/>
-          <w:sz w:val="20"/>
-          <w:szCs w:val="20"/>
-        </w:rPr>
-        <w:t xml:space="preserve"> Rate of glucose uptake by cells.</w:t>
+        <w:t xml:space="preserve"> change of state (cell division or cell death).</w:t>
       </w:r>
     </w:p>
     <w:p>
@@ -2608,7 +2877,7 @@
           <w:sz w:val="20"/>
           <w:szCs w:val="20"/>
         </w:rPr>
-        <w:t>u :</w:t>
+        <w:t>width :</w:t>
       </w:r>
       <w:proofErr w:type="gramEnd"/>
       <w:r>
@@ -2617,33 +2886,23 @@
           <w:sz w:val="20"/>
           <w:szCs w:val="20"/>
         </w:rPr>
-        <w:tab/>
-      </w:r>
-      <w:r>
-        <w:rPr>
-          <w:rFonts w:ascii="Courier New" w:hAnsi="Courier New" w:cs="Courier New"/>
-          <w:sz w:val="20"/>
-          <w:szCs w:val="20"/>
-        </w:rPr>
-        <w:t xml:space="preserve">Random number generated to determine any </w:t>
-      </w:r>
-      <w:proofErr w:type="spellStart"/>
-      <w:r>
-        <w:rPr>
-          <w:rFonts w:ascii="Courier New" w:hAnsi="Courier New" w:cs="Courier New"/>
-          <w:sz w:val="20"/>
-          <w:szCs w:val="20"/>
-        </w:rPr>
-        <w:t>probalistic</w:t>
-      </w:r>
-      <w:proofErr w:type="spellEnd"/>
-      <w:r>
-        <w:rPr>
-          <w:rFonts w:ascii="Courier New" w:hAnsi="Courier New" w:cs="Courier New"/>
-          <w:sz w:val="20"/>
-          <w:szCs w:val="20"/>
-        </w:rPr>
-        <w:t xml:space="preserve"> change of state (cell division or cell death).</w:t>
+        <w:t xml:space="preserve"> </w:t>
+      </w:r>
+      <w:r>
+        <w:rPr>
+          <w:rFonts w:ascii="Courier New" w:hAnsi="Courier New" w:cs="Courier New"/>
+          <w:sz w:val="20"/>
+          <w:szCs w:val="20"/>
+        </w:rPr>
+        <w:tab/>
+      </w:r>
+      <w:r>
+        <w:rPr>
+          <w:rFonts w:ascii="Courier New" w:hAnsi="Courier New" w:cs="Courier New"/>
+          <w:sz w:val="20"/>
+          <w:szCs w:val="20"/>
+        </w:rPr>
+        <w:t>Width of the grid.</w:t>
       </w:r>
     </w:p>
     <w:p>
@@ -2652,6 +2911,7 @@
         <w:autoSpaceDN w:val="0"/>
         <w:adjustRightInd w:val="0"/>
         <w:spacing w:after="0"/>
+        <w:ind w:left="2160" w:hanging="2160"/>
         <w:rPr>
           <w:rFonts w:ascii="Courier New" w:hAnsi="Courier New" w:cs="Courier New"/>
           <w:sz w:val="24"/>
@@ -2666,7 +2926,6 @@
         </w:rPr>
         <w:t xml:space="preserve">    </w:t>
       </w:r>
-      <w:proofErr w:type="spellStart"/>
       <w:proofErr w:type="gramStart"/>
       <w:r>
         <w:rPr>
@@ -2674,16 +2933,7 @@
           <w:sz w:val="20"/>
           <w:szCs w:val="20"/>
         </w:rPr>
-        <w:t>va</w:t>
-      </w:r>
-      <w:proofErr w:type="spellEnd"/>
-      <w:r>
-        <w:rPr>
-          <w:rFonts w:ascii="Courier New" w:hAnsi="Courier New" w:cs="Courier New"/>
-          <w:sz w:val="20"/>
-          <w:szCs w:val="20"/>
-        </w:rPr>
-        <w:t xml:space="preserve"> :</w:t>
+        <w:t>y :</w:t>
       </w:r>
       <w:proofErr w:type="gramEnd"/>
       <w:r>
@@ -2693,6 +2943,14 @@
           <w:szCs w:val="20"/>
         </w:rPr>
         <w:tab/>
+      </w:r>
+      <w:r>
+        <w:rPr>
+          <w:rFonts w:ascii="Courier New" w:hAnsi="Courier New" w:cs="Courier New"/>
+          <w:sz w:val="20"/>
+          <w:szCs w:val="20"/>
+        </w:rPr>
+        <w:t>Matrix of 0s and 1s to describe any changes of state (cell division or cell death).</w:t>
       </w:r>
     </w:p>
     <w:p>
@@ -2703,65 +2961,43 @@
         <w:spacing w:after="0"/>
         <w:rPr>
           <w:rFonts w:ascii="Courier New" w:hAnsi="Courier New" w:cs="Courier New"/>
-          <w:sz w:val="20"/>
-          <w:szCs w:val="20"/>
-        </w:rPr>
-      </w:pPr>
-      <w:r>
-        <w:rPr>
-          <w:rFonts w:ascii="Courier New" w:hAnsi="Courier New" w:cs="Courier New"/>
-          <w:sz w:val="20"/>
-          <w:szCs w:val="20"/>
-        </w:rPr>
-        <w:t xml:space="preserve">    </w:t>
-      </w:r>
-      <w:proofErr w:type="gramStart"/>
-      <w:r>
-        <w:rPr>
-          <w:rFonts w:ascii="Courier New" w:hAnsi="Courier New" w:cs="Courier New"/>
-          <w:sz w:val="20"/>
-          <w:szCs w:val="20"/>
-        </w:rPr>
-        <w:t>width :</w:t>
-      </w:r>
-      <w:proofErr w:type="gramEnd"/>
-      <w:r>
-        <w:rPr>
-          <w:rFonts w:ascii="Courier New" w:hAnsi="Courier New" w:cs="Courier New"/>
-          <w:sz w:val="20"/>
-          <w:szCs w:val="20"/>
-        </w:rPr>
-        <w:t xml:space="preserve"> </w:t>
-      </w:r>
-      <w:r>
-        <w:rPr>
-          <w:rFonts w:ascii="Courier New" w:hAnsi="Courier New" w:cs="Courier New"/>
-          <w:sz w:val="20"/>
-          <w:szCs w:val="20"/>
-        </w:rPr>
-        <w:t>Width of the grid.</w:t>
-      </w:r>
-    </w:p>
-    <w:p>
-      <w:pPr>
-        <w:autoSpaceDE w:val="0"/>
-        <w:autoSpaceDN w:val="0"/>
-        <w:adjustRightInd w:val="0"/>
-        <w:spacing w:after="0"/>
-        <w:rPr>
-          <w:rFonts w:ascii="Courier New" w:hAnsi="Courier New" w:cs="Courier New"/>
           <w:sz w:val="24"/>
           <w:szCs w:val="24"/>
         </w:rPr>
       </w:pPr>
-      <w:r>
-        <w:rPr>
-          <w:rFonts w:ascii="Courier New" w:hAnsi="Courier New" w:cs="Courier New"/>
-          <w:sz w:val="20"/>
-          <w:szCs w:val="20"/>
-        </w:rPr>
-        <w:t xml:space="preserve">    </w:t>
-      </w:r>
+    </w:p>
+    <w:p>
+      <w:pPr>
+        <w:jc w:val="both"/>
+      </w:pPr>
+    </w:p>
+    <w:p>
+      <w:pPr>
+        <w:jc w:val="both"/>
+      </w:pPr>
+    </w:p>
+    <w:p>
+      <w:pPr>
+        <w:jc w:val="both"/>
+      </w:pPr>
+      <w:r>
+        <w:t xml:space="preserve">Our code utilises the equations outlined by </w:t>
+      </w:r>
+      <w:proofErr w:type="spellStart"/>
+      <w:r>
+        <w:t>Smallbone</w:t>
+      </w:r>
+      <w:proofErr w:type="spellEnd"/>
+      <w:r>
+        <w:t xml:space="preserve"> et al. to determine changes to cell state and metabolite levels. During each time-step, each cell has a probability of dividing (proportional to a0) and of dying</w:t>
+      </w:r>
+      <w:r>
+        <w:t xml:space="preserve"> from high acidity levels</w:t>
+      </w:r>
+      <w:r>
+        <w:t xml:space="preserve"> (proportional to </w:t>
+      </w:r>
+      <w:proofErr w:type="spellStart"/>
       <w:proofErr w:type="gramStart"/>
       <w:r>
         <w:rPr>
@@ -2769,74 +3005,567 @@
           <w:sz w:val="20"/>
           <w:szCs w:val="20"/>
         </w:rPr>
-        <w:t>y :</w:t>
-      </w:r>
+        <w:t>hn</w:t>
+      </w:r>
+      <w:proofErr w:type="spellEnd"/>
       <w:proofErr w:type="gramEnd"/>
       <w:r>
-        <w:rPr>
-          <w:rFonts w:ascii="Courier New" w:hAnsi="Courier New" w:cs="Courier New"/>
-          <w:sz w:val="20"/>
-          <w:szCs w:val="20"/>
-        </w:rPr>
-        <w:tab/>
-      </w:r>
-      <w:r>
-        <w:rPr>
-          <w:rFonts w:ascii="Courier New" w:hAnsi="Courier New" w:cs="Courier New"/>
-          <w:sz w:val="20"/>
-          <w:szCs w:val="20"/>
-        </w:rPr>
-        <w:t>Matrix of 0s and 1s to describe any changes of state (cell division or cell death).</w:t>
-      </w:r>
-    </w:p>
-    <w:p>
-      <w:pPr>
-        <w:autoSpaceDE w:val="0"/>
-        <w:autoSpaceDN w:val="0"/>
-        <w:adjustRightInd w:val="0"/>
-        <w:spacing w:after="0"/>
-        <w:rPr>
-          <w:rFonts w:ascii="Courier New" w:hAnsi="Courier New" w:cs="Courier New"/>
-          <w:sz w:val="24"/>
-          <w:szCs w:val="24"/>
-        </w:rPr>
-      </w:pPr>
-    </w:p>
-    <w:p>
-      <w:pPr>
-        <w:jc w:val="both"/>
-      </w:pPr>
-    </w:p>
-    <w:p>
-      <w:pPr>
-        <w:jc w:val="both"/>
-      </w:pPr>
-    </w:p>
-    <w:p>
-      <w:pPr>
-        <w:jc w:val="both"/>
-      </w:pPr>
-      <w:r>
-        <w:lastRenderedPageBreak/>
-        <w:t>Equations:</w:t>
-      </w:r>
-    </w:p>
-    <w:p>
-      <w:pPr>
-        <w:jc w:val="both"/>
-      </w:pPr>
-    </w:p>
-    <w:p>
-      <w:pPr>
-        <w:jc w:val="both"/>
-      </w:pPr>
+        <w:t xml:space="preserve"> in normal cells and </w:t>
+      </w:r>
+      <w:proofErr w:type="spellStart"/>
+      <w:r>
+        <w:rPr>
+          <w:rFonts w:ascii="Courier New" w:hAnsi="Courier New" w:cs="Courier New"/>
+          <w:sz w:val="20"/>
+          <w:szCs w:val="20"/>
+        </w:rPr>
+        <w:t>ht</w:t>
+      </w:r>
+      <w:proofErr w:type="spellEnd"/>
+      <w:r>
+        <w:t xml:space="preserve"> in acid-resistant cells).</w:t>
+      </w:r>
+      <w:r>
+        <w:t xml:space="preserve"> The probabilities are defined below:</w:t>
+      </w:r>
+    </w:p>
+    <w:p>
+      <w:pPr>
+        <w:jc w:val="both"/>
+      </w:pPr>
+    </w:p>
+    <w:p>
+      <w:pPr>
+        <w:jc w:val="both"/>
+      </w:pPr>
+      <w:r>
+        <w:rPr>
+          <w:noProof/>
+          <w:lang w:eastAsia="en-GB"/>
+        </w:rPr>
+        <mc:AlternateContent>
+          <mc:Choice Requires="wps">
+            <w:drawing>
+              <wp:anchor distT="0" distB="0" distL="114300" distR="114300" simplePos="0" relativeHeight="251662336" behindDoc="0" locked="0" layoutInCell="1" allowOverlap="1">
+                <wp:simplePos x="0" y="0"/>
+                <wp:positionH relativeFrom="column">
+                  <wp:posOffset>340360</wp:posOffset>
+                </wp:positionH>
+                <wp:positionV relativeFrom="paragraph">
+                  <wp:posOffset>12007</wp:posOffset>
+                </wp:positionV>
+                <wp:extent cx="94961" cy="789709"/>
+                <wp:effectExtent l="0" t="0" r="19685" b="10795"/>
+                <wp:wrapNone/>
+                <wp:docPr id="3" name="Left Brace 3"/>
+                <wp:cNvGraphicFramePr/>
+                <a:graphic xmlns:a="http://schemas.openxmlformats.org/drawingml/2006/main">
+                  <a:graphicData uri="http://schemas.microsoft.com/office/word/2010/wordprocessingShape">
+                    <wps:wsp>
+                      <wps:cNvSpPr/>
+                      <wps:spPr>
+                        <a:xfrm>
+                          <a:off x="0" y="0"/>
+                          <a:ext cx="94961" cy="789709"/>
+                        </a:xfrm>
+                        <a:prstGeom prst="leftBrace">
+                          <a:avLst/>
+                        </a:prstGeom>
+                      </wps:spPr>
+                      <wps:style>
+                        <a:lnRef idx="1">
+                          <a:schemeClr val="dk1"/>
+                        </a:lnRef>
+                        <a:fillRef idx="0">
+                          <a:schemeClr val="dk1"/>
+                        </a:fillRef>
+                        <a:effectRef idx="0">
+                          <a:schemeClr val="dk1"/>
+                        </a:effectRef>
+                        <a:fontRef idx="minor">
+                          <a:schemeClr val="tx1"/>
+                        </a:fontRef>
+                      </wps:style>
+                      <wps:bodyPr rot="0" spcFirstLastPara="0" vertOverflow="overflow" horzOverflow="overflow" vert="horz" wrap="square" lIns="91440" tIns="45720" rIns="91440" bIns="45720" numCol="1" spcCol="0" rtlCol="0" fromWordArt="0" anchor="ctr" anchorCtr="0" forceAA="0" compatLnSpc="1">
+                        <a:prstTxWarp prst="textNoShape">
+                          <a:avLst/>
+                        </a:prstTxWarp>
+                        <a:noAutofit/>
+                      </wps:bodyPr>
+                    </wps:wsp>
+                  </a:graphicData>
+                </a:graphic>
+                <wp14:sizeRelH relativeFrom="margin">
+                  <wp14:pctWidth>0</wp14:pctWidth>
+                </wp14:sizeRelH>
+              </wp:anchor>
+            </w:drawing>
+          </mc:Choice>
+          <mc:Fallback>
+            <w:pict>
+              <v:shapetype id="_x0000_t87" coordsize="21600,21600" o:spt="87" adj="1800,10800" path="m21600,qx10800@0l10800@2qy0@11,10800@3l10800@1qy21600,21600e" filled="f">
+                <v:formulas>
+                  <v:f eqn="val #0"/>
+                  <v:f eqn="sum 21600 0 #0"/>
+                  <v:f eqn="sum #1 0 #0"/>
+                  <v:f eqn="sum #1 #0 0"/>
+                  <v:f eqn="prod #0 9598 32768"/>
+                  <v:f eqn="sum 21600 0 @4"/>
+                  <v:f eqn="sum 21600 0 #1"/>
+                  <v:f eqn="min #1 @6"/>
+                  <v:f eqn="prod @7 1 2"/>
+                  <v:f eqn="prod #0 2 1"/>
+                  <v:f eqn="sum 21600 0 @9"/>
+                  <v:f eqn="val #1"/>
+                </v:formulas>
+                <v:path arrowok="t" o:connecttype="custom" o:connectlocs="21600,0;0,10800;21600,21600" textboxrect="13963,@4,21600,@5"/>
+                <v:handles>
+                  <v:h position="center,#0" yrange="0,@8"/>
+                  <v:h position="topLeft,#1" yrange="@9,@10"/>
+                </v:handles>
+              </v:shapetype>
+              <v:shape id="Left Brace 3" o:spid="_x0000_s1026" type="#_x0000_t87" style="position:absolute;margin-left:26.8pt;margin-top:.95pt;width:7.5pt;height:62.2pt;z-index:251662336;visibility:visible;mso-wrap-style:square;mso-width-percent:0;mso-wrap-distance-left:9pt;mso-wrap-distance-top:0;mso-wrap-distance-right:9pt;mso-wrap-distance-bottom:0;mso-position-horizontal:absolute;mso-position-horizontal-relative:text;mso-position-vertical:absolute;mso-position-vertical-relative:text;mso-width-percent:0;mso-width-relative:margin;v-text-anchor:middle" o:gfxdata="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" adj="216" strokecolor="black [3040]"/>
+            </w:pict>
+          </mc:Fallback>
+        </mc:AlternateContent>
+      </w:r>
+      <w:r>
+        <w:tab/>
+        <w:t>Hydrogen/</w:t>
+      </w:r>
+      <w:proofErr w:type="spellStart"/>
+      <w:r>
+        <w:rPr>
+          <w:i/>
+        </w:rPr>
+        <w:t>h</w:t>
+      </w:r>
+      <w:r>
+        <w:rPr>
+          <w:vertAlign w:val="subscript"/>
+        </w:rPr>
+        <w:t>n</w:t>
+      </w:r>
+      <w:proofErr w:type="spellEnd"/>
+      <w:r>
+        <w:tab/>
+        <w:t>in a normal cell, if Hydrogen&lt;</w:t>
+      </w:r>
+      <w:proofErr w:type="spellStart"/>
+      <w:proofErr w:type="gramStart"/>
+      <w:r>
+        <w:rPr>
+          <w:i/>
+        </w:rPr>
+        <w:t>h</w:t>
+      </w:r>
+      <w:r>
+        <w:rPr>
+          <w:vertAlign w:val="subscript"/>
+        </w:rPr>
+        <w:t>n</w:t>
+      </w:r>
+      <w:proofErr w:type="spellEnd"/>
+      <w:proofErr w:type="gramEnd"/>
+      <w:r>
+        <w:t>,</w:t>
+      </w:r>
+    </w:p>
+    <w:p>
+      <w:pPr>
+        <w:jc w:val="both"/>
+      </w:pPr>
+      <w:proofErr w:type="spellStart"/>
+      <w:proofErr w:type="gramStart"/>
+      <w:r>
+        <w:rPr>
+          <w:i/>
+        </w:rPr>
+        <w:t>p</w:t>
+      </w:r>
+      <w:r>
+        <w:rPr>
+          <w:vertAlign w:val="subscript"/>
+        </w:rPr>
+        <w:t>dea</w:t>
+      </w:r>
+      <w:proofErr w:type="spellEnd"/>
+      <w:proofErr w:type="gramEnd"/>
+      <w:r>
+        <w:t xml:space="preserve"> =</w:t>
+      </w:r>
+      <w:r>
+        <w:tab/>
+        <w:t>Hydrogen/</w:t>
+      </w:r>
+      <w:proofErr w:type="spellStart"/>
+      <w:r>
+        <w:rPr>
+          <w:i/>
+        </w:rPr>
+        <w:t>h</w:t>
+      </w:r>
+      <w:r>
+        <w:rPr>
+          <w:vertAlign w:val="subscript"/>
+        </w:rPr>
+        <w:t>t</w:t>
+      </w:r>
+      <w:proofErr w:type="spellEnd"/>
+      <w:r>
+        <w:tab/>
+        <w:t>in an acid-resistant cell, if Hydrogen&lt;</w:t>
+      </w:r>
+      <w:proofErr w:type="spellStart"/>
+      <w:r>
+        <w:rPr>
+          <w:i/>
+        </w:rPr>
+        <w:t>h</w:t>
+      </w:r>
+      <w:r>
+        <w:rPr>
+          <w:vertAlign w:val="subscript"/>
+        </w:rPr>
+        <w:t>t</w:t>
+      </w:r>
+      <w:proofErr w:type="spellEnd"/>
+      <w:r>
+        <w:t>,</w:t>
+      </w:r>
+    </w:p>
+    <w:p>
+      <w:pPr>
+        <w:jc w:val="both"/>
+      </w:pPr>
+      <w:r>
+        <w:tab/>
+      </w:r>
+      <w:proofErr w:type="gramStart"/>
+      <w:r>
+        <w:t>1</w:t>
+      </w:r>
+      <w:r>
+        <w:tab/>
+      </w:r>
+      <w:r>
+        <w:tab/>
+        <w:t>otherwise.</w:t>
+      </w:r>
+      <w:proofErr w:type="gramEnd"/>
+    </w:p>
+    <w:p>
+      <w:pPr>
+        <w:jc w:val="both"/>
+      </w:pPr>
+      <w:r>
+        <w:rPr>
+          <w:noProof/>
+          <w:lang w:eastAsia="en-GB"/>
+        </w:rPr>
+        <mc:AlternateContent>
+          <mc:Choice Requires="wps">
+            <w:drawing>
+              <wp:anchor distT="0" distB="0" distL="114300" distR="114300" simplePos="0" relativeHeight="251663360" behindDoc="0" locked="0" layoutInCell="1" allowOverlap="1">
+                <wp:simplePos x="0" y="0"/>
+                <wp:positionH relativeFrom="column">
+                  <wp:posOffset>340822</wp:posOffset>
+                </wp:positionH>
+                <wp:positionV relativeFrom="paragraph">
+                  <wp:posOffset>273108</wp:posOffset>
+                </wp:positionV>
+                <wp:extent cx="94615" cy="615142"/>
+                <wp:effectExtent l="0" t="0" r="19685" b="13970"/>
+                <wp:wrapNone/>
+                <wp:docPr id="4" name="Left Brace 4"/>
+                <wp:cNvGraphicFramePr/>
+                <a:graphic xmlns:a="http://schemas.openxmlformats.org/drawingml/2006/main">
+                  <a:graphicData uri="http://schemas.microsoft.com/office/word/2010/wordprocessingShape">
+                    <wps:wsp>
+                      <wps:cNvSpPr/>
+                      <wps:spPr>
+                        <a:xfrm>
+                          <a:off x="0" y="0"/>
+                          <a:ext cx="94615" cy="615142"/>
+                        </a:xfrm>
+                        <a:prstGeom prst="leftBrace">
+                          <a:avLst/>
+                        </a:prstGeom>
+                      </wps:spPr>
+                      <wps:style>
+                        <a:lnRef idx="1">
+                          <a:schemeClr val="dk1"/>
+                        </a:lnRef>
+                        <a:fillRef idx="0">
+                          <a:schemeClr val="dk1"/>
+                        </a:fillRef>
+                        <a:effectRef idx="0">
+                          <a:schemeClr val="dk1"/>
+                        </a:effectRef>
+                        <a:fontRef idx="minor">
+                          <a:schemeClr val="tx1"/>
+                        </a:fontRef>
+                      </wps:style>
+                      <wps:bodyPr rot="0" spcFirstLastPara="0" vertOverflow="overflow" horzOverflow="overflow" vert="horz" wrap="square" lIns="91440" tIns="45720" rIns="91440" bIns="45720" numCol="1" spcCol="0" rtlCol="0" fromWordArt="0" anchor="ctr" anchorCtr="0" forceAA="0" compatLnSpc="1">
+                        <a:prstTxWarp prst="textNoShape">
+                          <a:avLst/>
+                        </a:prstTxWarp>
+                        <a:noAutofit/>
+                      </wps:bodyPr>
+                    </wps:wsp>
+                  </a:graphicData>
+                </a:graphic>
+              </wp:anchor>
+            </w:drawing>
+          </mc:Choice>
+          <mc:Fallback>
+            <w:pict>
+              <v:shape id="Left Brace 4" o:spid="_x0000_s1026" type="#_x0000_t87" style="position:absolute;margin-left:26.85pt;margin-top:21.5pt;width:7.45pt;height:48.45pt;z-index:251663360;visibility:visible;mso-wrap-style:square;mso-wrap-distance-left:9pt;mso-wrap-distance-top:0;mso-wrap-distance-right:9pt;mso-wrap-distance-bottom:0;mso-position-horizontal:absolute;mso-position-horizontal-relative:text;mso-position-vertical:absolute;mso-position-vertical-relative:text;v-text-anchor:middle" o:gfxdata="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" adj="277" strokecolor="black [3040]"/>
+            </w:pict>
+          </mc:Fallback>
+        </mc:AlternateContent>
+      </w:r>
+    </w:p>
+    <w:p>
+      <w:pPr>
+        <w:jc w:val="both"/>
+      </w:pPr>
+      <w:r>
+        <w:rPr>
+          <w:noProof/>
+          <w:lang w:eastAsia="en-GB"/>
+        </w:rPr>
+        <mc:AlternateContent>
+          <mc:Choice Requires="wps">
+            <w:drawing>
+              <wp:anchor distT="0" distB="0" distL="114300" distR="114300" simplePos="0" relativeHeight="251665408" behindDoc="0" locked="0" layoutInCell="1" allowOverlap="1" wp14:editId="36B11C9B">
+                <wp:simplePos x="0" y="0"/>
+                <wp:positionH relativeFrom="column">
+                  <wp:posOffset>-52070</wp:posOffset>
+                </wp:positionH>
+                <wp:positionV relativeFrom="paragraph">
+                  <wp:posOffset>132773</wp:posOffset>
+                </wp:positionV>
+                <wp:extent cx="457200" cy="315884"/>
+                <wp:effectExtent l="0" t="0" r="0" b="0"/>
+                <wp:wrapNone/>
+                <wp:docPr id="307" name="Text Box 2"/>
+                <wp:cNvGraphicFramePr>
+                  <a:graphicFrameLocks xmlns:a="http://schemas.openxmlformats.org/drawingml/2006/main"/>
+                </wp:cNvGraphicFramePr>
+                <a:graphic xmlns:a="http://schemas.openxmlformats.org/drawingml/2006/main">
+                  <a:graphicData uri="http://schemas.microsoft.com/office/word/2010/wordprocessingShape">
+                    <wps:wsp>
+                      <wps:cNvSpPr txBox="1">
+                        <a:spLocks noChangeArrowheads="1"/>
+                      </wps:cNvSpPr>
+                      <wps:spPr bwMode="auto">
+                        <a:xfrm>
+                          <a:off x="0" y="0"/>
+                          <a:ext cx="457200" cy="315884"/>
+                        </a:xfrm>
+                        <a:prstGeom prst="rect">
+                          <a:avLst/>
+                        </a:prstGeom>
+                        <a:noFill/>
+                        <a:ln w="9525">
+                          <a:noFill/>
+                          <a:miter lim="800000"/>
+                          <a:headEnd/>
+                          <a:tailEnd/>
+                        </a:ln>
+                      </wps:spPr>
+                      <wps:txbx>
+                        <w:txbxContent>
+                          <w:p>
+                            <w:proofErr w:type="spellStart"/>
+                            <w:proofErr w:type="gramStart"/>
+                            <w:r>
+                              <w:rPr>
+                                <w:i/>
+                              </w:rPr>
+                              <w:t>p</w:t>
+                            </w:r>
+                            <w:r>
+                              <w:rPr>
+                                <w:vertAlign w:val="subscript"/>
+                              </w:rPr>
+                              <w:t>div</w:t>
+                            </w:r>
+                            <w:proofErr w:type="spellEnd"/>
+                            <w:proofErr w:type="gramEnd"/>
+                            <w:r>
+                              <w:t>=</w:t>
+                            </w:r>
+                          </w:p>
+                        </w:txbxContent>
+                      </wps:txbx>
+                      <wps:bodyPr rot="0" vert="horz" wrap="square" lIns="91440" tIns="45720" rIns="91440" bIns="45720" anchor="t" anchorCtr="0">
+                        <a:noAutofit/>
+                      </wps:bodyPr>
+                    </wps:wsp>
+                  </a:graphicData>
+                </a:graphic>
+                <wp14:sizeRelH relativeFrom="margin">
+                  <wp14:pctWidth>0</wp14:pctWidth>
+                </wp14:sizeRelH>
+                <wp14:sizeRelV relativeFrom="margin">
+                  <wp14:pctHeight>0</wp14:pctHeight>
+                </wp14:sizeRelV>
+              </wp:anchor>
+            </w:drawing>
+          </mc:Choice>
+          <mc:Fallback>
+            <w:pict>
+              <v:shapetype id="_x0000_t202" coordsize="21600,21600" o:spt="202" path="m,l,21600r21600,l21600,xe">
+                <v:stroke joinstyle="miter"/>
+                <v:path gradientshapeok="t" o:connecttype="rect"/>
+              </v:shapetype>
+              <v:shape id="Text Box 2" o:spid="_x0000_s1026" type="#_x0000_t202" style="position:absolute;left:0;text-align:left;margin-left:-4.1pt;margin-top:10.45pt;width:36pt;height:24.85pt;z-index:251665408;visibility:visible;mso-wrap-style:square;mso-width-percent:0;mso-height-percent:0;mso-wrap-distance-left:9pt;mso-wrap-distance-top:0;mso-wrap-distance-right:9pt;mso-wrap-distance-bottom:0;mso-position-horizontal:absolute;mso-position-horizontal-relative:text;mso-position-vertical:absolute;mso-position-vertical-relative:text;mso-width-percent:0;mso-height-percent:0;mso-width-relative:margin;mso-height-relative:margin;v-text-anchor:top" o:gfxdata="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" filled="f" stroked="f">
+                <v:textbox>
+                  <w:txbxContent>
+                    <w:p>
+                      <w:proofErr w:type="spellStart"/>
+                      <w:proofErr w:type="gramStart"/>
+                      <w:r>
+                        <w:rPr>
+                          <w:i/>
+                        </w:rPr>
+                        <w:t>p</w:t>
+                      </w:r>
+                      <w:r>
+                        <w:rPr>
+                          <w:vertAlign w:val="subscript"/>
+                        </w:rPr>
+                        <w:t>div</w:t>
+                      </w:r>
+                      <w:proofErr w:type="spellEnd"/>
+                      <w:proofErr w:type="gramEnd"/>
+                      <w:r>
+                        <w:t>=</w:t>
+                      </w:r>
+                    </w:p>
+                  </w:txbxContent>
+                </v:textbox>
+              </v:shape>
+            </w:pict>
+          </mc:Fallback>
+        </mc:AlternateContent>
+      </w:r>
+      <w:r>
+        <w:tab/>
+        <w:t>(ATP – a</w:t>
+      </w:r>
+      <w:r>
+        <w:rPr>
+          <w:vertAlign w:val="subscript"/>
+        </w:rPr>
+        <w:t>0</w:t>
+      </w:r>
+      <w:r>
+        <w:t>)</w:t>
+      </w:r>
+      <w:proofErr w:type="gramStart"/>
+      <w:r>
+        <w:t>/(</w:t>
+      </w:r>
+      <w:proofErr w:type="gramEnd"/>
+      <w:r>
+        <w:t>1 – a</w:t>
+      </w:r>
+      <w:r>
+        <w:rPr>
+          <w:vertAlign w:val="subscript"/>
+        </w:rPr>
+        <w:t>0</w:t>
+      </w:r>
+      <w:r>
+        <w:t>)</w:t>
+      </w:r>
+      <w:r>
+        <w:tab/>
+        <w:t>a</w:t>
+      </w:r>
+      <w:r>
+        <w:rPr>
+          <w:vertAlign w:val="subscript"/>
+        </w:rPr>
+        <w:t>0</w:t>
+      </w:r>
+      <w:r>
+        <w:t>&lt;ATP&lt;1,</w:t>
+      </w:r>
+    </w:p>
+    <w:p>
+      <w:pPr>
+        <w:pStyle w:val="ListParagraph"/>
+        <w:numPr>
+          <w:ilvl w:val="0"/>
+          <w:numId w:val="3"/>
+        </w:numPr>
+        <w:jc w:val="both"/>
+      </w:pPr>
+      <w:r>
+        <w:t>ATP≥1.</w:t>
+      </w:r>
+    </w:p>
+    <w:p>
+      <w:pPr>
+        <w:jc w:val="both"/>
+      </w:pPr>
+    </w:p>
+    <w:p>
+      <w:pPr>
+        <w:jc w:val="both"/>
+      </w:pPr>
+      <w:r>
+        <w:t xml:space="preserve">These are equivalent to equations (3) and (4) in </w:t>
+      </w:r>
+      <w:proofErr w:type="spellStart"/>
+      <w:r>
+        <w:t>Smallbone</w:t>
+      </w:r>
+      <w:proofErr w:type="spellEnd"/>
+      <w:r>
+        <w:t xml:space="preserve"> et al.’s paper.</w:t>
+      </w:r>
+    </w:p>
+    <w:p>
+      <w:pPr>
+        <w:jc w:val="both"/>
+      </w:pPr>
+      <w:r>
+        <w:t>If division is to occur, the new cell will appear in an empty neighbouring element. If there are no empty neighbouring elements then no division occurs. If there is more than one empty space the new cell goes to the element with the largest oxygen concentration. The two daughter cells have a probability of inheriting a one of the three mutations (</w:t>
+      </w:r>
+      <w:proofErr w:type="spellStart"/>
+      <w:r>
+        <w:t>hyperplasmia</w:t>
+      </w:r>
+      <w:proofErr w:type="spellEnd"/>
+      <w:r>
+        <w:t xml:space="preserve">, glycolysis or acid-resistance) as defined by </w:t>
+      </w:r>
+      <w:r>
+        <w:rPr>
+          <w:rFonts w:ascii="Courier New" w:hAnsi="Courier New" w:cs="Courier New"/>
+          <w:sz w:val="20"/>
+          <w:szCs w:val="20"/>
+        </w:rPr>
+        <w:t>pa</w:t>
+      </w:r>
+      <w:r>
+        <w:t>.</w:t>
+      </w:r>
+    </w:p>
+    <w:p>
+      <w:pPr>
+        <w:jc w:val="both"/>
+      </w:pPr>
+      <w:r>
+        <w:t xml:space="preserve">ATP </w:t>
+      </w:r>
       <w:bookmarkStart w:id="0" w:name="_GoBack"/>
       <w:bookmarkEnd w:id="0"/>
-    </w:p>
-    <w:p>
-      <w:pPr>
-        <w:jc w:val="both"/>
-      </w:pPr>
     </w:p>
     <w:p>
       <w:pPr>
@@ -2975,16 +3704,16 @@
     </w:lvl>
   </w:abstractNum>
   <w:abstractNum w:abstractNumId="1">
-    <w:nsid w:val="3F340145"/>
+    <w:nsid w:val="3ED40EAF"/>
     <w:multiLevelType w:val="hybridMultilevel"/>
-    <w:tmpl w:val="216215B4"/>
-    <w:lvl w:ilvl="0" w:tplc="4E8A6F74">
+    <w:tmpl w:val="FA4A736C"/>
+    <w:lvl w:ilvl="0" w:tplc="3B4EAFCE">
       <w:start w:val="1"/>
-      <w:numFmt w:val="lowerRoman"/>
-      <w:lvlText w:val="(%1)"/>
+      <w:numFmt w:val="decimal"/>
+      <w:lvlText w:val="%1"/>
       <w:lvlJc w:val="left"/>
       <w:pPr>
-        <w:ind w:left="2160" w:hanging="720"/>
+        <w:ind w:left="2880" w:hanging="2160"/>
       </w:pPr>
       <w:rPr>
         <w:rFonts w:hint="default"/>
@@ -2996,7 +3725,7 @@
       <w:lvlText w:val="%2."/>
       <w:lvlJc w:val="left"/>
       <w:pPr>
-        <w:ind w:left="2520" w:hanging="360"/>
+        <w:ind w:left="1800" w:hanging="360"/>
       </w:pPr>
     </w:lvl>
     <w:lvl w:ilvl="2" w:tplc="0809001B" w:tentative="1">
@@ -3005,7 +3734,7 @@
       <w:lvlText w:val="%3."/>
       <w:lvlJc w:val="right"/>
       <w:pPr>
-        <w:ind w:left="3240" w:hanging="180"/>
+        <w:ind w:left="2520" w:hanging="180"/>
       </w:pPr>
     </w:lvl>
     <w:lvl w:ilvl="3" w:tplc="0809000F" w:tentative="1">
@@ -3014,7 +3743,7 @@
       <w:lvlText w:val="%4."/>
       <w:lvlJc w:val="left"/>
       <w:pPr>
-        <w:ind w:left="3960" w:hanging="360"/>
+        <w:ind w:left="3240" w:hanging="360"/>
       </w:pPr>
     </w:lvl>
     <w:lvl w:ilvl="4" w:tplc="08090019" w:tentative="1">
@@ -3023,7 +3752,7 @@
       <w:lvlText w:val="%5."/>
       <w:lvlJc w:val="left"/>
       <w:pPr>
-        <w:ind w:left="4680" w:hanging="360"/>
+        <w:ind w:left="3960" w:hanging="360"/>
       </w:pPr>
     </w:lvl>
     <w:lvl w:ilvl="5" w:tplc="0809001B" w:tentative="1">
@@ -3032,7 +3761,7 @@
       <w:lvlText w:val="%6."/>
       <w:lvlJc w:val="right"/>
       <w:pPr>
-        <w:ind w:left="5400" w:hanging="180"/>
+        <w:ind w:left="4680" w:hanging="180"/>
       </w:pPr>
     </w:lvl>
     <w:lvl w:ilvl="6" w:tplc="0809000F" w:tentative="1">
@@ -3041,7 +3770,7 @@
       <w:lvlText w:val="%7."/>
       <w:lvlJc w:val="left"/>
       <w:pPr>
-        <w:ind w:left="6120" w:hanging="360"/>
+        <w:ind w:left="5400" w:hanging="360"/>
       </w:pPr>
     </w:lvl>
     <w:lvl w:ilvl="7" w:tplc="08090019" w:tentative="1">
@@ -3050,7 +3779,7 @@
       <w:lvlText w:val="%8."/>
       <w:lvlJc w:val="left"/>
       <w:pPr>
-        <w:ind w:left="6840" w:hanging="360"/>
+        <w:ind w:left="6120" w:hanging="360"/>
       </w:pPr>
     </w:lvl>
     <w:lvl w:ilvl="8" w:tplc="0809001B" w:tentative="1">
@@ -3059,6 +3788,95 @@
       <w:lvlText w:val="%9."/>
       <w:lvlJc w:val="right"/>
       <w:pPr>
+        <w:ind w:left="6840" w:hanging="180"/>
+      </w:pPr>
+    </w:lvl>
+  </w:abstractNum>
+  <w:abstractNum w:abstractNumId="2">
+    <w:nsid w:val="3F340145"/>
+    <w:multiLevelType w:val="hybridMultilevel"/>
+    <w:tmpl w:val="216215B4"/>
+    <w:lvl w:ilvl="0" w:tplc="4E8A6F74">
+      <w:start w:val="1"/>
+      <w:numFmt w:val="lowerRoman"/>
+      <w:lvlText w:val="(%1)"/>
+      <w:lvlJc w:val="left"/>
+      <w:pPr>
+        <w:ind w:left="2160" w:hanging="720"/>
+      </w:pPr>
+      <w:rPr>
+        <w:rFonts w:hint="default"/>
+      </w:rPr>
+    </w:lvl>
+    <w:lvl w:ilvl="1" w:tplc="08090019" w:tentative="1">
+      <w:start w:val="1"/>
+      <w:numFmt w:val="lowerLetter"/>
+      <w:lvlText w:val="%2."/>
+      <w:lvlJc w:val="left"/>
+      <w:pPr>
+        <w:ind w:left="2520" w:hanging="360"/>
+      </w:pPr>
+    </w:lvl>
+    <w:lvl w:ilvl="2" w:tplc="0809001B" w:tentative="1">
+      <w:start w:val="1"/>
+      <w:numFmt w:val="lowerRoman"/>
+      <w:lvlText w:val="%3."/>
+      <w:lvlJc w:val="right"/>
+      <w:pPr>
+        <w:ind w:left="3240" w:hanging="180"/>
+      </w:pPr>
+    </w:lvl>
+    <w:lvl w:ilvl="3" w:tplc="0809000F" w:tentative="1">
+      <w:start w:val="1"/>
+      <w:numFmt w:val="decimal"/>
+      <w:lvlText w:val="%4."/>
+      <w:lvlJc w:val="left"/>
+      <w:pPr>
+        <w:ind w:left="3960" w:hanging="360"/>
+      </w:pPr>
+    </w:lvl>
+    <w:lvl w:ilvl="4" w:tplc="08090019" w:tentative="1">
+      <w:start w:val="1"/>
+      <w:numFmt w:val="lowerLetter"/>
+      <w:lvlText w:val="%5."/>
+      <w:lvlJc w:val="left"/>
+      <w:pPr>
+        <w:ind w:left="4680" w:hanging="360"/>
+      </w:pPr>
+    </w:lvl>
+    <w:lvl w:ilvl="5" w:tplc="0809001B" w:tentative="1">
+      <w:start w:val="1"/>
+      <w:numFmt w:val="lowerRoman"/>
+      <w:lvlText w:val="%6."/>
+      <w:lvlJc w:val="right"/>
+      <w:pPr>
+        <w:ind w:left="5400" w:hanging="180"/>
+      </w:pPr>
+    </w:lvl>
+    <w:lvl w:ilvl="6" w:tplc="0809000F" w:tentative="1">
+      <w:start w:val="1"/>
+      <w:numFmt w:val="decimal"/>
+      <w:lvlText w:val="%7."/>
+      <w:lvlJc w:val="left"/>
+      <w:pPr>
+        <w:ind w:left="6120" w:hanging="360"/>
+      </w:pPr>
+    </w:lvl>
+    <w:lvl w:ilvl="7" w:tplc="08090019" w:tentative="1">
+      <w:start w:val="1"/>
+      <w:numFmt w:val="lowerLetter"/>
+      <w:lvlText w:val="%8."/>
+      <w:lvlJc w:val="left"/>
+      <w:pPr>
+        <w:ind w:left="6840" w:hanging="360"/>
+      </w:pPr>
+    </w:lvl>
+    <w:lvl w:ilvl="8" w:tplc="0809001B" w:tentative="1">
+      <w:start w:val="1"/>
+      <w:numFmt w:val="lowerRoman"/>
+      <w:lvlText w:val="%9."/>
+      <w:lvlJc w:val="right"/>
+      <w:pPr>
         <w:ind w:left="7560" w:hanging="180"/>
       </w:pPr>
     </w:lvl>
@@ -3067,6 +3885,9 @@
     <w:abstractNumId w:val="0"/>
   </w:num>
   <w:num w:numId="2">
+    <w:abstractNumId w:val="2"/>
+  </w:num>
+  <w:num w:numId="3">
     <w:abstractNumId w:val="1"/>
   </w:num>
 </w:numbering>

</xml_diff>

<commit_message>
Report - intro and methods
</commit_message>
<xml_diff>
--- a/Documentation/DTC-OSTI-MatlabCancerModelling-A-Report.docx
+++ b/Documentation/DTC-OSTI-MatlabCancerModelling-A-Report.docx
@@ -131,7 +131,19 @@
           <w:rPr>
             <w:rStyle w:val="Hyperlink"/>
           </w:rPr>
-          <w:t xml:space="preserve">. Metabolic changes during carcinogenesis: potential impact on invasiveness.  </w:t>
+          <w:t>. Metabolic changes during carcinogenesis: potential impact on</w:t>
+        </w:r>
+        <w:r>
+          <w:rPr>
+            <w:rStyle w:val="Hyperlink"/>
+          </w:rPr>
+          <w:t xml:space="preserve"> </w:t>
+        </w:r>
+        <w:r>
+          <w:rPr>
+            <w:rStyle w:val="Hyperlink"/>
+          </w:rPr>
+          <w:t xml:space="preserve">invasiveness.  </w:t>
         </w:r>
         <w:r>
           <w:rPr>
@@ -279,6 +291,32 @@
         </w:rPr>
         <w:t>Abstract</w:t>
       </w:r>
+      <w:r>
+        <w:rPr>
+          <w:b/>
+          <w:sz w:val="18"/>
+          <w:szCs w:val="18"/>
+        </w:rPr>
+        <w:t xml:space="preserve"> [authored by Oakley, Benjamin, Sam, Pedro &amp; </w:t>
+      </w:r>
+      <w:proofErr w:type="spellStart"/>
+      <w:r>
+        <w:rPr>
+          <w:b/>
+          <w:sz w:val="18"/>
+          <w:szCs w:val="18"/>
+        </w:rPr>
+        <w:t>Annekathrin</w:t>
+      </w:r>
+      <w:proofErr w:type="spellEnd"/>
+      <w:r>
+        <w:rPr>
+          <w:b/>
+          <w:sz w:val="18"/>
+          <w:szCs w:val="18"/>
+        </w:rPr>
+        <w:t>]</w:t>
+      </w:r>
     </w:p>
     <w:p>
       <w:pPr>
@@ -370,267 +408,304 @@
           <w:sz w:val="18"/>
           <w:szCs w:val="18"/>
         </w:rPr>
-        <w:t xml:space="preserve">The code is a mathematical model of a theoretical model proposed by </w:t>
-      </w:r>
-      <w:proofErr w:type="spellStart"/>
+        <w:t xml:space="preserve">The code is a mathematical model </w:t>
+      </w:r>
       <w:r>
         <w:rPr>
           <w:sz w:val="18"/>
           <w:szCs w:val="18"/>
         </w:rPr>
-        <w:t>Ga</w:t>
+        <w:t>based upon</w:t>
       </w:r>
       <w:r>
         <w:rPr>
           <w:sz w:val="18"/>
           <w:szCs w:val="18"/>
         </w:rPr>
-        <w:t>tenby</w:t>
-      </w:r>
-      <w:proofErr w:type="spellEnd"/>
+        <w:t xml:space="preserve"> a theoretical model proposed by </w:t>
+      </w:r>
+      <w:proofErr w:type="spellStart"/>
       <w:r>
         <w:rPr>
           <w:sz w:val="18"/>
           <w:szCs w:val="18"/>
         </w:rPr>
-        <w:t xml:space="preserve"> and Gillies (2004)</w:t>
+        <w:t>Ga</w:t>
       </w:r>
       <w:r>
         <w:rPr>
           <w:sz w:val="18"/>
           <w:szCs w:val="18"/>
         </w:rPr>
-        <w:t xml:space="preserve">. </w:t>
-      </w:r>
-      <w:proofErr w:type="spellStart"/>
+        <w:t>tenby</w:t>
+      </w:r>
+      <w:proofErr w:type="spellEnd"/>
       <w:r>
         <w:rPr>
           <w:sz w:val="18"/>
           <w:szCs w:val="18"/>
         </w:rPr>
-        <w:t>Ga</w:t>
+        <w:t xml:space="preserve"> and Gillies (2004)</w:t>
       </w:r>
       <w:r>
         <w:rPr>
           <w:sz w:val="18"/>
           <w:szCs w:val="18"/>
         </w:rPr>
-        <w:t>tenby</w:t>
-      </w:r>
-      <w:proofErr w:type="spellEnd"/>
+        <w:t xml:space="preserve">. </w:t>
+      </w:r>
+      <w:proofErr w:type="spellStart"/>
       <w:r>
         <w:rPr>
           <w:sz w:val="18"/>
           <w:szCs w:val="18"/>
         </w:rPr>
-        <w:t xml:space="preserve"> and Gillies</w:t>
+        <w:t>Ga</w:t>
       </w:r>
       <w:r>
         <w:rPr>
           <w:sz w:val="18"/>
           <w:szCs w:val="18"/>
         </w:rPr>
-        <w:t xml:space="preserve"> hypothesise</w:t>
-      </w:r>
+        <w:t>tenby</w:t>
+      </w:r>
+      <w:proofErr w:type="spellEnd"/>
       <w:r>
         <w:rPr>
           <w:sz w:val="18"/>
           <w:szCs w:val="18"/>
         </w:rPr>
-        <w:t>d</w:t>
+        <w:t xml:space="preserve"> and Gillies</w:t>
       </w:r>
       <w:r>
         <w:rPr>
           <w:sz w:val="18"/>
           <w:szCs w:val="18"/>
         </w:rPr>
-        <w:t xml:space="preserve"> that cancerous growth starts with </w:t>
+        <w:t xml:space="preserve"> hypothesise</w:t>
       </w:r>
       <w:r>
         <w:rPr>
           <w:sz w:val="18"/>
           <w:szCs w:val="18"/>
         </w:rPr>
-        <w:t>hyper-</w:t>
+        <w:t>d</w:t>
       </w:r>
       <w:r>
         <w:rPr>
           <w:sz w:val="18"/>
           <w:szCs w:val="18"/>
         </w:rPr>
-        <w:t>plasti</w:t>
+        <w:t xml:space="preserve"> that cancerous growth starts with </w:t>
       </w:r>
       <w:r>
         <w:rPr>
           <w:sz w:val="18"/>
           <w:szCs w:val="18"/>
         </w:rPr>
-        <w:t>city</w:t>
+        <w:t>hyper-</w:t>
       </w:r>
       <w:r>
         <w:rPr>
           <w:sz w:val="18"/>
           <w:szCs w:val="18"/>
         </w:rPr>
-        <w:t xml:space="preserve"> (increased proliferation)</w:t>
+        <w:t>plasti</w:t>
       </w:r>
       <w:r>
         <w:rPr>
           <w:sz w:val="18"/>
           <w:szCs w:val="18"/>
         </w:rPr>
-        <w:t xml:space="preserve"> in</w:t>
+        <w:t>city</w:t>
       </w:r>
       <w:r>
         <w:rPr>
           <w:sz w:val="18"/>
           <w:szCs w:val="18"/>
         </w:rPr>
-        <w:t xml:space="preserve"> cells. Initially</w:t>
+        <w:t xml:space="preserve"> (increased proliferation)</w:t>
       </w:r>
       <w:r>
         <w:rPr>
           <w:sz w:val="18"/>
           <w:szCs w:val="18"/>
         </w:rPr>
-        <w:t>,</w:t>
+        <w:t xml:space="preserve"> in</w:t>
       </w:r>
       <w:r>
         <w:rPr>
           <w:sz w:val="18"/>
           <w:szCs w:val="18"/>
         </w:rPr>
-        <w:t xml:space="preserve"> cell survival and proliferation is limited by oxygen levels</w:t>
+        <w:t xml:space="preserve"> cells. Initially</w:t>
       </w:r>
       <w:r>
         <w:rPr>
           <w:sz w:val="18"/>
           <w:szCs w:val="18"/>
         </w:rPr>
-        <w:t>, as dictated by the oxygen diffusion limit</w:t>
+        <w:t>,</w:t>
       </w:r>
       <w:r>
         <w:rPr>
           <w:sz w:val="18"/>
           <w:szCs w:val="18"/>
         </w:rPr>
-        <w:t xml:space="preserve"> away</w:t>
+        <w:t xml:space="preserve"> cell survival and proliferation is limited by oxygen levels</w:t>
       </w:r>
       <w:r>
         <w:rPr>
           <w:sz w:val="18"/>
           <w:szCs w:val="18"/>
         </w:rPr>
-        <w:t xml:space="preserve"> from blood vessels. Any adaptations by cells that reduce the reliance on oxygen for ATP production are promoted and result in cell proliferation </w:t>
+        <w:t>, as dictated by the oxygen diffusion limit</w:t>
       </w:r>
       <w:r>
         <w:rPr>
           <w:sz w:val="18"/>
           <w:szCs w:val="18"/>
         </w:rPr>
-        <w:t xml:space="preserve">towards </w:t>
+        <w:t xml:space="preserve"> away</w:t>
       </w:r>
       <w:r>
         <w:rPr>
           <w:sz w:val="18"/>
           <w:szCs w:val="18"/>
         </w:rPr>
-        <w:t xml:space="preserve">the glucose diffusion limit. Reduced oxygen reliance is associated with an up-regulation in glycolysis and an increase in anaerobic metabolism. As a by-product of glycolysis, acidification of the local environment is observed (increased levels in lactic acid), that now acts as the proliferation limit by inducing cell death (both necrotic and apoptotic). </w:t>
+        <w:t xml:space="preserve"> from blood vessels. Any adaptations by cells that reduce the reliance on oxygen for ATP production are promoted and result in cell proliferation </w:t>
       </w:r>
       <w:r>
         <w:rPr>
           <w:sz w:val="18"/>
           <w:szCs w:val="18"/>
         </w:rPr>
-        <w:t>Low pH promotes the next stage in cellular evolution with the emergence of acid-resistance (i.e. resistance to acid-induced toxicity). The cellular phenotype has a significant proliferation advantage because it will acidify the surroundings in a way that is toxic to its competitors but harmless to itself.</w:t>
+        <w:t xml:space="preserve">towards </w:t>
       </w:r>
       <w:r>
         <w:rPr>
           <w:sz w:val="18"/>
           <w:szCs w:val="18"/>
         </w:rPr>
-        <w:t xml:space="preserve"> By using mathematical methods to examine cellular evolution of premalignant cells within anatomical constraints, </w:t>
-      </w:r>
-      <w:proofErr w:type="spellStart"/>
+        <w:t xml:space="preserve">the glucose diffusion limit. Reduced oxygen reliance is associated with an up-regulation in glycolysis and an increase in anaerobic metabolism. As a by-product of glycolysis, acidification of the local environment is observed (increased levels in lactic acid), that now acts as the proliferation limit by inducing cell death (both necrotic and apoptotic). </w:t>
+      </w:r>
       <w:r>
         <w:rPr>
           <w:sz w:val="18"/>
           <w:szCs w:val="18"/>
         </w:rPr>
-        <w:t>Smallbone</w:t>
-      </w:r>
-      <w:proofErr w:type="spellEnd"/>
+        <w:t>Low pH promotes the next stage in cellular evolution with the emergence of acid-resistance (i.e. resistance to acid-induced toxicity). The cellular phenotype has a significant proliferation advantage because it will acidify the surroundings in a way that is toxic to its competitors but harmless to itself.</w:t>
+      </w:r>
       <w:r>
         <w:rPr>
           <w:sz w:val="18"/>
           <w:szCs w:val="18"/>
         </w:rPr>
-        <w:t xml:space="preserve"> </w:t>
-      </w:r>
+        <w:t xml:space="preserve"> By using mathematical methods to examine cellular evolution of premalignant cells within anatomical constraints, </w:t>
+      </w:r>
+      <w:proofErr w:type="spellStart"/>
       <w:r>
         <w:rPr>
           <w:sz w:val="18"/>
           <w:szCs w:val="18"/>
         </w:rPr>
-        <w:t xml:space="preserve">suggests </w:t>
-      </w:r>
-      <w:proofErr w:type="spellStart"/>
+        <w:t>Smallbone</w:t>
+      </w:r>
+      <w:proofErr w:type="spellEnd"/>
       <w:r>
         <w:rPr>
           <w:sz w:val="18"/>
           <w:szCs w:val="18"/>
         </w:rPr>
-        <w:t>Ga</w:t>
+        <w:t xml:space="preserve"> </w:t>
       </w:r>
       <w:r>
         <w:rPr>
           <w:sz w:val="18"/>
           <w:szCs w:val="18"/>
         </w:rPr>
-        <w:t>tenby</w:t>
-      </w:r>
-      <w:proofErr w:type="spellEnd"/>
+        <w:t xml:space="preserve">suggests </w:t>
+      </w:r>
+      <w:proofErr w:type="spellStart"/>
       <w:r>
         <w:rPr>
           <w:sz w:val="18"/>
           <w:szCs w:val="18"/>
         </w:rPr>
-        <w:t xml:space="preserve"> and Gillies’ </w:t>
+        <w:t>Ga</w:t>
       </w:r>
       <w:r>
         <w:rPr>
           <w:sz w:val="18"/>
           <w:szCs w:val="18"/>
         </w:rPr>
-        <w:t xml:space="preserve">sequence is integral in </w:t>
-      </w:r>
+        <w:t>tenby</w:t>
+      </w:r>
+      <w:proofErr w:type="spellEnd"/>
       <w:r>
         <w:rPr>
           <w:sz w:val="18"/>
           <w:szCs w:val="18"/>
         </w:rPr>
-        <w:t>the formation of invasive cancer tissue. He goes on to predict that</w:t>
+        <w:t xml:space="preserve"> and Gillies’ </w:t>
       </w:r>
       <w:r>
         <w:rPr>
           <w:sz w:val="18"/>
           <w:szCs w:val="18"/>
         </w:rPr>
-        <w:t xml:space="preserve"> the transition</w:t>
+        <w:t xml:space="preserve">sequence is integral in </w:t>
       </w:r>
       <w:r>
         <w:rPr>
           <w:sz w:val="18"/>
           <w:szCs w:val="18"/>
         </w:rPr>
-        <w:t xml:space="preserve"> from self-limited premalignant growth to invasive cancer</w:t>
+        <w:t>the formation of invasive cancer tissue. He goes on to predict that</w:t>
       </w:r>
       <w:r>
         <w:rPr>
           <w:sz w:val="18"/>
           <w:szCs w:val="18"/>
         </w:rPr>
+        <w:t xml:space="preserve"> the transition</w:t>
+      </w:r>
+      <w:r>
+        <w:rPr>
+          <w:sz w:val="18"/>
+          <w:szCs w:val="18"/>
+        </w:rPr>
+        <w:t xml:space="preserve"> from self-limited premalignant growth to invasive cancer</w:t>
+      </w:r>
+      <w:r>
+        <w:rPr>
+          <w:sz w:val="18"/>
+          <w:szCs w:val="18"/>
+        </w:rPr>
         <w:t xml:space="preserve"> could be delayed or prevented by interrupting the hypoxia-glycolysis-acidosis cycle.</w:t>
+      </w:r>
+      <w:r>
+        <w:rPr>
+          <w:sz w:val="18"/>
+          <w:szCs w:val="18"/>
+        </w:rPr>
+        <w:t xml:space="preserve"> The results produced by our model are coherent with </w:t>
+      </w:r>
+      <w:proofErr w:type="spellStart"/>
+      <w:r>
+        <w:rPr>
+          <w:sz w:val="18"/>
+          <w:szCs w:val="18"/>
+        </w:rPr>
+        <w:t>Smallbone’s</w:t>
+      </w:r>
+      <w:proofErr w:type="spellEnd"/>
+      <w:r>
+        <w:rPr>
+          <w:sz w:val="18"/>
+          <w:szCs w:val="18"/>
+        </w:rPr>
+        <w:t xml:space="preserve"> argument.</w:t>
       </w:r>
     </w:p>
     <w:p>
@@ -722,6 +797,32 @@
         </w:rPr>
         <w:t>Introduction</w:t>
       </w:r>
+      <w:r>
+        <w:rPr>
+          <w:b/>
+        </w:rPr>
+        <w:t xml:space="preserve"> </w:t>
+      </w:r>
+      <w:r>
+        <w:rPr>
+          <w:b/>
+        </w:rPr>
+        <w:t xml:space="preserve">[authored by Oakley, Benjamin, Sam, Pedro &amp; </w:t>
+      </w:r>
+      <w:proofErr w:type="spellStart"/>
+      <w:r>
+        <w:rPr>
+          <w:b/>
+        </w:rPr>
+        <w:t>Annekathrin</w:t>
+      </w:r>
+      <w:proofErr w:type="spellEnd"/>
+      <w:r>
+        <w:rPr>
+          <w:b/>
+        </w:rPr>
+        <w:t>]</w:t>
+      </w:r>
     </w:p>
     <w:p>
       <w:pPr>
@@ -755,70 +856,72 @@
         <w:jc w:val="both"/>
       </w:pPr>
       <w:r>
-        <w:t xml:space="preserve">Cancerous cells often show increased rates in glycolysis (glucose consumption) as a result of persistent increases in anaerobic metabolism. Importantly the phenomenon is not observed solely around hypoxic tissue where there is irregular and disordered vascular coverage. </w:t>
-      </w:r>
-      <w:r>
-        <w:t>G</w:t>
-      </w:r>
-      <w:r>
-        <w:t xml:space="preserve">lycolytic cells are observed </w:t>
-      </w:r>
-      <w:r>
-        <w:t>even in the presence of oxygen</w:t>
-      </w:r>
-      <w:r>
-        <w:t xml:space="preserve"> where aerobic metabolism would be expected to </w:t>
+        <w:t>Numerous studies have demonstrated that linear, intuitive word-models cannot explain the complex dynamics in multi-scale systems (such as carcinogenesis) (</w:t>
+      </w:r>
+      <w:proofErr w:type="spellStart"/>
+      <w:r>
+        <w:t>Gatenby</w:t>
+      </w:r>
+      <w:proofErr w:type="spellEnd"/>
+      <w:r>
+        <w:t xml:space="preserve"> et al. 2002; </w:t>
+      </w:r>
+      <w:proofErr w:type="spellStart"/>
+      <w:r>
+        <w:t>Gatenby</w:t>
+      </w:r>
+      <w:proofErr w:type="spellEnd"/>
+      <w:r>
+        <w:t xml:space="preserve"> and </w:t>
+      </w:r>
+      <w:proofErr w:type="spellStart"/>
+      <w:r>
+        <w:t>Maini</w:t>
+      </w:r>
+      <w:proofErr w:type="spellEnd"/>
+      <w:r>
+        <w:t xml:space="preserve">, 2003; </w:t>
+      </w:r>
+      <w:proofErr w:type="spellStart"/>
+      <w:r>
+        <w:t>Komarova</w:t>
+      </w:r>
+      <w:proofErr w:type="spellEnd"/>
+      <w:r>
+        <w:t xml:space="preserve">, 2005). Instead a detailed mathematical model is required. In </w:t>
+      </w:r>
+      <w:proofErr w:type="spellStart"/>
+      <w:r>
+        <w:t>Smallbone’s</w:t>
+      </w:r>
+      <w:proofErr w:type="spellEnd"/>
+      <w:r>
+        <w:t xml:space="preserve"> study, he </w:t>
       </w:r>
       <w:r>
         <w:lastRenderedPageBreak/>
-        <w:t xml:space="preserve">dominate. Anaerobic metabolism is </w:t>
-      </w:r>
-      <w:r>
-        <w:t xml:space="preserve">very inefficient </w:t>
-      </w:r>
-      <w:r>
-        <w:t>at</w:t>
-      </w:r>
-      <w:r>
-        <w:t xml:space="preserve"> </w:t>
-      </w:r>
-      <w:r>
-        <w:t>extracting</w:t>
-      </w:r>
-      <w:r>
-        <w:t xml:space="preserve"> energy from glucose</w:t>
-      </w:r>
-      <w:r>
-        <w:t>,</w:t>
-      </w:r>
-      <w:r>
-        <w:t xml:space="preserve"> and </w:t>
-      </w:r>
-      <w:r>
-        <w:t>to compensate</w:t>
-      </w:r>
-      <w:r>
-        <w:t xml:space="preserve"> a several-fold increase in </w:t>
-      </w:r>
-      <w:r>
-        <w:t xml:space="preserve">cellular </w:t>
-      </w:r>
-      <w:r>
-        <w:t xml:space="preserve">glucose consumption is observed (Di </w:t>
-      </w:r>
-      <w:proofErr w:type="spellStart"/>
-      <w:r>
-        <w:t>Chiro</w:t>
-      </w:r>
-      <w:proofErr w:type="spellEnd"/>
-      <w:r>
-        <w:t xml:space="preserve"> </w:t>
-      </w:r>
-      <w:r>
-        <w:t>et al</w:t>
-      </w:r>
-      <w:r>
-        <w:t>., 1987).</w:t>
+        <w:t>uses evolutionary models of carcinogenesis with explicit spatial parameters to accommodate the geometry of early tumour development. The method uses a hybrid cellular automaton</w:t>
+      </w:r>
+      <w:r>
+        <w:t xml:space="preserve"> (Anderson, 2005; Patel et al, 2001). The advantage of an automaton model is that each cell can be treated as discrete individuals such that cellular processes (proliferation, death, adaptation and metabolite consumption/production) can be modelled for each cell individually. The automaton is described as hybrid because metabolit</w:t>
+      </w:r>
+      <w:r>
+        <w:t>e distribution (oxygen, glucose</w:t>
+      </w:r>
+      <w:r>
+        <w:t xml:space="preserve"> and H</w:t>
+      </w:r>
+      <w:r>
+        <w:rPr>
+          <w:vertAlign w:val="superscript"/>
+        </w:rPr>
+        <w:t>+</w:t>
+      </w:r>
+      <w:r>
+        <w:t xml:space="preserve"> concentrations)</w:t>
+      </w:r>
+      <w:r>
+        <w:t xml:space="preserve"> are allowed to form a continuous field across the cells.</w:t>
       </w:r>
     </w:p>
     <w:p>
@@ -826,8 +929,13 @@
         <w:spacing w:line="360" w:lineRule="auto"/>
         <w:jc w:val="both"/>
       </w:pPr>
-      <w:r>
-        <w:t>Numerous studies have demonstrated that linear, intuitive word-models cannot explain the complex dynamics in multi-scale systems (such as carcinogenesis) (</w:t>
+      <w:proofErr w:type="spellStart"/>
+      <w:r>
+        <w:t>Smallbone’s</w:t>
+      </w:r>
+      <w:proofErr w:type="spellEnd"/>
+      <w:r>
+        <w:t xml:space="preserve"> model is designed to test the theoretical model proposed by </w:t>
       </w:r>
       <w:proofErr w:type="spellStart"/>
       <w:r>
@@ -835,60 +943,76 @@
       </w:r>
       <w:proofErr w:type="spellEnd"/>
       <w:r>
-        <w:t xml:space="preserve"> et al. 2002; </w:t>
-      </w:r>
-      <w:proofErr w:type="spellStart"/>
-      <w:r>
-        <w:t>Gatenby</w:t>
-      </w:r>
-      <w:proofErr w:type="spellEnd"/>
-      <w:r>
-        <w:t xml:space="preserve"> and </w:t>
-      </w:r>
-      <w:proofErr w:type="spellStart"/>
-      <w:r>
-        <w:t>Maini</w:t>
-      </w:r>
-      <w:proofErr w:type="spellEnd"/>
-      <w:r>
-        <w:t xml:space="preserve">, 2003; </w:t>
-      </w:r>
-      <w:proofErr w:type="spellStart"/>
-      <w:r>
-        <w:t>Komarova</w:t>
-      </w:r>
-      <w:proofErr w:type="spellEnd"/>
-      <w:r>
-        <w:t xml:space="preserve">, 2005). Instead a detailed mathematical model is required. In </w:t>
-      </w:r>
-      <w:proofErr w:type="spellStart"/>
-      <w:r>
-        <w:t>Smallbone’s</w:t>
-      </w:r>
-      <w:proofErr w:type="spellEnd"/>
-      <w:r>
-        <w:t xml:space="preserve"> study, he uses evolutionary models of carcinogenesis with explicit spatial parameters to accommodate the geometry of early tumour development. The method uses a hybrid cellular automaton</w:t>
-      </w:r>
-      <w:r>
-        <w:t xml:space="preserve"> (Anderson, 2005; Patel et al, 2001). The advantage of an automaton model is that each cell can be treated as discrete individuals such that cellular processes (proliferation, death, adaptation and metabolite consumption/production) can be modelled for each cell individually. The automaton is described as hybrid because metabolit</w:t>
-      </w:r>
-      <w:r>
-        <w:t>e distribution (oxygen, glucose</w:t>
-      </w:r>
-      <w:r>
-        <w:t xml:space="preserve"> and H</w:t>
-      </w:r>
-      <w:r>
-        <w:rPr>
-          <w:vertAlign w:val="superscript"/>
-        </w:rPr>
-        <w:t>+</w:t>
-      </w:r>
-      <w:r>
-        <w:t xml:space="preserve"> concentrations)</w:t>
-      </w:r>
-      <w:r>
-        <w:t xml:space="preserve"> are allowed to form a continuous field across the cells.</w:t>
+        <w:t xml:space="preserve"> and Gillies in 2004. They</w:t>
+      </w:r>
+      <w:r>
+        <w:t xml:space="preserve"> hypothesised that cancerous growth starts with</w:t>
+      </w:r>
+      <w:r>
+        <w:t xml:space="preserve"> a</w:t>
+      </w:r>
+      <w:r>
+        <w:t xml:space="preserve"> hyper-plasti</w:t>
+      </w:r>
+      <w:r>
+        <w:t>c mutation of</w:t>
+      </w:r>
+      <w:r>
+        <w:t xml:space="preserve"> cells. Initially, cell proliferation is limited by oxygen levels, as dictated by the oxygen diffusion limit away</w:t>
+      </w:r>
+      <w:r>
+        <w:t xml:space="preserve"> from blood vessels. A mutation</w:t>
+      </w:r>
+      <w:r>
+        <w:t xml:space="preserve"> by</w:t>
+      </w:r>
+      <w:r>
+        <w:t xml:space="preserve"> a</w:t>
+      </w:r>
+      <w:r>
+        <w:t xml:space="preserve"> cell</w:t>
+      </w:r>
+      <w:r>
+        <w:t xml:space="preserve"> that results in up-regulation of glycolysis (i.e. anaerobic respiration) is favoured because</w:t>
+      </w:r>
+      <w:r>
+        <w:t xml:space="preserve"> </w:t>
+      </w:r>
+      <w:r>
+        <w:t>of a reduced</w:t>
+      </w:r>
+      <w:r>
+        <w:t xml:space="preserve"> reliance </w:t>
+      </w:r>
+      <w:r>
+        <w:t>up</w:t>
+      </w:r>
+      <w:r>
+        <w:t>on oxygen</w:t>
+      </w:r>
+      <w:r>
+        <w:t>.</w:t>
+      </w:r>
+      <w:r>
+        <w:t xml:space="preserve"> </w:t>
+      </w:r>
+      <w:r>
+        <w:t>Glycolytic</w:t>
+      </w:r>
+      <w:r>
+        <w:t xml:space="preserve"> cell</w:t>
+      </w:r>
+      <w:r>
+        <w:t>s</w:t>
+      </w:r>
+      <w:r>
+        <w:t xml:space="preserve"> </w:t>
+      </w:r>
+      <w:r>
+        <w:t>proliferate</w:t>
+      </w:r>
+      <w:r>
+        <w:t xml:space="preserve"> towards the glucose diffusion limit. Reduced oxygen reliance is associated with an up-regulation in glycolysis and an increase in anaerobic metabolism. As a by-product of glycolysis, acidification of the local environment is observed (increased levels in lactic acid), that now acts as the proliferation limit by inducing cell death (both necrotic and apoptotic). Low pH promotes the next stage in cellular evolution with the emergence of acid-resistance (i.e. resistance to acid-induced toxicity). The cellular phenotype has a significant proliferation advantage because it will acidify the surroundings in a way that is toxic to its competitors but harmless to itself.</w:t>
       </w:r>
     </w:p>
     <w:p>
@@ -896,6 +1020,28 @@
         <w:spacing w:line="360" w:lineRule="auto"/>
         <w:jc w:val="both"/>
       </w:pPr>
+      <w:r>
+        <w:t xml:space="preserve">The proposed sequence can be observed graphically in </w:t>
+      </w:r>
+      <w:hyperlink r:id="rId7" w:history="1">
+        <w:r>
+          <w:rPr>
+            <w:rStyle w:val="Hyperlink"/>
+          </w:rPr>
+          <w:t>figure 1</w:t>
+        </w:r>
+      </w:hyperlink>
+      <w:r>
+        <w:t xml:space="preserve"> of </w:t>
+      </w:r>
+      <w:proofErr w:type="spellStart"/>
+      <w:r>
+        <w:t>Smallbone’s</w:t>
+      </w:r>
+      <w:proofErr w:type="spellEnd"/>
+      <w:r>
+        <w:t xml:space="preserve"> paper (originally sourced from MacMillan Magazines).</w:t>
+      </w:r>
     </w:p>
     <w:p>
       <w:pPr>
@@ -911,6 +1057,64 @@
         </w:rPr>
         <w:t>Materials and Methods</w:t>
       </w:r>
+      <w:r>
+        <w:rPr>
+          <w:b/>
+        </w:rPr>
+        <w:t xml:space="preserve"> [</w:t>
+      </w:r>
+      <w:r>
+        <w:rPr>
+          <w:b/>
+        </w:rPr>
+        <w:t>authored by</w:t>
+      </w:r>
+      <w:r>
+        <w:rPr>
+          <w:b/>
+        </w:rPr>
+        <w:t xml:space="preserve"> Benjamin</w:t>
+      </w:r>
+      <w:r>
+        <w:rPr>
+          <w:b/>
+        </w:rPr>
+        <w:t>,</w:t>
+      </w:r>
+      <w:r>
+        <w:rPr>
+          <w:b/>
+        </w:rPr>
+        <w:t xml:space="preserve"> Oakley, Pedro,</w:t>
+      </w:r>
+      <w:r>
+        <w:rPr>
+          <w:b/>
+        </w:rPr>
+        <w:t xml:space="preserve"> </w:t>
+      </w:r>
+      <w:proofErr w:type="spellStart"/>
+      <w:r>
+        <w:rPr>
+          <w:b/>
+        </w:rPr>
+        <w:t>Annekathrin</w:t>
+      </w:r>
+      <w:proofErr w:type="spellEnd"/>
+      <w:r>
+        <w:rPr>
+          <w:b/>
+        </w:rPr>
+        <w:t xml:space="preserve"> &amp; Sam</w:t>
+      </w:r>
+      <w:bookmarkStart w:id="0" w:name="_GoBack"/>
+      <w:bookmarkEnd w:id="0"/>
+      <w:r>
+        <w:rPr>
+          <w:b/>
+        </w:rPr>
+        <w:t>]</w:t>
+      </w:r>
     </w:p>
     <w:p>
       <w:pPr>
@@ -929,7 +1133,13 @@
         <w:t xml:space="preserve"> et al</w:t>
       </w:r>
       <w:r>
-        <w:t>.  The conditions of the automaton is stored in 5 matrices of size height x width. Each one holds information on one of the five</w:t>
+        <w:t xml:space="preserve">.  The conditions of the automaton </w:t>
+      </w:r>
+      <w:r>
+        <w:t>are</w:t>
+      </w:r>
+      <w:r>
+        <w:t xml:space="preserve"> stored in 5 matrices of size height x width. Each one holds information on one of the five</w:t>
       </w:r>
       <w:r>
         <w:t xml:space="preserve"> variables:</w:t>
@@ -938,7 +1148,32 @@
         <w:t xml:space="preserve"> cell state, ATP, glucose, hydrogen (pH) </w:t>
       </w:r>
       <w:r>
-        <w:t>or oxygen. The first matrix contains information of the state of the cell in each element. An element can be empty, contain healthy cell, or contain a tumour cell in one of seven states. A tumour cell can be hyperplastic, glycolic, acid-resistant or any combination of the three.</w:t>
+        <w:t xml:space="preserve">or oxygen. The first matrix contains information of the state of the cell in each element. An element can be empty, contain healthy cell, or contain a tumour cell in one of seven states. A tumour cell can be hyperplastic, </w:t>
+      </w:r>
+      <w:r>
+        <w:t>glycolytic</w:t>
+      </w:r>
+      <w:r>
+        <w:t>, acid-resistant or any combination of the three.</w:t>
+      </w:r>
+      <w:r>
+        <w:t xml:space="preserve"> Each mutation allows a cell to behave in a different manner:</w:t>
+      </w:r>
+    </w:p>
+    <w:p>
+      <w:pPr>
+        <w:spacing w:line="360" w:lineRule="auto"/>
+        <w:ind w:left="720"/>
+        <w:jc w:val="both"/>
+      </w:pPr>
+      <w:r>
+        <w:rPr>
+          <w:i/>
+        </w:rPr>
+        <w:t>Normal</w:t>
+      </w:r>
+      <w:r>
+        <w:t xml:space="preserve"> – Undergoes aerobic respiration to survive. Apoptosis will occur if the cell is not adjacent to the base of the matrix.</w:t>
       </w:r>
     </w:p>
     <w:p>
@@ -947,7 +1182,97 @@
         <w:jc w:val="both"/>
       </w:pPr>
       <w:r>
-        <w:t xml:space="preserve">The automaton is initialised and updated according to the following </w:t>
+        <w:tab/>
+      </w:r>
+      <w:r>
+        <w:rPr>
+          <w:i/>
+        </w:rPr>
+        <w:t>Hyperplastic</w:t>
+      </w:r>
+      <w:r>
+        <w:t xml:space="preserve"> – Allows survival in element within the matrix.</w:t>
+      </w:r>
+    </w:p>
+    <w:p>
+      <w:pPr>
+        <w:spacing w:line="360" w:lineRule="auto"/>
+        <w:ind w:left="720"/>
+        <w:jc w:val="both"/>
+      </w:pPr>
+      <w:r>
+        <w:rPr>
+          <w:i/>
+        </w:rPr>
+        <w:lastRenderedPageBreak/>
+        <w:t>Glycolytic</w:t>
+      </w:r>
+      <w:r>
+        <w:t xml:space="preserve"> – Glucose consumption is increased by a factor of </w:t>
+      </w:r>
+      <w:r>
+        <w:rPr>
+          <w:i/>
+        </w:rPr>
+        <w:t>k</w:t>
+      </w:r>
+      <w:r>
+        <w:t xml:space="preserve"> to demonstrate an increase in anaerobic metabolism and a lower reliance on oxygen.</w:t>
+      </w:r>
+    </w:p>
+    <w:p>
+      <w:pPr>
+        <w:spacing w:line="360" w:lineRule="auto"/>
+        <w:ind w:left="720"/>
+        <w:jc w:val="both"/>
+      </w:pPr>
+      <w:r>
+        <w:rPr>
+          <w:i/>
+        </w:rPr>
+        <w:t>Acid-resistant</w:t>
+      </w:r>
+      <w:r>
+        <w:t xml:space="preserve"> – Higher threshold to pH dependant death (i.e. survives longer in acidic conditions).</w:t>
+      </w:r>
+    </w:p>
+    <w:p>
+      <w:pPr>
+        <w:spacing w:line="360" w:lineRule="auto"/>
+        <w:jc w:val="both"/>
+      </w:pPr>
+      <w:r>
+        <w:t xml:space="preserve">Our model can be run using </w:t>
+      </w:r>
+      <w:proofErr w:type="spellStart"/>
+      <w:r>
+        <w:t>RunSimulation.m</w:t>
+      </w:r>
+      <w:proofErr w:type="spellEnd"/>
+      <w:r>
+        <w:t xml:space="preserve"> in </w:t>
+      </w:r>
+      <w:proofErr w:type="spellStart"/>
+      <w:r>
+        <w:t>MatLab</w:t>
+      </w:r>
+      <w:proofErr w:type="spellEnd"/>
+      <w:r>
+        <w:t xml:space="preserve">. </w:t>
+      </w:r>
+      <w:r>
+        <w:t>The automaton is initialised</w:t>
+      </w:r>
+      <w:r>
+        <w:t xml:space="preserve"> using </w:t>
+      </w:r>
+      <w:proofErr w:type="spellStart"/>
+      <w:r>
+        <w:t>InitialiseProblem.m</w:t>
+      </w:r>
+      <w:proofErr w:type="spellEnd"/>
+      <w:r>
+        <w:t xml:space="preserve"> and updated according to the following </w:t>
       </w:r>
       <w:r>
         <w:t>structure:</w:t>
@@ -970,6 +1295,40 @@
           <w:szCs w:val="20"/>
         </w:rPr>
         <w:t>A – Initialise conditions</w:t>
+      </w:r>
+      <w:r>
+        <w:rPr>
+          <w:b/>
+          <w:sz w:val="20"/>
+          <w:szCs w:val="20"/>
+        </w:rPr>
+        <w:t xml:space="preserve"> </w:t>
+      </w:r>
+      <w:r>
+        <w:rPr>
+          <w:b/>
+          <w:sz w:val="20"/>
+          <w:szCs w:val="20"/>
+        </w:rPr>
+        <w:t>(</w:t>
+      </w:r>
+      <w:proofErr w:type="spellStart"/>
+      <w:r>
+        <w:rPr>
+          <w:b/>
+          <w:sz w:val="20"/>
+          <w:szCs w:val="20"/>
+        </w:rPr>
+        <w:t>InitialiseProblem.m</w:t>
+      </w:r>
+      <w:proofErr w:type="spellEnd"/>
+      <w:r>
+        <w:rPr>
+          <w:b/>
+          <w:sz w:val="20"/>
+          <w:szCs w:val="20"/>
+        </w:rPr>
+        <w:t>)</w:t>
       </w:r>
     </w:p>
     <w:p>
@@ -1028,7 +1387,49 @@
           <w:sz w:val="20"/>
           <w:szCs w:val="20"/>
         </w:rPr>
-        <w:t>ATP: All elements with state &gt; 0 marked as a=1. Otherwise a=0.</w:t>
+        <w:t xml:space="preserve">ATP: All </w:t>
+      </w:r>
+      <w:r>
+        <w:rPr>
+          <w:sz w:val="20"/>
+          <w:szCs w:val="20"/>
+        </w:rPr>
+        <w:t xml:space="preserve">non-empty </w:t>
+      </w:r>
+      <w:r>
+        <w:rPr>
+          <w:sz w:val="20"/>
+          <w:szCs w:val="20"/>
+        </w:rPr>
+        <w:t xml:space="preserve">elements marked as </w:t>
+      </w:r>
+      <w:r>
+        <w:rPr>
+          <w:sz w:val="20"/>
+          <w:szCs w:val="20"/>
+        </w:rPr>
+        <w:t>ATP</w:t>
+      </w:r>
+      <w:r>
+        <w:rPr>
+          <w:sz w:val="20"/>
+          <w:szCs w:val="20"/>
+        </w:rPr>
+        <w:t xml:space="preserve">=1. Otherwise </w:t>
+      </w:r>
+      <w:r>
+        <w:rPr>
+          <w:sz w:val="20"/>
+          <w:szCs w:val="20"/>
+        </w:rPr>
+        <w:t>ATP</w:t>
+      </w:r>
+      <w:r>
+        <w:rPr>
+          <w:sz w:val="20"/>
+          <w:szCs w:val="20"/>
+        </w:rPr>
+        <w:t>=0.</w:t>
       </w:r>
     </w:p>
     <w:p>
@@ -1049,7 +1450,49 @@
           <w:sz w:val="20"/>
           <w:szCs w:val="20"/>
         </w:rPr>
-        <w:t>Glucose: All elements with state &gt; 0 marked as g=1. Otherwise g=0.</w:t>
+        <w:t xml:space="preserve">Glucose: All </w:t>
+      </w:r>
+      <w:r>
+        <w:rPr>
+          <w:sz w:val="20"/>
+          <w:szCs w:val="20"/>
+        </w:rPr>
+        <w:t xml:space="preserve">non-empty </w:t>
+      </w:r>
+      <w:r>
+        <w:rPr>
+          <w:sz w:val="20"/>
+          <w:szCs w:val="20"/>
+        </w:rPr>
+        <w:t xml:space="preserve">elements marked as </w:t>
+      </w:r>
+      <w:r>
+        <w:rPr>
+          <w:sz w:val="20"/>
+          <w:szCs w:val="20"/>
+        </w:rPr>
+        <w:t>Glucose</w:t>
+      </w:r>
+      <w:r>
+        <w:rPr>
+          <w:sz w:val="20"/>
+          <w:szCs w:val="20"/>
+        </w:rPr>
+        <w:t xml:space="preserve">=1. Otherwise </w:t>
+      </w:r>
+      <w:r>
+        <w:rPr>
+          <w:sz w:val="20"/>
+          <w:szCs w:val="20"/>
+        </w:rPr>
+        <w:t>Glucose</w:t>
+      </w:r>
+      <w:r>
+        <w:rPr>
+          <w:sz w:val="20"/>
+          <w:szCs w:val="20"/>
+        </w:rPr>
+        <w:t>=0.</w:t>
       </w:r>
     </w:p>
     <w:p>
@@ -1070,7 +1513,56 @@
           <w:sz w:val="20"/>
           <w:szCs w:val="20"/>
         </w:rPr>
-        <w:t>Oxygen: All elements with state &gt; 0 marked as c=1. Otherwise c=0.</w:t>
+        <w:t>Oxygen: All</w:t>
+      </w:r>
+      <w:r>
+        <w:rPr>
+          <w:sz w:val="20"/>
+          <w:szCs w:val="20"/>
+        </w:rPr>
+        <w:t xml:space="preserve"> </w:t>
+      </w:r>
+      <w:r>
+        <w:rPr>
+          <w:sz w:val="20"/>
+          <w:szCs w:val="20"/>
+        </w:rPr>
+        <w:t>non-empty</w:t>
+      </w:r>
+      <w:r>
+        <w:rPr>
+          <w:sz w:val="20"/>
+          <w:szCs w:val="20"/>
+        </w:rPr>
+        <w:t xml:space="preserve"> marked as </w:t>
+      </w:r>
+      <w:r>
+        <w:rPr>
+          <w:sz w:val="20"/>
+          <w:szCs w:val="20"/>
+        </w:rPr>
+        <w:t>Oxygen</w:t>
+      </w:r>
+      <w:r>
+        <w:rPr>
+          <w:sz w:val="20"/>
+          <w:szCs w:val="20"/>
+        </w:rPr>
+        <w:t xml:space="preserve">=1. Otherwise </w:t>
+      </w:r>
+      <w:r>
+        <w:rPr>
+          <w:sz w:val="20"/>
+          <w:szCs w:val="20"/>
+        </w:rPr>
+        <w:t>Oxygen</w:t>
+      </w:r>
+      <w:r>
+        <w:rPr>
+          <w:sz w:val="20"/>
+          <w:szCs w:val="20"/>
+        </w:rPr>
+        <w:t>=0.</w:t>
       </w:r>
     </w:p>
     <w:p>
@@ -1091,7 +1583,21 @@
           <w:sz w:val="20"/>
           <w:szCs w:val="20"/>
         </w:rPr>
-        <w:t>Hydrogen: All elements marked as h=0.</w:t>
+        <w:t xml:space="preserve">Hydrogen: All elements marked as </w:t>
+      </w:r>
+      <w:r>
+        <w:rPr>
+          <w:sz w:val="20"/>
+          <w:szCs w:val="20"/>
+        </w:rPr>
+        <w:t>Hydrogen</w:t>
+      </w:r>
+      <w:r>
+        <w:rPr>
+          <w:sz w:val="20"/>
+          <w:szCs w:val="20"/>
+        </w:rPr>
+        <w:t>=0.</w:t>
       </w:r>
     </w:p>
     <w:p>
@@ -1204,6 +1710,86 @@
         </w:rPr>
         <w:t>B – Cellular Automata</w:t>
       </w:r>
+      <w:r>
+        <w:rPr>
+          <w:b/>
+          <w:sz w:val="20"/>
+          <w:szCs w:val="20"/>
+        </w:rPr>
+        <w:t xml:space="preserve"> (</w:t>
+      </w:r>
+      <w:proofErr w:type="spellStart"/>
+      <w:r>
+        <w:rPr>
+          <w:b/>
+          <w:sz w:val="20"/>
+          <w:szCs w:val="20"/>
+        </w:rPr>
+        <w:t>StateUpdate.m</w:t>
+      </w:r>
+      <w:proofErr w:type="spellEnd"/>
+      <w:r>
+        <w:rPr>
+          <w:b/>
+          <w:sz w:val="20"/>
+          <w:szCs w:val="20"/>
+        </w:rPr>
+        <w:t xml:space="preserve">, </w:t>
+      </w:r>
+      <w:proofErr w:type="spellStart"/>
+      <w:r>
+        <w:rPr>
+          <w:b/>
+          <w:sz w:val="20"/>
+          <w:szCs w:val="20"/>
+        </w:rPr>
+        <w:t>DivideStatus.m</w:t>
+      </w:r>
+      <w:proofErr w:type="spellEnd"/>
+      <w:r>
+        <w:rPr>
+          <w:b/>
+          <w:sz w:val="20"/>
+          <w:szCs w:val="20"/>
+        </w:rPr>
+        <w:t xml:space="preserve">, </w:t>
+      </w:r>
+      <w:proofErr w:type="spellStart"/>
+      <w:r>
+        <w:rPr>
+          <w:b/>
+          <w:sz w:val="20"/>
+          <w:szCs w:val="20"/>
+        </w:rPr>
+        <w:t>Mutate.m</w:t>
+      </w:r>
+      <w:proofErr w:type="spellEnd"/>
+      <w:r>
+        <w:rPr>
+          <w:b/>
+          <w:sz w:val="20"/>
+          <w:szCs w:val="20"/>
+        </w:rPr>
+        <w:t xml:space="preserve">, </w:t>
+      </w:r>
+      <w:proofErr w:type="spellStart"/>
+      <w:r>
+        <w:rPr>
+          <w:b/>
+          <w:sz w:val="20"/>
+          <w:szCs w:val="20"/>
+        </w:rPr>
+        <w:t>Pdeath.m</w:t>
+      </w:r>
+      <w:proofErr w:type="spellEnd"/>
+      <w:r>
+        <w:rPr>
+          <w:b/>
+          <w:sz w:val="20"/>
+          <w:szCs w:val="20"/>
+        </w:rPr>
+        <w:t>)</w:t>
+      </w:r>
     </w:p>
     <w:p>
       <w:pPr>
@@ -1218,7 +1804,6 @@
           <w:sz w:val="20"/>
           <w:szCs w:val="20"/>
         </w:rPr>
-        <w:lastRenderedPageBreak/>
         <w:tab/>
         <w:t xml:space="preserve">Implement changes in cell state (cell </w:t>
       </w:r>
@@ -1341,6 +1926,32 @@
         </w:rPr>
         <w:t>C – Update ATP matrix</w:t>
       </w:r>
+      <w:r>
+        <w:rPr>
+          <w:b/>
+          <w:sz w:val="20"/>
+          <w:szCs w:val="20"/>
+        </w:rPr>
+        <w:t xml:space="preserve"> (</w:t>
+      </w:r>
+      <w:proofErr w:type="spellStart"/>
+      <w:r>
+        <w:rPr>
+          <w:b/>
+          <w:sz w:val="20"/>
+          <w:szCs w:val="20"/>
+        </w:rPr>
+        <w:t>ATPUpdate.m</w:t>
+      </w:r>
+      <w:proofErr w:type="spellEnd"/>
+      <w:r>
+        <w:rPr>
+          <w:b/>
+          <w:sz w:val="20"/>
+          <w:szCs w:val="20"/>
+        </w:rPr>
+        <w:t>)</w:t>
+      </w:r>
     </w:p>
     <w:p>
       <w:pPr>
@@ -1440,6 +2051,50 @@
         </w:rPr>
         <w:t>D – Update X matrix, where X = glucose, oxygen or hydrogen</w:t>
       </w:r>
+      <w:r>
+        <w:rPr>
+          <w:b/>
+          <w:sz w:val="20"/>
+          <w:szCs w:val="20"/>
+        </w:rPr>
+        <w:t xml:space="preserve"> (</w:t>
+      </w:r>
+      <w:proofErr w:type="spellStart"/>
+      <w:r>
+        <w:rPr>
+          <w:b/>
+          <w:sz w:val="20"/>
+          <w:szCs w:val="20"/>
+        </w:rPr>
+        <w:t>Diffusion.m</w:t>
+      </w:r>
+      <w:proofErr w:type="spellEnd"/>
+      <w:r>
+        <w:rPr>
+          <w:b/>
+          <w:sz w:val="20"/>
+          <w:szCs w:val="20"/>
+        </w:rPr>
+        <w:t xml:space="preserve">, </w:t>
+      </w:r>
+      <w:proofErr w:type="spellStart"/>
+      <w:r>
+        <w:rPr>
+          <w:b/>
+          <w:sz w:val="20"/>
+          <w:szCs w:val="20"/>
+        </w:rPr>
+        <w:t>Protons.m</w:t>
+      </w:r>
+      <w:proofErr w:type="spellEnd"/>
+      <w:r>
+        <w:rPr>
+          <w:b/>
+          <w:sz w:val="20"/>
+          <w:szCs w:val="20"/>
+        </w:rPr>
+        <w:t>)</w:t>
+      </w:r>
     </w:p>
     <w:p>
       <w:pPr>
@@ -1538,6 +2193,32 @@
           <w:szCs w:val="20"/>
         </w:rPr>
         <w:t>E – Plot results</w:t>
+      </w:r>
+      <w:r>
+        <w:rPr>
+          <w:b/>
+          <w:sz w:val="20"/>
+          <w:szCs w:val="20"/>
+        </w:rPr>
+        <w:t xml:space="preserve"> (</w:t>
+      </w:r>
+      <w:proofErr w:type="spellStart"/>
+      <w:r>
+        <w:rPr>
+          <w:b/>
+          <w:sz w:val="20"/>
+          <w:szCs w:val="20"/>
+        </w:rPr>
+        <w:t>Visualisation.m</w:t>
+      </w:r>
+      <w:proofErr w:type="spellEnd"/>
+      <w:r>
+        <w:rPr>
+          <w:b/>
+          <w:sz w:val="20"/>
+          <w:szCs w:val="20"/>
+        </w:rPr>
+        <w:t>)</w:t>
       </w:r>
     </w:p>
     <w:p>
@@ -1737,6 +2418,7 @@
           <w:sz w:val="20"/>
           <w:szCs w:val="20"/>
         </w:rPr>
+        <w:lastRenderedPageBreak/>
         <w:t xml:space="preserve">    </w:t>
       </w:r>
       <w:proofErr w:type="gramStart"/>
@@ -2061,22 +2743,7 @@
           <w:szCs w:val="20"/>
         </w:rPr>
         <w:tab/>
-      </w:r>
-      <w:r>
-        <w:rPr>
-          <w:rFonts w:ascii="Courier New" w:hAnsi="Courier New" w:cs="Courier New"/>
-          <w:sz w:val="20"/>
-          <w:szCs w:val="20"/>
-        </w:rPr>
-        <w:t>Matrix containing c</w:t>
-      </w:r>
-      <w:r>
-        <w:rPr>
-          <w:rFonts w:ascii="Courier New" w:hAnsi="Courier New" w:cs="Courier New"/>
-          <w:sz w:val="20"/>
-          <w:szCs w:val="20"/>
-        </w:rPr>
-        <w:t>ellular glucose levels.</w:t>
+        <w:t>Matrix containing cellular glucose levels.</w:t>
       </w:r>
     </w:p>
     <w:p>
@@ -2569,22 +3236,7 @@
           <w:szCs w:val="20"/>
         </w:rPr>
         <w:tab/>
-      </w:r>
-      <w:r>
-        <w:rPr>
-          <w:rFonts w:ascii="Courier New" w:hAnsi="Courier New" w:cs="Courier New"/>
-          <w:sz w:val="20"/>
-          <w:szCs w:val="20"/>
-        </w:rPr>
-        <w:t>Matrix containing c</w:t>
-      </w:r>
-      <w:r>
-        <w:rPr>
-          <w:rFonts w:ascii="Courier New" w:hAnsi="Courier New" w:cs="Courier New"/>
-          <w:sz w:val="20"/>
-          <w:szCs w:val="20"/>
-        </w:rPr>
-        <w:t>ellular acidity levels.</w:t>
+        <w:t>Matrix containing cellular acidity levels.</w:t>
       </w:r>
     </w:p>
     <w:p>
@@ -2852,22 +3504,7 @@
           <w:szCs w:val="20"/>
         </w:rPr>
         <w:tab/>
-      </w:r>
-      <w:r>
-        <w:rPr>
-          <w:rFonts w:ascii="Courier New" w:hAnsi="Courier New" w:cs="Courier New"/>
-          <w:sz w:val="20"/>
-          <w:szCs w:val="20"/>
-        </w:rPr>
-        <w:t>Matrix containing c</w:t>
-      </w:r>
-      <w:r>
-        <w:rPr>
-          <w:rFonts w:ascii="Courier New" w:hAnsi="Courier New" w:cs="Courier New"/>
-          <w:sz w:val="20"/>
-          <w:szCs w:val="20"/>
-        </w:rPr>
-        <w:t>ellular oxygen levels.</w:t>
+        <w:t>Matrix containing cellular oxygen levels.</w:t>
       </w:r>
     </w:p>
     <w:p>
@@ -3194,7 +3831,6 @@
           <w:sz w:val="20"/>
           <w:szCs w:val="20"/>
         </w:rPr>
-        <w:lastRenderedPageBreak/>
         <w:t xml:space="preserve">    </w:t>
       </w:r>
       <w:proofErr w:type="gramStart"/>
@@ -3254,13 +3890,128 @@
         <w:t xml:space="preserve"> et al. to determine changes to cell state and metabolite levels. During each time-step, </w:t>
       </w:r>
       <w:r>
-        <w:t>a cell may divide or die. The</w:t>
-      </w:r>
-      <w:r>
-        <w:t xml:space="preserve"> probability of dividing</w:t>
-      </w:r>
+        <w:t xml:space="preserve">a cell may divide or die. The probability of cell death due to acidity levels, </w:t>
+      </w:r>
+      <w:proofErr w:type="spellStart"/>
+      <w:r>
+        <w:rPr>
+          <w:i/>
+        </w:rPr>
+        <w:t>p</w:t>
+      </w:r>
+      <w:r>
+        <w:rPr>
+          <w:vertAlign w:val="subscript"/>
+        </w:rPr>
+        <w:t>dea</w:t>
+      </w:r>
+      <w:proofErr w:type="spellEnd"/>
+      <w:r>
+        <w:t xml:space="preserve">, is </w:t>
+      </w:r>
+      <w:r>
+        <w:t xml:space="preserve">proportional to </w:t>
+      </w:r>
+      <w:proofErr w:type="spellStart"/>
       <w:proofErr w:type="gramStart"/>
       <w:r>
+        <w:rPr>
+          <w:rFonts w:ascii="Courier New" w:hAnsi="Courier New" w:cs="Courier New"/>
+          <w:sz w:val="20"/>
+          <w:szCs w:val="20"/>
+        </w:rPr>
+        <w:t>hn</w:t>
+      </w:r>
+      <w:proofErr w:type="spellEnd"/>
+      <w:proofErr w:type="gramEnd"/>
+      <w:r>
+        <w:t xml:space="preserve"> </w:t>
+      </w:r>
+      <w:r>
+        <w:t>(</w:t>
+      </w:r>
+      <w:r>
+        <w:t xml:space="preserve">or </w:t>
+      </w:r>
+      <w:proofErr w:type="spellStart"/>
+      <w:r>
+        <w:rPr>
+          <w:i/>
+        </w:rPr>
+        <w:t>h</w:t>
+      </w:r>
+      <w:r>
+        <w:rPr>
+          <w:vertAlign w:val="subscript"/>
+        </w:rPr>
+        <w:t>n</w:t>
+      </w:r>
+      <w:proofErr w:type="spellEnd"/>
+      <w:r>
+        <w:t>)</w:t>
+      </w:r>
+      <w:r>
+        <w:t xml:space="preserve"> </w:t>
+      </w:r>
+      <w:r>
+        <w:t>in normal cells</w:t>
+      </w:r>
+      <w:r>
+        <w:t>,</w:t>
+      </w:r>
+      <w:r>
+        <w:t xml:space="preserve"> and </w:t>
+      </w:r>
+      <w:proofErr w:type="spellStart"/>
+      <w:r>
+        <w:rPr>
+          <w:rFonts w:ascii="Courier New" w:hAnsi="Courier New" w:cs="Courier New"/>
+          <w:sz w:val="20"/>
+          <w:szCs w:val="20"/>
+        </w:rPr>
+        <w:t>ht</w:t>
+      </w:r>
+      <w:proofErr w:type="spellEnd"/>
+      <w:r>
+        <w:t xml:space="preserve"> </w:t>
+      </w:r>
+      <w:r>
+        <w:t>(</w:t>
+      </w:r>
+      <w:r>
+        <w:t xml:space="preserve">or </w:t>
+      </w:r>
+      <w:proofErr w:type="spellStart"/>
+      <w:r>
+        <w:rPr>
+          <w:i/>
+        </w:rPr>
+        <w:t>h</w:t>
+      </w:r>
+      <w:r>
+        <w:rPr>
+          <w:vertAlign w:val="subscript"/>
+        </w:rPr>
+        <w:t>t</w:t>
+      </w:r>
+      <w:proofErr w:type="spellEnd"/>
+      <w:r>
+        <w:t>)</w:t>
+      </w:r>
+      <w:r>
+        <w:t xml:space="preserve"> in acid-resistant cells</w:t>
+      </w:r>
+      <w:r>
+        <w:t>.</w:t>
+      </w:r>
+      <w:r>
+        <w:t xml:space="preserve"> </w:t>
+      </w:r>
+      <w:r>
+        <w:t>The probability of dividing</w:t>
+      </w:r>
+      <w:proofErr w:type="gramStart"/>
+      <w:r>
         <w:t xml:space="preserve">,  </w:t>
       </w:r>
       <w:proofErr w:type="spellStart"/>
@@ -3279,10 +4030,7 @@
       <w:proofErr w:type="spellEnd"/>
       <w:proofErr w:type="gramEnd"/>
       <w:r>
-        <w:t xml:space="preserve">, is </w:t>
-      </w:r>
-      <w:r>
-        <w:t xml:space="preserve">proportional to </w:t>
+        <w:t xml:space="preserve">, is proportional to </w:t>
       </w:r>
       <w:r>
         <w:rPr>
@@ -3302,98 +4050,13 @@
         <w:t>0</w:t>
       </w:r>
       <w:r>
-        <w:t xml:space="preserve">. The probability of cell death due to acidity levels, </w:t>
-      </w:r>
-      <w:proofErr w:type="spellStart"/>
-      <w:r>
-        <w:rPr>
-          <w:i/>
-        </w:rPr>
-        <w:t>p</w:t>
-      </w:r>
-      <w:r>
-        <w:rPr>
-          <w:vertAlign w:val="subscript"/>
-        </w:rPr>
-        <w:t>dea</w:t>
-      </w:r>
-      <w:proofErr w:type="spellEnd"/>
-      <w:r>
-        <w:t xml:space="preserve">, is </w:t>
-      </w:r>
-      <w:r>
-        <w:t xml:space="preserve">proportional to </w:t>
-      </w:r>
-      <w:proofErr w:type="spellStart"/>
-      <w:proofErr w:type="gramStart"/>
-      <w:r>
-        <w:rPr>
-          <w:rFonts w:ascii="Courier New" w:hAnsi="Courier New" w:cs="Courier New"/>
-          <w:sz w:val="20"/>
-          <w:szCs w:val="20"/>
-        </w:rPr>
-        <w:t>hn</w:t>
-      </w:r>
-      <w:proofErr w:type="spellEnd"/>
-      <w:proofErr w:type="gramEnd"/>
-      <w:r>
-        <w:t xml:space="preserve">, or </w:t>
-      </w:r>
-      <w:proofErr w:type="spellStart"/>
-      <w:r>
-        <w:rPr>
-          <w:i/>
-        </w:rPr>
-        <w:t>h</w:t>
-      </w:r>
-      <w:r>
-        <w:rPr>
-          <w:vertAlign w:val="subscript"/>
-        </w:rPr>
-        <w:t>n</w:t>
-      </w:r>
-      <w:proofErr w:type="spellEnd"/>
-      <w:r>
-        <w:t xml:space="preserve">, </w:t>
-      </w:r>
-      <w:r>
-        <w:t xml:space="preserve">in normal cells and </w:t>
-      </w:r>
-      <w:proofErr w:type="spellStart"/>
-      <w:r>
-        <w:rPr>
-          <w:rFonts w:ascii="Courier New" w:hAnsi="Courier New" w:cs="Courier New"/>
-          <w:sz w:val="20"/>
-          <w:szCs w:val="20"/>
-        </w:rPr>
-        <w:t>ht</w:t>
-      </w:r>
-      <w:proofErr w:type="spellEnd"/>
-      <w:r>
-        <w:t xml:space="preserve">, or </w:t>
-      </w:r>
-      <w:proofErr w:type="spellStart"/>
-      <w:r>
-        <w:rPr>
-          <w:i/>
-        </w:rPr>
-        <w:t>h</w:t>
-      </w:r>
-      <w:r>
-        <w:rPr>
-          <w:vertAlign w:val="subscript"/>
-        </w:rPr>
-        <w:t>t</w:t>
-      </w:r>
-      <w:proofErr w:type="spellEnd"/>
-      <w:r>
-        <w:t>, in acid-resistant cells</w:t>
-      </w:r>
-      <w:r>
         <w:t>.</w:t>
       </w:r>
       <w:r>
-        <w:t xml:space="preserve"> The probabilities are defined below:</w:t>
+        <w:t xml:space="preserve"> </w:t>
+      </w:r>
+      <w:r>
+        <w:t>The probabilities are defined below:</w:t>
       </w:r>
     </w:p>
     <w:p>
@@ -3659,6 +4322,28 @@
         <w:t>otherwise.</w:t>
       </w:r>
       <w:proofErr w:type="gramEnd"/>
+      <w:r>
+        <w:tab/>
+      </w:r>
+      <w:r>
+        <w:tab/>
+      </w:r>
+      <w:r>
+        <w:tab/>
+      </w:r>
+      <w:r>
+        <w:tab/>
+      </w:r>
+      <w:r>
+        <w:tab/>
+      </w:r>
+      <w:r>
+        <w:tab/>
+      </w:r>
+      <w:r>
+        <w:tab/>
+        <w:t>(1)</w:t>
+      </w:r>
     </w:p>
     <w:p>
       <w:pPr>
@@ -3941,6 +4626,28 @@
       <w:r>
         <w:t>ATP≥1.</w:t>
       </w:r>
+      <w:r>
+        <w:tab/>
+      </w:r>
+      <w:r>
+        <w:tab/>
+      </w:r>
+      <w:r>
+        <w:tab/>
+      </w:r>
+      <w:r>
+        <w:tab/>
+      </w:r>
+      <w:r>
+        <w:tab/>
+      </w:r>
+      <w:r>
+        <w:tab/>
+      </w:r>
+      <w:r>
+        <w:tab/>
+        <w:t>(2)</w:t>
+      </w:r>
     </w:p>
     <w:p>
       <w:pPr>
@@ -3968,7 +4675,11 @@
         <w:jc w:val="both"/>
       </w:pPr>
       <w:r>
-        <w:t>If division is to occur, the new cell will appear in an empty neighbouring element. If there are no empty neighbouring elements then no division occurs. If there is more than one empty space the new cell goes to the element with the largest oxygen concentration. The two daughter cells have a probability of inheriting a one of the three mutations (</w:t>
+        <w:t xml:space="preserve">If division is to occur, the new cell will appear in an empty neighbouring element. If there are no empty neighbouring elements then no division occurs. If there is more than one empty space the </w:t>
+      </w:r>
+      <w:r>
+        <w:lastRenderedPageBreak/>
+        <w:t>new cell goes to the element with the largest oxygen concentration. The two daughter cells have a probability of inheriting one of the three mutations (</w:t>
       </w:r>
       <w:proofErr w:type="spellStart"/>
       <w:r>
@@ -3976,7 +4687,19 @@
       </w:r>
       <w:proofErr w:type="spellEnd"/>
       <w:r>
-        <w:t xml:space="preserve">, glycolysis or acid-resistance) as defined by </w:t>
+        <w:t>, glycolysis or acid-resistance)</w:t>
+      </w:r>
+      <w:r>
+        <w:t>.</w:t>
+      </w:r>
+      <w:r>
+        <w:t xml:space="preserve"> </w:t>
+      </w:r>
+      <w:r>
+        <w:t>This probability is proportional to</w:t>
+      </w:r>
+      <w:r>
+        <w:t xml:space="preserve"> </w:t>
       </w:r>
       <w:r>
         <w:rPr>
@@ -4126,6 +4849,25 @@
       <w:r>
         <w:t>.</w:t>
       </w:r>
+      <w:r>
+        <w:tab/>
+      </w:r>
+      <w:r>
+        <w:tab/>
+      </w:r>
+      <w:r>
+        <w:tab/>
+      </w:r>
+      <w:r>
+        <w:tab/>
+      </w:r>
+      <w:r>
+        <w:tab/>
+      </w:r>
+      <w:r>
+        <w:tab/>
+        <w:t>(3)</w:t>
+      </w:r>
     </w:p>
     <w:p>
       <w:pPr>
@@ -4315,7 +5057,45 @@
           <w:lang w:val="en"/>
         </w:rPr>
         <w:tab/>
-        <w:t>where x = Glucose or Oxygen,</w:t>
+        <w:t>where x = Glucose</w:t>
+      </w:r>
+      <w:proofErr w:type="spellStart"/>
+      <w:r>
+        <w:rPr>
+          <w:vertAlign w:val="subscript"/>
+        </w:rPr>
+        <w:t>i</w:t>
+      </w:r>
+      <w:proofErr w:type="gramStart"/>
+      <w:r>
+        <w:rPr>
+          <w:vertAlign w:val="subscript"/>
+        </w:rPr>
+        <w:t>,j</w:t>
+      </w:r>
+      <w:proofErr w:type="spellEnd"/>
+      <w:proofErr w:type="gramEnd"/>
+      <w:r>
+        <w:rPr>
+          <w:rFonts w:cs="Cambria Math"/>
+          <w:lang w:val="en"/>
+        </w:rPr>
+        <w:t xml:space="preserve"> or Oxygen</w:t>
+      </w:r>
+      <w:proofErr w:type="spellStart"/>
+      <w:r>
+        <w:rPr>
+          <w:vertAlign w:val="subscript"/>
+        </w:rPr>
+        <w:t>i,j</w:t>
+      </w:r>
+      <w:proofErr w:type="spellEnd"/>
+      <w:r>
+        <w:rPr>
+          <w:rFonts w:cs="Cambria Math"/>
+          <w:lang w:val="en"/>
+        </w:rPr>
+        <w:t>,</w:t>
       </w:r>
     </w:p>
     <w:p>
@@ -4401,6 +5181,12 @@
         </w:rPr>
         <w:t>phiGlucose</w:t>
       </w:r>
+      <w:r>
+        <w:rPr>
+          <w:vertAlign w:val="subscript"/>
+        </w:rPr>
+        <w:t>i,j</w:t>
+      </w:r>
       <w:proofErr w:type="spellEnd"/>
       <w:r>
         <w:rPr>
@@ -4417,6 +5203,12 @@
         </w:rPr>
         <w:t>phiOxygen</w:t>
       </w:r>
+      <w:r>
+        <w:rPr>
+          <w:vertAlign w:val="subscript"/>
+        </w:rPr>
+        <w:t>i,j</w:t>
+      </w:r>
       <w:proofErr w:type="spellEnd"/>
       <w:r>
         <w:rPr>
@@ -4425,6 +5217,28 @@
         </w:rPr>
         <w:t>.</w:t>
       </w:r>
+      <w:r>
+        <w:rPr>
+          <w:rFonts w:cs="Cambria Math"/>
+          <w:lang w:val="en"/>
+        </w:rPr>
+        <w:tab/>
+      </w:r>
+      <w:r>
+        <w:rPr>
+          <w:rFonts w:cs="Cambria Math"/>
+          <w:lang w:val="en"/>
+        </w:rPr>
+        <w:tab/>
+      </w:r>
+      <w:r>
+        <w:rPr>
+          <w:rFonts w:cs="Cambria Math"/>
+          <w:lang w:val="en"/>
+        </w:rPr>
+        <w:tab/>
+        <w:t>(4)</w:t>
+      </w:r>
     </w:p>
     <w:p>
       <w:pPr>
@@ -4462,10 +5276,22 @@
         </w:rPr>
         <w:t>phiGlucose</w:t>
       </w:r>
-      <w:proofErr w:type="spellEnd"/>
+      <w:r>
+        <w:rPr>
+          <w:vertAlign w:val="subscript"/>
+        </w:rPr>
+        <w:t>i,</w:t>
+      </w:r>
       <w:proofErr w:type="gramEnd"/>
       <w:r>
         <w:rPr>
+          <w:vertAlign w:val="subscript"/>
+        </w:rPr>
+        <w:t>j</w:t>
+      </w:r>
+      <w:proofErr w:type="spellEnd"/>
+      <w:r>
+        <w:rPr>
           <w:rFonts w:cs="Cambria Math"/>
           <w:lang w:val="en"/>
         </w:rPr>
@@ -4490,7 +5316,23 @@
       </w:r>
       <w:r>
         <w:tab/>
-        <w:t>for normal cells.</w:t>
+      </w:r>
+      <w:r>
+        <w:tab/>
+        <w:t>for normal cells,</w:t>
+      </w:r>
+      <w:r>
+        <w:tab/>
+      </w:r>
+      <w:r>
+        <w:tab/>
+      </w:r>
+      <w:r>
+        <w:tab/>
+      </w:r>
+      <w:r>
+        <w:tab/>
+        <w:t>(5)</w:t>
       </w:r>
     </w:p>
     <w:p>
@@ -4509,9 +5351,21 @@
       <w:r>
         <w:t>phiGlucose</w:t>
       </w:r>
-      <w:proofErr w:type="spellEnd"/>
+      <w:r>
+        <w:rPr>
+          <w:vertAlign w:val="subscript"/>
+        </w:rPr>
+        <w:t>i,</w:t>
+      </w:r>
       <w:proofErr w:type="gramEnd"/>
       <w:r>
+        <w:rPr>
+          <w:vertAlign w:val="subscript"/>
+        </w:rPr>
+        <w:t>j</w:t>
+      </w:r>
+      <w:proofErr w:type="spellEnd"/>
+      <w:r>
         <w:t xml:space="preserve"> = k * Glucose</w:t>
       </w:r>
       <w:r>
@@ -4530,7 +5384,23 @@
       <w:proofErr w:type="spellEnd"/>
       <w:r>
         <w:tab/>
-        <w:t>for glycolytic cells.</w:t>
+      </w:r>
+      <w:r>
+        <w:tab/>
+        <w:t>for glycolytic cells,</w:t>
+      </w:r>
+      <w:r>
+        <w:tab/>
+      </w:r>
+      <w:r>
+        <w:tab/>
+      </w:r>
+      <w:r>
+        <w:tab/>
+      </w:r>
+      <w:r>
+        <w:tab/>
+        <w:t>(6)</w:t>
       </w:r>
     </w:p>
     <w:p>
@@ -4547,10 +5417,22 @@
         </w:rPr>
         <w:t>phiOxygen</w:t>
       </w:r>
-      <w:proofErr w:type="spellEnd"/>
+      <w:r>
+        <w:rPr>
+          <w:vertAlign w:val="subscript"/>
+        </w:rPr>
+        <w:t>i,</w:t>
+      </w:r>
       <w:proofErr w:type="gramEnd"/>
       <w:r>
         <w:rPr>
+          <w:vertAlign w:val="subscript"/>
+        </w:rPr>
+        <w:t>j</w:t>
+      </w:r>
+      <w:proofErr w:type="spellEnd"/>
+      <w:r>
+        <w:rPr>
           <w:rFonts w:cs="Cambria Math"/>
           <w:lang w:val="en"/>
         </w:rPr>
@@ -4571,14 +5453,98 @@
       </w:r>
       <w:proofErr w:type="spellEnd"/>
       <w:r>
-        <w:rPr>
+        <w:tab/>
+      </w:r>
+      <w:r>
+        <w:tab/>
+      </w:r>
+      <w:r>
+        <w:t>for all cells.</w:t>
+      </w:r>
+      <w:r>
+        <w:tab/>
+      </w:r>
+      <w:r>
+        <w:tab/>
+      </w:r>
+      <w:r>
+        <w:tab/>
+      </w:r>
+      <w:r>
+        <w:tab/>
+      </w:r>
+      <w:r>
+        <w:tab/>
+        <w:t>(7)</w:t>
+      </w:r>
+    </w:p>
+    <w:p>
+      <w:pPr>
+        <w:jc w:val="both"/>
+        <w:rPr>
+          <w:rFonts w:cs="Cambria Math"/>
+          <w:lang w:val="en"/>
+        </w:rPr>
+      </w:pPr>
+      <w:r>
+        <w:t xml:space="preserve">Equation </w:t>
+      </w:r>
+      <w:r>
+        <w:t>(4</w:t>
+      </w:r>
+      <w:r>
+        <w:t xml:space="preserve">) can be solved </w:t>
+      </w:r>
+      <w:r>
+        <w:t>for Glucose</w:t>
+      </w:r>
+      <w:proofErr w:type="spellStart"/>
+      <w:r>
+        <w:rPr>
+          <w:rFonts w:cs="Cambria Math"/>
           <w:vertAlign w:val="subscript"/>
-        </w:rPr>
-        <w:t>.</w:t>
-      </w:r>
-      <w:r>
-        <w:tab/>
-        <w:t>for all cells.</w:t>
+          <w:lang w:val="en"/>
+        </w:rPr>
+        <w:t>i</w:t>
+      </w:r>
+      <w:proofErr w:type="gramStart"/>
+      <w:r>
+        <w:rPr>
+          <w:rFonts w:cs="Cambria Math"/>
+          <w:vertAlign w:val="subscript"/>
+          <w:lang w:val="en"/>
+        </w:rPr>
+        <w:t>,j</w:t>
+      </w:r>
+      <w:proofErr w:type="spellEnd"/>
+      <w:proofErr w:type="gramEnd"/>
+      <w:r>
+        <w:rPr>
+          <w:rFonts w:ascii="Cambria Math" w:hAnsi="Cambria Math" w:cs="Cambria Math"/>
+          <w:lang w:val="en"/>
+        </w:rPr>
+        <w:t xml:space="preserve"> </w:t>
+      </w:r>
+      <w:r>
+        <w:rPr>
+          <w:rFonts w:cs="Cambria Math"/>
+          <w:lang w:val="en"/>
+        </w:rPr>
+        <w:t>using a finite</w:t>
+      </w:r>
+      <w:r>
+        <w:rPr>
+          <w:rFonts w:cs="Cambria Math"/>
+          <w:lang w:val="en"/>
+        </w:rPr>
+        <w:t>-</w:t>
+      </w:r>
+      <w:r>
+        <w:rPr>
+          <w:rFonts w:cs="Cambria Math"/>
+          <w:lang w:val="en"/>
+        </w:rPr>
+        <w:t>difference approximation:</w:t>
       </w:r>
     </w:p>
     <w:p>
@@ -4590,19 +5556,20 @@
         </w:rPr>
       </w:pPr>
       <w:r>
-        <w:t xml:space="preserve">Equation () can be solved </w:t>
-      </w:r>
-      <w:r>
-        <w:t>for Glucose</w:t>
-      </w:r>
-      <w:proofErr w:type="spellStart"/>
+        <w:rPr>
+          <w:rFonts w:cs="Cambria Math"/>
+          <w:lang w:val="en"/>
+        </w:rPr>
+        <w:tab/>
+        <w:t>Glucose</w:t>
+      </w:r>
       <w:r>
         <w:rPr>
           <w:rFonts w:cs="Cambria Math"/>
           <w:vertAlign w:val="subscript"/>
           <w:lang w:val="en"/>
         </w:rPr>
-        <w:t>i</w:t>
+        <w:t>i+1</w:t>
       </w:r>
       <w:proofErr w:type="gramStart"/>
       <w:r>
@@ -4613,37 +5580,96 @@
         </w:rPr>
         <w:t>,j</w:t>
       </w:r>
-      <w:proofErr w:type="spellEnd"/>
       <w:proofErr w:type="gramEnd"/>
       <w:r>
         <w:rPr>
-          <w:rFonts w:ascii="Cambria Math" w:hAnsi="Cambria Math" w:cs="Cambria Math"/>
-          <w:lang w:val="en"/>
-        </w:rPr>
-        <w:t xml:space="preserve"> </w:t>
-      </w:r>
-      <w:r>
-        <w:rPr>
-          <w:rFonts w:cs="Cambria Math"/>
-          <w:lang w:val="en"/>
-        </w:rPr>
-        <w:t>using a finite difference approximation:</w:t>
-      </w:r>
-    </w:p>
-    <w:p>
-      <w:pPr>
-        <w:jc w:val="both"/>
-        <w:rPr>
-          <w:rFonts w:cs="Cambria Math"/>
-          <w:lang w:val="en"/>
-        </w:rPr>
-      </w:pPr>
-      <w:r>
-        <w:rPr>
-          <w:rFonts w:cs="Cambria Math"/>
-          <w:lang w:val="en"/>
-        </w:rPr>
-        <w:tab/>
+          <w:rFonts w:cs="Cambria Math"/>
+          <w:lang w:val="en"/>
+        </w:rPr>
+        <w:t xml:space="preserve"> + Glucose</w:t>
+      </w:r>
+      <w:r>
+        <w:rPr>
+          <w:rFonts w:cs="Cambria Math"/>
+          <w:vertAlign w:val="subscript"/>
+          <w:lang w:val="en"/>
+        </w:rPr>
+        <w:t>i-1,j</w:t>
+      </w:r>
+      <w:r>
+        <w:rPr>
+          <w:rFonts w:cs="Cambria Math"/>
+          <w:lang w:val="en"/>
+        </w:rPr>
+        <w:t xml:space="preserve"> + Glucose</w:t>
+      </w:r>
+      <w:r>
+        <w:rPr>
+          <w:rFonts w:cs="Cambria Math"/>
+          <w:vertAlign w:val="subscript"/>
+          <w:lang w:val="en"/>
+        </w:rPr>
+        <w:t>i,j+1</w:t>
+      </w:r>
+      <w:r>
+        <w:rPr>
+          <w:rFonts w:cs="Cambria Math"/>
+          <w:lang w:val="en"/>
+        </w:rPr>
+        <w:t xml:space="preserve"> + Glucose</w:t>
+      </w:r>
+      <w:r>
+        <w:rPr>
+          <w:rFonts w:cs="Cambria Math"/>
+          <w:vertAlign w:val="subscript"/>
+          <w:lang w:val="en"/>
+        </w:rPr>
+        <w:t>i,j-1</w:t>
+      </w:r>
+      <w:r>
+        <w:rPr>
+          <w:rFonts w:cs="Cambria Math"/>
+          <w:lang w:val="en"/>
+        </w:rPr>
+        <w:t xml:space="preserve"> – (4 + </w:t>
+      </w:r>
+      <w:proofErr w:type="spellStart"/>
+      <w:r>
+        <w:rPr>
+          <w:rFonts w:cs="Cambria Math"/>
+          <w:lang w:val="en"/>
+        </w:rPr>
+        <w:t>δ</w:t>
+      </w:r>
+      <w:r>
+        <w:rPr>
+          <w:rFonts w:cs="Cambria Math"/>
+          <w:vertAlign w:val="subscript"/>
+          <w:lang w:val="en"/>
+        </w:rPr>
+        <w:t>i,j</w:t>
+      </w:r>
+      <w:proofErr w:type="spellEnd"/>
+      <w:r>
+        <w:rPr>
+          <w:rFonts w:cs="Cambria Math"/>
+          <w:lang w:val="en"/>
+        </w:rPr>
+        <w:t>)</w:t>
+      </w:r>
+      <w:r>
+        <w:rPr>
+          <w:rFonts w:cs="Cambria Math"/>
+          <w:lang w:val="en"/>
+        </w:rPr>
+        <w:t>*</w:t>
+      </w:r>
+      <w:proofErr w:type="spellStart"/>
+      <w:r>
+        <w:rPr>
+          <w:rFonts w:cs="Cambria Math"/>
+          <w:lang w:val="en"/>
+        </w:rPr>
         <w:t>Glucose</w:t>
       </w:r>
       <w:r>
@@ -4652,84 +5678,6 @@
           <w:vertAlign w:val="subscript"/>
           <w:lang w:val="en"/>
         </w:rPr>
-        <w:t>i+1</w:t>
-      </w:r>
-      <w:proofErr w:type="gramStart"/>
-      <w:r>
-        <w:rPr>
-          <w:rFonts w:cs="Cambria Math"/>
-          <w:vertAlign w:val="subscript"/>
-          <w:lang w:val="en"/>
-        </w:rPr>
-        <w:t>,j</w:t>
-      </w:r>
-      <w:proofErr w:type="gramEnd"/>
-      <w:r>
-        <w:rPr>
-          <w:rFonts w:cs="Cambria Math"/>
-          <w:lang w:val="en"/>
-        </w:rPr>
-        <w:t xml:space="preserve"> + Glucose</w:t>
-      </w:r>
-      <w:r>
-        <w:rPr>
-          <w:rFonts w:cs="Cambria Math"/>
-          <w:vertAlign w:val="subscript"/>
-          <w:lang w:val="en"/>
-        </w:rPr>
-        <w:t>i-1,j</w:t>
-      </w:r>
-      <w:r>
-        <w:rPr>
-          <w:rFonts w:cs="Cambria Math"/>
-          <w:lang w:val="en"/>
-        </w:rPr>
-        <w:t xml:space="preserve"> + Glucose</w:t>
-      </w:r>
-      <w:r>
-        <w:rPr>
-          <w:rFonts w:cs="Cambria Math"/>
-          <w:vertAlign w:val="subscript"/>
-          <w:lang w:val="en"/>
-        </w:rPr>
-        <w:t>i,j+1</w:t>
-      </w:r>
-      <w:r>
-        <w:rPr>
-          <w:rFonts w:cs="Cambria Math"/>
-          <w:lang w:val="en"/>
-        </w:rPr>
-        <w:t xml:space="preserve"> + Glucose</w:t>
-      </w:r>
-      <w:r>
-        <w:rPr>
-          <w:rFonts w:cs="Cambria Math"/>
-          <w:vertAlign w:val="subscript"/>
-          <w:lang w:val="en"/>
-        </w:rPr>
-        <w:t>i,j-1</w:t>
-      </w:r>
-      <w:r>
-        <w:rPr>
-          <w:rFonts w:cs="Cambria Math"/>
-          <w:lang w:val="en"/>
-        </w:rPr>
-        <w:t xml:space="preserve"> – (4 + </w:t>
-      </w:r>
-      <w:proofErr w:type="spellStart"/>
-      <w:r>
-        <w:rPr>
-          <w:rFonts w:cs="Cambria Math"/>
-          <w:lang w:val="en"/>
-        </w:rPr>
-        <w:t>δ</w:t>
-      </w:r>
-      <w:r>
-        <w:rPr>
-          <w:rFonts w:cs="Cambria Math"/>
-          <w:vertAlign w:val="subscript"/>
-          <w:lang w:val="en"/>
-        </w:rPr>
         <w:t>i,j</w:t>
       </w:r>
       <w:proofErr w:type="spellEnd"/>
@@ -4738,38 +5686,22 @@
           <w:rFonts w:cs="Cambria Math"/>
           <w:lang w:val="en"/>
         </w:rPr>
-        <w:t>)</w:t>
-      </w:r>
-      <w:r>
-        <w:rPr>
-          <w:rFonts w:cs="Cambria Math"/>
-          <w:lang w:val="en"/>
-        </w:rPr>
-        <w:t>*</w:t>
-      </w:r>
-      <w:proofErr w:type="spellStart"/>
-      <w:r>
-        <w:rPr>
-          <w:rFonts w:cs="Cambria Math"/>
-          <w:lang w:val="en"/>
-        </w:rPr>
-        <w:t>Glucose</w:t>
-      </w:r>
-      <w:r>
-        <w:rPr>
-          <w:rFonts w:cs="Cambria Math"/>
-          <w:vertAlign w:val="subscript"/>
-          <w:lang w:val="en"/>
-        </w:rPr>
-        <w:t>i,j</w:t>
-      </w:r>
-      <w:proofErr w:type="spellEnd"/>
-      <w:r>
-        <w:rPr>
-          <w:rFonts w:cs="Cambria Math"/>
-          <w:lang w:val="en"/>
-        </w:rPr>
         <w:t xml:space="preserve"> = 0.</w:t>
+      </w:r>
+      <w:r>
+        <w:rPr>
+          <w:rFonts w:cs="Cambria Math"/>
+          <w:lang w:val="en"/>
+        </w:rPr>
+        <w:tab/>
+      </w:r>
+      <w:r>
+        <w:rPr>
+          <w:rFonts w:cs="Cambria Math"/>
+          <w:lang w:val="en"/>
+        </w:rPr>
+        <w:tab/>
+        <w:t>(8)</w:t>
       </w:r>
     </w:p>
     <w:p>
@@ -4894,6 +5826,19 @@
           <w:lang w:val="en"/>
         </w:rPr>
         <w:tab/>
+      </w:r>
+      <w:r>
+        <w:rPr>
+          <w:rFonts w:cs="Cambria Math"/>
+          <w:lang w:val="en"/>
+        </w:rPr>
+        <w:tab/>
+      </w:r>
+      <w:r>
+        <w:rPr>
+          <w:rFonts w:cs="Cambria Math"/>
+          <w:lang w:val="en"/>
+        </w:rPr>
         <w:t>in a vacant cell,</w:t>
       </w:r>
     </w:p>
@@ -4990,6 +5935,11 @@
       </w:r>
       <w:r>
         <w:tab/>
+      </w:r>
+      <w:r>
+        <w:tab/>
+      </w:r>
+      <w:r>
         <w:t>in a normal cell,</w:t>
       </w:r>
     </w:p>
@@ -5044,8 +5994,29 @@
       </w:r>
       <w:r>
         <w:tab/>
+      </w:r>
+      <w:r>
+        <w:tab/>
+      </w:r>
+      <w:r>
         <w:t>in a glycolytic cell.</w:t>
       </w:r>
+      <w:r>
+        <w:tab/>
+      </w:r>
+      <w:r>
+        <w:tab/>
+      </w:r>
+      <w:r>
+        <w:tab/>
+      </w:r>
+      <w:r>
+        <w:tab/>
+      </w:r>
+      <w:r>
+        <w:tab/>
+        <w:t>(9)</w:t>
+      </w:r>
     </w:p>
     <w:p>
       <w:pPr>
@@ -5059,29 +6030,203 @@
       <w:r>
         <w:t xml:space="preserve">Further details of these equations can be seen with </w:t>
       </w:r>
-      <w:proofErr w:type="spellStart"/>
-      <w:r>
-        <w:t>equantions</w:t>
-      </w:r>
-      <w:proofErr w:type="spellEnd"/>
+      <w:r>
+        <w:t>equations</w:t>
+      </w:r>
       <w:r>
         <w:t xml:space="preserve"> (16) and (17)</w:t>
       </w:r>
-      <w:bookmarkStart w:id="0" w:name="_GoBack"/>
-      <w:bookmarkEnd w:id="0"/>
+      <w:r>
+        <w:t xml:space="preserve"> in the </w:t>
+      </w:r>
+      <w:proofErr w:type="spellStart"/>
+      <w:r>
+        <w:t>Smallbone</w:t>
+      </w:r>
+      <w:proofErr w:type="spellEnd"/>
+      <w:r>
+        <w:t xml:space="preserve"> et al. paper.</w:t>
+      </w:r>
     </w:p>
     <w:p>
       <w:pPr>
         <w:jc w:val="both"/>
       </w:pPr>
-      <w:hyperlink r:id="rId7" w:history="1">
-        <w:r>
-          <w:rPr>
-            <w:rStyle w:val="Hyperlink"/>
-          </w:rPr>
-          <w:t>A nice descriptive figure</w:t>
-        </w:r>
-      </w:hyperlink>
+      <w:r>
+        <w:t>Hydrogen concentration does not follow simple (</w:t>
+      </w:r>
+      <w:proofErr w:type="spellStart"/>
+      <w:r>
+        <w:t>Fickian</w:t>
+      </w:r>
+      <w:proofErr w:type="spellEnd"/>
+      <w:r>
+        <w:t>) diffusion, as this would lead to charge separation. Movement can be approximated using an approximation of the diffusion coefficient:</w:t>
+      </w:r>
+    </w:p>
+    <w:p>
+      <w:pPr>
+        <w:jc w:val="both"/>
+        <w:rPr>
+          <w:rFonts w:cs="Cambria Math"/>
+          <w:lang w:val="en"/>
+        </w:rPr>
+      </w:pPr>
+      <w:r>
+        <w:tab/>
+      </w:r>
+      <w:r>
+        <w:t>(</w:t>
+      </w:r>
+      <w:r>
+        <w:rPr>
+          <w:rFonts w:ascii="Cambria Math" w:hAnsi="Cambria Math" w:cs="Cambria Math"/>
+          <w:lang w:val="en"/>
+        </w:rPr>
+        <w:t>∇</w:t>
+      </w:r>
+      <w:r>
+        <w:rPr>
+          <w:rFonts w:cs="Cambria Math"/>
+          <w:vertAlign w:val="subscript"/>
+          <w:lang w:val="en"/>
+        </w:rPr>
+        <w:t>ξ</w:t>
+      </w:r>
+      <w:r>
+        <w:rPr>
+          <w:rFonts w:cs="Cambria Math"/>
+          <w:vertAlign w:val="superscript"/>
+          <w:lang w:val="en"/>
+        </w:rPr>
+        <w:t>2</w:t>
+      </w:r>
+      <w:r>
+        <w:rPr>
+          <w:rFonts w:cs="Cambria Math"/>
+          <w:lang w:val="en"/>
+        </w:rPr>
+        <w:t>)</w:t>
+      </w:r>
+      <w:r>
+        <w:rPr>
+          <w:rFonts w:cs="Cambria Math"/>
+          <w:lang w:val="en"/>
+        </w:rPr>
+        <w:t>*</w:t>
+      </w:r>
+      <w:r>
+        <w:rPr>
+          <w:rFonts w:cs="Cambria Math"/>
+          <w:lang w:val="en"/>
+        </w:rPr>
+        <w:t>Hydrogen +</w:t>
+      </w:r>
+      <w:r>
+        <w:rPr>
+          <w:rFonts w:cs="Cambria Math"/>
+          <w:lang w:val="en"/>
+        </w:rPr>
+        <w:t xml:space="preserve"> </w:t>
+      </w:r>
+      <w:proofErr w:type="spellStart"/>
+      <w:r>
+        <w:rPr>
+          <w:rFonts w:cs="Cambria Math"/>
+          <w:lang w:val="en"/>
+        </w:rPr>
+        <w:t>phiGlucose</w:t>
+      </w:r>
+      <w:proofErr w:type="spellEnd"/>
+      <w:r>
+        <w:rPr>
+          <w:rFonts w:cs="Cambria Math"/>
+          <w:lang w:val="en"/>
+        </w:rPr>
+        <w:t xml:space="preserve"> - Oxygen = 0,</w:t>
+      </w:r>
+      <w:r>
+        <w:rPr>
+          <w:rFonts w:cs="Cambria Math"/>
+          <w:lang w:val="en"/>
+        </w:rPr>
+        <w:tab/>
+      </w:r>
+      <w:r>
+        <w:rPr>
+          <w:rFonts w:cs="Cambria Math"/>
+          <w:lang w:val="en"/>
+        </w:rPr>
+        <w:tab/>
+      </w:r>
+      <w:r>
+        <w:rPr>
+          <w:rFonts w:cs="Cambria Math"/>
+          <w:lang w:val="en"/>
+        </w:rPr>
+        <w:tab/>
+      </w:r>
+      <w:r>
+        <w:rPr>
+          <w:rFonts w:cs="Cambria Math"/>
+          <w:lang w:val="en"/>
+        </w:rPr>
+        <w:tab/>
+      </w:r>
+      <w:r>
+        <w:rPr>
+          <w:rFonts w:cs="Cambria Math"/>
+          <w:lang w:val="en"/>
+        </w:rPr>
+        <w:tab/>
+      </w:r>
+      <w:r>
+        <w:rPr>
+          <w:rFonts w:cs="Cambria Math"/>
+          <w:lang w:val="en"/>
+        </w:rPr>
+        <w:tab/>
+        <w:t>(10)</w:t>
+      </w:r>
+    </w:p>
+    <w:p>
+      <w:pPr>
+        <w:jc w:val="both"/>
+        <w:rPr>
+          <w:rFonts w:cs="Cambria Math"/>
+          <w:lang w:val="en"/>
+        </w:rPr>
+      </w:pPr>
+      <w:proofErr w:type="gramStart"/>
+      <w:r>
+        <w:rPr>
+          <w:rFonts w:cs="Cambria Math"/>
+          <w:lang w:val="en"/>
+        </w:rPr>
+        <w:t>and</w:t>
+      </w:r>
+      <w:proofErr w:type="gramEnd"/>
+      <w:r>
+        <w:rPr>
+          <w:rFonts w:cs="Cambria Math"/>
+          <w:lang w:val="en"/>
+        </w:rPr>
+        <w:t xml:space="preserve"> can again be solved using a finite-difference approximation, with the difference being that Hydrogen = 0 </w:t>
+      </w:r>
+      <w:r>
+        <w:rPr>
+          <w:rFonts w:cs="Cambria Math"/>
+          <w:lang w:val="en"/>
+        </w:rPr>
+        <w:t>is</w:t>
+      </w:r>
+      <w:r>
+        <w:rPr>
+          <w:rFonts w:cs="Cambria Math"/>
+          <w:lang w:val="en"/>
+        </w:rPr>
+        <w:t xml:space="preserve"> the normal level at the basement membrane.</w:t>
+      </w:r>
     </w:p>
     <w:sectPr>
       <w:pgSz w:w="11906" w:h="16838"/>

</xml_diff>